<commit_message>
wip report, add joke deletion
</commit_message>
<xml_diff>
--- a/final project/Shrestha_CSC7510_Final_Project_Report.docx
+++ b/final project/Shrestha_CSC7510_Final_Project_Report.docx
@@ -68,6 +68,14 @@
     </w:p>
     <w:p>
       <w:pPr>
+        <w:jc w:val="both"/>
+        <w:rPr>
+          <w:rFonts w:ascii="Times New Roman" w:hAnsi="Times New Roman" w:cs="Times New Roman"/>
+        </w:rPr>
+      </w:pPr>
+    </w:p>
+    <w:p>
+      <w:pPr>
         <w:jc w:val="center"/>
         <w:rPr>
           <w:rFonts w:ascii="Times New Roman" w:hAnsi="Times New Roman" w:cs="Times New Roman"/>
@@ -143,6 +151,43 @@
           <w:rFonts w:ascii="Times New Roman" w:hAnsi="Times New Roman" w:cs="Times New Roman"/>
         </w:rPr>
         <w:t>SHRISTI SHRESTHA</w:t>
+      </w:r>
+    </w:p>
+    <w:p>
+      <w:pPr>
+        <w:jc w:val="center"/>
+        <w:rPr>
+          <w:rFonts w:ascii="Times New Roman" w:hAnsi="Times New Roman" w:cs="Times New Roman"/>
+        </w:rPr>
+      </w:pPr>
+      <w:r>
+        <w:rPr>
+          <w:rFonts w:ascii="Times New Roman" w:hAnsi="Times New Roman" w:cs="Times New Roman"/>
+        </w:rPr>
+        <w:t xml:space="preserve">Hosted at: </w:t>
+      </w:r>
+      <w:hyperlink r:id="rId8" w:history="1">
+        <w:r>
+          <w:rPr>
+            <w:rStyle w:val="Hyperlink"/>
+            <w:rFonts w:ascii="Times New Roman" w:hAnsi="Times New Roman" w:cs="Times New Roman"/>
+          </w:rPr>
+          <w:t>http://3.143.17.104:3000</w:t>
+        </w:r>
+      </w:hyperlink>
+    </w:p>
+    <w:p>
+      <w:pPr>
+        <w:jc w:val="center"/>
+        <w:rPr>
+          <w:rFonts w:ascii="Times New Roman" w:hAnsi="Times New Roman" w:cs="Times New Roman"/>
+        </w:rPr>
+      </w:pPr>
+      <w:r>
+        <w:rPr>
+          <w:rFonts w:ascii="Times New Roman" w:hAnsi="Times New Roman" w:cs="Times New Roman"/>
+        </w:rPr>
+        <w:t xml:space="preserve">Demo: </w:t>
       </w:r>
     </w:p>
     <w:p>
@@ -231,11 +276,13 @@
             </w:rPr>
             <w:fldChar w:fldCharType="separate"/>
           </w:r>
-          <w:hyperlink w:anchor="_Toc147494600" w:history="1">
+          <w:hyperlink w:anchor="_Toc147505865" w:history="1">
             <w:r>
               <w:rPr>
                 <w:rStyle w:val="Hyperlink"/>
                 <w:rFonts w:ascii="Times New Roman" w:hAnsi="Times New Roman" w:cs="Times New Roman"/>
+                <w:b/>
+                <w:bCs/>
                 <w:noProof/>
               </w:rPr>
               <w:t>Introduction</w:t>
@@ -259,7 +306,7 @@
                 <w:noProof/>
                 <w:webHidden/>
               </w:rPr>
-              <w:instrText xml:space="preserve"> PAGEREF _Toc147494600 \h </w:instrText>
+              <w:instrText xml:space="preserve"> PAGEREF _Toc147505865 \h </w:instrText>
             </w:r>
             <w:r>
               <w:rPr>
@@ -305,11 +352,13 @@
               <w14:ligatures w14:val="standardContextual"/>
             </w:rPr>
           </w:pPr>
-          <w:hyperlink w:anchor="_Toc147494601" w:history="1">
+          <w:hyperlink w:anchor="_Toc147505866" w:history="1">
             <w:r>
               <w:rPr>
                 <w:rStyle w:val="Hyperlink"/>
                 <w:rFonts w:ascii="Times New Roman" w:hAnsi="Times New Roman" w:cs="Times New Roman"/>
+                <w:b/>
+                <w:bCs/>
                 <w:noProof/>
               </w:rPr>
               <w:t>Related Works</w:t>
@@ -333,7 +382,7 @@
                 <w:noProof/>
                 <w:webHidden/>
               </w:rPr>
-              <w:instrText xml:space="preserve"> PAGEREF _Toc147494601 \h </w:instrText>
+              <w:instrText xml:space="preserve"> PAGEREF _Toc147505866 \h </w:instrText>
             </w:r>
             <w:r>
               <w:rPr>
@@ -379,11 +428,13 @@
               <w14:ligatures w14:val="standardContextual"/>
             </w:rPr>
           </w:pPr>
-          <w:hyperlink w:anchor="_Toc147494602" w:history="1">
+          <w:hyperlink w:anchor="_Toc147505867" w:history="1">
             <w:r>
               <w:rPr>
                 <w:rStyle w:val="Hyperlink"/>
                 <w:rFonts w:ascii="Times New Roman" w:hAnsi="Times New Roman" w:cs="Times New Roman"/>
+                <w:b/>
+                <w:bCs/>
                 <w:noProof/>
               </w:rPr>
               <w:t>System Architectural Design</w:t>
@@ -407,7 +458,7 @@
                 <w:noProof/>
                 <w:webHidden/>
               </w:rPr>
-              <w:instrText xml:space="preserve"> PAGEREF _Toc147494602 \h </w:instrText>
+              <w:instrText xml:space="preserve"> PAGEREF _Toc147505867 \h </w:instrText>
             </w:r>
             <w:r>
               <w:rPr>
@@ -453,7 +504,7 @@
               <w14:ligatures w14:val="standardContextual"/>
             </w:rPr>
           </w:pPr>
-          <w:hyperlink w:anchor="_Toc147494603" w:history="1">
+          <w:hyperlink w:anchor="_Toc147505868" w:history="1">
             <w:r>
               <w:rPr>
                 <w:rStyle w:val="Hyperlink"/>
@@ -483,7 +534,7 @@
                 <w:noProof/>
                 <w:webHidden/>
               </w:rPr>
-              <w:instrText xml:space="preserve"> PAGEREF _Toc147494603 \h </w:instrText>
+              <w:instrText xml:space="preserve"> PAGEREF _Toc147505868 \h </w:instrText>
             </w:r>
             <w:r>
               <w:rPr>
@@ -529,7 +580,7 @@
               <w14:ligatures w14:val="standardContextual"/>
             </w:rPr>
           </w:pPr>
-          <w:hyperlink w:anchor="_Toc147494604" w:history="1">
+          <w:hyperlink w:anchor="_Toc147505869" w:history="1">
             <w:r>
               <w:rPr>
                 <w:rStyle w:val="Hyperlink"/>
@@ -559,7 +610,7 @@
                 <w:noProof/>
                 <w:webHidden/>
               </w:rPr>
-              <w:instrText xml:space="preserve"> PAGEREF _Toc147494604 \h </w:instrText>
+              <w:instrText xml:space="preserve"> PAGEREF _Toc147505869 \h </w:instrText>
             </w:r>
             <w:r>
               <w:rPr>
@@ -605,7 +656,7 @@
               <w14:ligatures w14:val="standardContextual"/>
             </w:rPr>
           </w:pPr>
-          <w:hyperlink w:anchor="_Toc147494605" w:history="1">
+          <w:hyperlink w:anchor="_Toc147505870" w:history="1">
             <w:r>
               <w:rPr>
                 <w:rStyle w:val="Hyperlink"/>
@@ -635,7 +686,7 @@
                 <w:noProof/>
                 <w:webHidden/>
               </w:rPr>
-              <w:instrText xml:space="preserve"> PAGEREF _Toc147494605 \h </w:instrText>
+              <w:instrText xml:space="preserve"> PAGEREF _Toc147505870 \h </w:instrText>
             </w:r>
             <w:r>
               <w:rPr>
@@ -681,7 +732,7 @@
               <w14:ligatures w14:val="standardContextual"/>
             </w:rPr>
           </w:pPr>
-          <w:hyperlink w:anchor="_Toc147494606" w:history="1">
+          <w:hyperlink w:anchor="_Toc147505871" w:history="1">
             <w:r>
               <w:rPr>
                 <w:rStyle w:val="Hyperlink"/>
@@ -711,7 +762,7 @@
                 <w:noProof/>
                 <w:webHidden/>
               </w:rPr>
-              <w:instrText xml:space="preserve"> PAGEREF _Toc147494606 \h </w:instrText>
+              <w:instrText xml:space="preserve"> PAGEREF _Toc147505871 \h </w:instrText>
             </w:r>
             <w:r>
               <w:rPr>
@@ -757,7 +808,7 @@
               <w14:ligatures w14:val="standardContextual"/>
             </w:rPr>
           </w:pPr>
-          <w:hyperlink w:anchor="_Toc147494607" w:history="1">
+          <w:hyperlink w:anchor="_Toc147505872" w:history="1">
             <w:r>
               <w:rPr>
                 <w:rStyle w:val="Hyperlink"/>
@@ -787,7 +838,7 @@
                 <w:noProof/>
                 <w:webHidden/>
               </w:rPr>
-              <w:instrText xml:space="preserve"> PAGEREF _Toc147494607 \h </w:instrText>
+              <w:instrText xml:space="preserve"> PAGEREF _Toc147505872 \h </w:instrText>
             </w:r>
             <w:r>
               <w:rPr>
@@ -833,11 +884,13 @@
               <w14:ligatures w14:val="standardContextual"/>
             </w:rPr>
           </w:pPr>
-          <w:hyperlink w:anchor="_Toc147494608" w:history="1">
+          <w:hyperlink w:anchor="_Toc147505873" w:history="1">
             <w:r>
               <w:rPr>
                 <w:rStyle w:val="Hyperlink"/>
                 <w:rFonts w:ascii="Times New Roman" w:hAnsi="Times New Roman" w:cs="Times New Roman"/>
+                <w:b/>
+                <w:bCs/>
                 <w:noProof/>
               </w:rPr>
               <w:t>Detailed Description of Components</w:t>
@@ -861,7 +914,7 @@
                 <w:noProof/>
                 <w:webHidden/>
               </w:rPr>
-              <w:instrText xml:space="preserve"> PAGEREF _Toc147494608 \h </w:instrText>
+              <w:instrText xml:space="preserve"> PAGEREF _Toc147505873 \h </w:instrText>
             </w:r>
             <w:r>
               <w:rPr>
@@ -907,7 +960,7 @@
               <w14:ligatures w14:val="standardContextual"/>
             </w:rPr>
           </w:pPr>
-          <w:hyperlink w:anchor="_Toc147494609" w:history="1">
+          <w:hyperlink w:anchor="_Toc147505874" w:history="1">
             <w:r>
               <w:rPr>
                 <w:rStyle w:val="Hyperlink"/>
@@ -937,7 +990,7 @@
                 <w:noProof/>
                 <w:webHidden/>
               </w:rPr>
-              <w:instrText xml:space="preserve"> PAGEREF _Toc147494609 \h </w:instrText>
+              <w:instrText xml:space="preserve"> PAGEREF _Toc147505874 \h </w:instrText>
             </w:r>
             <w:r>
               <w:rPr>
@@ -983,7 +1036,7 @@
               <w14:ligatures w14:val="standardContextual"/>
             </w:rPr>
           </w:pPr>
-          <w:hyperlink w:anchor="_Toc147494610" w:history="1">
+          <w:hyperlink w:anchor="_Toc147505875" w:history="1">
             <w:r>
               <w:rPr>
                 <w:rStyle w:val="Hyperlink"/>
@@ -1013,7 +1066,7 @@
                 <w:noProof/>
                 <w:webHidden/>
               </w:rPr>
-              <w:instrText xml:space="preserve"> PAGEREF _Toc147494610 \h </w:instrText>
+              <w:instrText xml:space="preserve"> PAGEREF _Toc147505875 \h </w:instrText>
             </w:r>
             <w:r>
               <w:rPr>
@@ -1059,7 +1112,7 @@
               <w14:ligatures w14:val="standardContextual"/>
             </w:rPr>
           </w:pPr>
-          <w:hyperlink w:anchor="_Toc147494611" w:history="1">
+          <w:hyperlink w:anchor="_Toc147505876" w:history="1">
             <w:r>
               <w:rPr>
                 <w:rStyle w:val="Hyperlink"/>
@@ -1089,7 +1142,7 @@
                 <w:noProof/>
                 <w:webHidden/>
               </w:rPr>
-              <w:instrText xml:space="preserve"> PAGEREF _Toc147494611 \h </w:instrText>
+              <w:instrText xml:space="preserve"> PAGEREF _Toc147505876 \h </w:instrText>
             </w:r>
             <w:r>
               <w:rPr>
@@ -1109,7 +1162,7 @@
                 <w:noProof/>
                 <w:webHidden/>
               </w:rPr>
-              <w:t>8</w:t>
+              <w:t>9</w:t>
             </w:r>
             <w:r>
               <w:rPr>
@@ -1135,7 +1188,7 @@
               <w14:ligatures w14:val="standardContextual"/>
             </w:rPr>
           </w:pPr>
-          <w:hyperlink w:anchor="_Toc147494612" w:history="1">
+          <w:hyperlink w:anchor="_Toc147505877" w:history="1">
             <w:r>
               <w:rPr>
                 <w:rStyle w:val="Hyperlink"/>
@@ -1165,7 +1218,7 @@
                 <w:noProof/>
                 <w:webHidden/>
               </w:rPr>
-              <w:instrText xml:space="preserve"> PAGEREF _Toc147494612 \h </w:instrText>
+              <w:instrText xml:space="preserve"> PAGEREF _Toc147505877 \h </w:instrText>
             </w:r>
             <w:r>
               <w:rPr>
@@ -1185,7 +1238,7 @@
                 <w:noProof/>
                 <w:webHidden/>
               </w:rPr>
-              <w:t>8</w:t>
+              <w:t>10</w:t>
             </w:r>
             <w:r>
               <w:rPr>
@@ -1211,7 +1264,7 @@
               <w14:ligatures w14:val="standardContextual"/>
             </w:rPr>
           </w:pPr>
-          <w:hyperlink w:anchor="_Toc147494613" w:history="1">
+          <w:hyperlink w:anchor="_Toc147505878" w:history="1">
             <w:r>
               <w:rPr>
                 <w:rStyle w:val="Hyperlink"/>
@@ -1241,7 +1294,7 @@
                 <w:noProof/>
                 <w:webHidden/>
               </w:rPr>
-              <w:instrText xml:space="preserve"> PAGEREF _Toc147494613 \h </w:instrText>
+              <w:instrText xml:space="preserve"> PAGEREF _Toc147505878 \h </w:instrText>
             </w:r>
             <w:r>
               <w:rPr>
@@ -1261,7 +1314,7 @@
                 <w:noProof/>
                 <w:webHidden/>
               </w:rPr>
-              <w:t>8</w:t>
+              <w:t>10</w:t>
             </w:r>
             <w:r>
               <w:rPr>
@@ -1287,7 +1340,7 @@
               <w14:ligatures w14:val="standardContextual"/>
             </w:rPr>
           </w:pPr>
-          <w:hyperlink w:anchor="_Toc147494614" w:history="1">
+          <w:hyperlink w:anchor="_Toc147505879" w:history="1">
             <w:r>
               <w:rPr>
                 <w:rStyle w:val="Hyperlink"/>
@@ -1317,7 +1370,7 @@
                 <w:noProof/>
                 <w:webHidden/>
               </w:rPr>
-              <w:instrText xml:space="preserve"> PAGEREF _Toc147494614 \h </w:instrText>
+              <w:instrText xml:space="preserve"> PAGEREF _Toc147505879 \h </w:instrText>
             </w:r>
             <w:r>
               <w:rPr>
@@ -1337,7 +1390,7 @@
                 <w:noProof/>
                 <w:webHidden/>
               </w:rPr>
-              <w:t>8</w:t>
+              <w:t>11</w:t>
             </w:r>
             <w:r>
               <w:rPr>
@@ -1363,7 +1416,7 @@
               <w14:ligatures w14:val="standardContextual"/>
             </w:rPr>
           </w:pPr>
-          <w:hyperlink w:anchor="_Toc147494615" w:history="1">
+          <w:hyperlink w:anchor="_Toc147505880" w:history="1">
             <w:r>
               <w:rPr>
                 <w:rStyle w:val="Hyperlink"/>
@@ -1372,7 +1425,7 @@
                 <w:bCs/>
                 <w:noProof/>
               </w:rPr>
-              <w:t>Visit User Profile</w:t>
+              <w:t>User Profile</w:t>
             </w:r>
             <w:r>
               <w:rPr>
@@ -1393,7 +1446,7 @@
                 <w:noProof/>
                 <w:webHidden/>
               </w:rPr>
-              <w:instrText xml:space="preserve"> PAGEREF _Toc147494615 \h </w:instrText>
+              <w:instrText xml:space="preserve"> PAGEREF _Toc147505880 \h </w:instrText>
             </w:r>
             <w:r>
               <w:rPr>
@@ -1413,7 +1466,7 @@
                 <w:noProof/>
                 <w:webHidden/>
               </w:rPr>
-              <w:t>8</w:t>
+              <w:t>11</w:t>
             </w:r>
             <w:r>
               <w:rPr>
@@ -1439,11 +1492,13 @@
               <w14:ligatures w14:val="standardContextual"/>
             </w:rPr>
           </w:pPr>
-          <w:hyperlink w:anchor="_Toc147494616" w:history="1">
+          <w:hyperlink w:anchor="_Toc147505881" w:history="1">
             <w:r>
               <w:rPr>
                 <w:rStyle w:val="Hyperlink"/>
                 <w:rFonts w:ascii="Times New Roman" w:hAnsi="Times New Roman" w:cs="Times New Roman"/>
+                <w:b/>
+                <w:bCs/>
                 <w:noProof/>
               </w:rPr>
               <w:t>Conclusion</w:t>
@@ -1467,7 +1522,7 @@
                 <w:noProof/>
                 <w:webHidden/>
               </w:rPr>
-              <w:instrText xml:space="preserve"> PAGEREF _Toc147494616 \h </w:instrText>
+              <w:instrText xml:space="preserve"> PAGEREF _Toc147505881 \h </w:instrText>
             </w:r>
             <w:r>
               <w:rPr>
@@ -1487,7 +1542,7 @@
                 <w:noProof/>
                 <w:webHidden/>
               </w:rPr>
-              <w:t>9</w:t>
+              <w:t>14</w:t>
             </w:r>
             <w:r>
               <w:rPr>
@@ -1543,7 +1598,7 @@
           <w:color w:val="auto"/>
         </w:rPr>
       </w:pPr>
-      <w:bookmarkStart w:id="0" w:name="_Toc147494600"/>
+      <w:bookmarkStart w:id="0" w:name="_Toc147505865"/>
       <w:r>
         <w:rPr>
           <w:rFonts w:ascii="Times New Roman" w:hAnsi="Times New Roman" w:cs="Times New Roman"/>
@@ -1709,228 +1764,6 @@
           <w:szCs w:val="24"/>
         </w:rPr>
         <w:t xml:space="preserve"> at </w:t>
-      </w:r>
-      <w:hyperlink r:id="rId8" w:history="1">
-        <w:r>
-          <w:rPr>
-            <w:rStyle w:val="Hyperlink"/>
-            <w:rFonts w:ascii="Times New Roman" w:hAnsi="Times New Roman" w:cs="Times New Roman"/>
-            <w:sz w:val="24"/>
-            <w:szCs w:val="24"/>
-          </w:rPr>
-          <w:t>http://3.143.17.104:3000</w:t>
-        </w:r>
-      </w:hyperlink>
-      <w:r>
-        <w:rPr>
-          <w:rFonts w:ascii="Times New Roman" w:hAnsi="Times New Roman" w:cs="Times New Roman"/>
-          <w:sz w:val="24"/>
-          <w:szCs w:val="24"/>
-        </w:rPr>
-        <w:t xml:space="preserve"> </w:t>
-      </w:r>
-      <w:r>
-        <w:rPr>
-          <w:rFonts w:ascii="Times New Roman" w:hAnsi="Times New Roman" w:cs="Times New Roman"/>
-          <w:sz w:val="24"/>
-          <w:szCs w:val="24"/>
-        </w:rPr>
-        <w:t>and offers</w:t>
-      </w:r>
-      <w:r>
-        <w:rPr>
-          <w:rFonts w:ascii="Times New Roman" w:hAnsi="Times New Roman" w:cs="Times New Roman"/>
-          <w:sz w:val="24"/>
-          <w:szCs w:val="24"/>
-        </w:rPr>
-        <w:t xml:space="preserve"> an easy-to-use public space to post</w:t>
-      </w:r>
-      <w:r>
-        <w:rPr>
-          <w:rFonts w:ascii="Times New Roman" w:hAnsi="Times New Roman" w:cs="Times New Roman"/>
-          <w:sz w:val="24"/>
-          <w:szCs w:val="24"/>
-        </w:rPr>
-        <w:t>, comment</w:t>
-      </w:r>
-      <w:r>
-        <w:rPr>
-          <w:rFonts w:ascii="Times New Roman" w:hAnsi="Times New Roman" w:cs="Times New Roman"/>
-          <w:sz w:val="24"/>
-          <w:szCs w:val="24"/>
-        </w:rPr>
-        <w:t xml:space="preserve"> and rate jokes.</w:t>
-      </w:r>
-      <w:r>
-        <w:rPr>
-          <w:rFonts w:ascii="Times New Roman" w:hAnsi="Times New Roman" w:cs="Times New Roman"/>
-          <w:sz w:val="24"/>
-          <w:szCs w:val="24"/>
-        </w:rPr>
-        <w:t xml:space="preserve"> Users can browse through jokes anonymously and are required to sign up to engage in activities such as</w:t>
-      </w:r>
-      <w:r>
-        <w:rPr>
-          <w:rFonts w:ascii="Times New Roman" w:hAnsi="Times New Roman" w:cs="Times New Roman"/>
-          <w:sz w:val="24"/>
-          <w:szCs w:val="24"/>
-        </w:rPr>
-        <w:t xml:space="preserve"> </w:t>
-      </w:r>
-      <w:r>
-        <w:rPr>
-          <w:rFonts w:ascii="Times New Roman" w:hAnsi="Times New Roman" w:cs="Times New Roman"/>
-          <w:sz w:val="24"/>
-          <w:szCs w:val="24"/>
-        </w:rPr>
-        <w:t>create</w:t>
-      </w:r>
-      <w:r>
-        <w:rPr>
-          <w:rFonts w:ascii="Times New Roman" w:hAnsi="Times New Roman" w:cs="Times New Roman"/>
-          <w:sz w:val="24"/>
-          <w:szCs w:val="24"/>
-        </w:rPr>
-        <w:t xml:space="preserve"> jokes,</w:t>
-      </w:r>
-      <w:r>
-        <w:rPr>
-          <w:rFonts w:ascii="Times New Roman" w:hAnsi="Times New Roman" w:cs="Times New Roman"/>
-          <w:sz w:val="24"/>
-          <w:szCs w:val="24"/>
-        </w:rPr>
-        <w:t xml:space="preserve"> </w:t>
-      </w:r>
-      <w:r>
-        <w:rPr>
-          <w:rFonts w:ascii="Times New Roman" w:hAnsi="Times New Roman" w:cs="Times New Roman"/>
-          <w:sz w:val="24"/>
-          <w:szCs w:val="24"/>
-        </w:rPr>
-        <w:t>comment,</w:t>
-      </w:r>
-      <w:r>
-        <w:rPr>
-          <w:rFonts w:ascii="Times New Roman" w:hAnsi="Times New Roman" w:cs="Times New Roman"/>
-          <w:sz w:val="24"/>
-          <w:szCs w:val="24"/>
-        </w:rPr>
-        <w:t xml:space="preserve"> and </w:t>
-      </w:r>
-      <w:r>
-        <w:rPr>
-          <w:rFonts w:ascii="Times New Roman" w:hAnsi="Times New Roman" w:cs="Times New Roman"/>
-          <w:sz w:val="24"/>
-          <w:szCs w:val="24"/>
-        </w:rPr>
-        <w:t>rate</w:t>
-      </w:r>
-      <w:r>
-        <w:rPr>
-          <w:rFonts w:ascii="Times New Roman" w:hAnsi="Times New Roman" w:cs="Times New Roman"/>
-          <w:sz w:val="24"/>
-          <w:szCs w:val="24"/>
-        </w:rPr>
-        <w:t xml:space="preserve"> </w:t>
-      </w:r>
-      <w:r>
-        <w:rPr>
-          <w:rFonts w:ascii="Times New Roman" w:hAnsi="Times New Roman" w:cs="Times New Roman"/>
-          <w:sz w:val="24"/>
-          <w:szCs w:val="24"/>
-        </w:rPr>
-        <w:t>jokes from other users</w:t>
-      </w:r>
-      <w:r>
-        <w:rPr>
-          <w:rFonts w:ascii="Times New Roman" w:hAnsi="Times New Roman" w:cs="Times New Roman"/>
-          <w:sz w:val="24"/>
-          <w:szCs w:val="24"/>
-        </w:rPr>
-        <w:t>.</w:t>
-      </w:r>
-      <w:r>
-        <w:rPr>
-          <w:rFonts w:ascii="Times New Roman" w:hAnsi="Times New Roman" w:cs="Times New Roman"/>
-          <w:sz w:val="24"/>
-          <w:szCs w:val="24"/>
-        </w:rPr>
-        <w:t xml:space="preserve"> There are profile pages set up for each user who signed up and users can follow each othe</w:t>
-      </w:r>
-      <w:r>
-        <w:rPr>
-          <w:rFonts w:ascii="Times New Roman" w:hAnsi="Times New Roman" w:cs="Times New Roman"/>
-          <w:sz w:val="24"/>
-          <w:szCs w:val="24"/>
-        </w:rPr>
-        <w:t>r</w:t>
-      </w:r>
-      <w:r>
-        <w:rPr>
-          <w:rFonts w:ascii="Times New Roman" w:hAnsi="Times New Roman" w:cs="Times New Roman"/>
-          <w:sz w:val="24"/>
-          <w:szCs w:val="24"/>
-        </w:rPr>
-        <w:t xml:space="preserve"> for customized content in future</w:t>
-      </w:r>
-      <w:r>
-        <w:rPr>
-          <w:rFonts w:ascii="Times New Roman" w:hAnsi="Times New Roman" w:cs="Times New Roman"/>
-          <w:sz w:val="24"/>
-          <w:szCs w:val="24"/>
-        </w:rPr>
-        <w:t>.</w:t>
-      </w:r>
-    </w:p>
-    <w:p>
-      <w:pPr>
-        <w:spacing w:after="240"/>
-        <w:jc w:val="both"/>
-        <w:rPr>
-          <w:rFonts w:ascii="Times New Roman" w:eastAsiaTheme="majorEastAsia" w:hAnsi="Times New Roman" w:cs="Times New Roman"/>
-          <w:sz w:val="32"/>
-          <w:szCs w:val="32"/>
-        </w:rPr>
-      </w:pPr>
-      <w:r>
-        <w:rPr>
-          <w:rFonts w:ascii="Times New Roman" w:hAnsi="Times New Roman" w:cs="Times New Roman"/>
-          <w:sz w:val="24"/>
-          <w:szCs w:val="24"/>
-        </w:rPr>
-        <w:t xml:space="preserve">HumorMe! is a three-tier web application served by three individual servers: Apache serving client app, tomcat serving backend server (serving RESTful APIs), and a Postgres data server. The Apache server serves the presentation layer to this </w:t>
-      </w:r>
-      <w:r>
-        <w:rPr>
-          <w:rFonts w:ascii="Times New Roman" w:hAnsi="Times New Roman" w:cs="Times New Roman"/>
-          <w:sz w:val="24"/>
-          <w:szCs w:val="24"/>
-        </w:rPr>
-        <w:t>app and</w:t>
-      </w:r>
-      <w:r>
-        <w:rPr>
-          <w:rFonts w:ascii="Times New Roman" w:hAnsi="Times New Roman" w:cs="Times New Roman"/>
-          <w:sz w:val="24"/>
-          <w:szCs w:val="24"/>
-        </w:rPr>
-        <w:t xml:space="preserve"> is composed of both static and dynamic content delivered to the browsers. </w:t>
-      </w:r>
-      <w:r>
-        <w:rPr>
-          <w:rFonts w:ascii="Times New Roman" w:hAnsi="Times New Roman" w:cs="Times New Roman"/>
-          <w:sz w:val="24"/>
-          <w:szCs w:val="24"/>
-        </w:rPr>
-        <w:t>The client content is developed and build using NextJS framework which supports/compiles JSX into HTML content.</w:t>
-      </w:r>
-      <w:r>
-        <w:rPr>
-          <w:rFonts w:ascii="Times New Roman" w:hAnsi="Times New Roman" w:cs="Times New Roman"/>
-          <w:sz w:val="24"/>
-          <w:szCs w:val="24"/>
-        </w:rPr>
-        <w:t xml:space="preserve"> The client app is hosted at </w:t>
       </w:r>
       <w:hyperlink r:id="rId9" w:history="1">
         <w:r>
@@ -1949,6 +1782,228 @@
           <w:sz w:val="24"/>
           <w:szCs w:val="24"/>
         </w:rPr>
+        <w:t xml:space="preserve"> </w:t>
+      </w:r>
+      <w:r>
+        <w:rPr>
+          <w:rFonts w:ascii="Times New Roman" w:hAnsi="Times New Roman" w:cs="Times New Roman"/>
+          <w:sz w:val="24"/>
+          <w:szCs w:val="24"/>
+        </w:rPr>
+        <w:t>and offers</w:t>
+      </w:r>
+      <w:r>
+        <w:rPr>
+          <w:rFonts w:ascii="Times New Roman" w:hAnsi="Times New Roman" w:cs="Times New Roman"/>
+          <w:sz w:val="24"/>
+          <w:szCs w:val="24"/>
+        </w:rPr>
+        <w:t xml:space="preserve"> an easy-to-use public space to post</w:t>
+      </w:r>
+      <w:r>
+        <w:rPr>
+          <w:rFonts w:ascii="Times New Roman" w:hAnsi="Times New Roman" w:cs="Times New Roman"/>
+          <w:sz w:val="24"/>
+          <w:szCs w:val="24"/>
+        </w:rPr>
+        <w:t>, comment</w:t>
+      </w:r>
+      <w:r>
+        <w:rPr>
+          <w:rFonts w:ascii="Times New Roman" w:hAnsi="Times New Roman" w:cs="Times New Roman"/>
+          <w:sz w:val="24"/>
+          <w:szCs w:val="24"/>
+        </w:rPr>
+        <w:t xml:space="preserve"> and rate jokes.</w:t>
+      </w:r>
+      <w:r>
+        <w:rPr>
+          <w:rFonts w:ascii="Times New Roman" w:hAnsi="Times New Roman" w:cs="Times New Roman"/>
+          <w:sz w:val="24"/>
+          <w:szCs w:val="24"/>
+        </w:rPr>
+        <w:t xml:space="preserve"> Users can browse through jokes anonymously and are required to sign up to engage in activities such as</w:t>
+      </w:r>
+      <w:r>
+        <w:rPr>
+          <w:rFonts w:ascii="Times New Roman" w:hAnsi="Times New Roman" w:cs="Times New Roman"/>
+          <w:sz w:val="24"/>
+          <w:szCs w:val="24"/>
+        </w:rPr>
+        <w:t xml:space="preserve"> </w:t>
+      </w:r>
+      <w:r>
+        <w:rPr>
+          <w:rFonts w:ascii="Times New Roman" w:hAnsi="Times New Roman" w:cs="Times New Roman"/>
+          <w:sz w:val="24"/>
+          <w:szCs w:val="24"/>
+        </w:rPr>
+        <w:t>create</w:t>
+      </w:r>
+      <w:r>
+        <w:rPr>
+          <w:rFonts w:ascii="Times New Roman" w:hAnsi="Times New Roman" w:cs="Times New Roman"/>
+          <w:sz w:val="24"/>
+          <w:szCs w:val="24"/>
+        </w:rPr>
+        <w:t xml:space="preserve"> jokes,</w:t>
+      </w:r>
+      <w:r>
+        <w:rPr>
+          <w:rFonts w:ascii="Times New Roman" w:hAnsi="Times New Roman" w:cs="Times New Roman"/>
+          <w:sz w:val="24"/>
+          <w:szCs w:val="24"/>
+        </w:rPr>
+        <w:t xml:space="preserve"> </w:t>
+      </w:r>
+      <w:r>
+        <w:rPr>
+          <w:rFonts w:ascii="Times New Roman" w:hAnsi="Times New Roman" w:cs="Times New Roman"/>
+          <w:sz w:val="24"/>
+          <w:szCs w:val="24"/>
+        </w:rPr>
+        <w:t>comment,</w:t>
+      </w:r>
+      <w:r>
+        <w:rPr>
+          <w:rFonts w:ascii="Times New Roman" w:hAnsi="Times New Roman" w:cs="Times New Roman"/>
+          <w:sz w:val="24"/>
+          <w:szCs w:val="24"/>
+        </w:rPr>
+        <w:t xml:space="preserve"> and </w:t>
+      </w:r>
+      <w:r>
+        <w:rPr>
+          <w:rFonts w:ascii="Times New Roman" w:hAnsi="Times New Roman" w:cs="Times New Roman"/>
+          <w:sz w:val="24"/>
+          <w:szCs w:val="24"/>
+        </w:rPr>
+        <w:t>rate</w:t>
+      </w:r>
+      <w:r>
+        <w:rPr>
+          <w:rFonts w:ascii="Times New Roman" w:hAnsi="Times New Roman" w:cs="Times New Roman"/>
+          <w:sz w:val="24"/>
+          <w:szCs w:val="24"/>
+        </w:rPr>
+        <w:t xml:space="preserve"> </w:t>
+      </w:r>
+      <w:r>
+        <w:rPr>
+          <w:rFonts w:ascii="Times New Roman" w:hAnsi="Times New Roman" w:cs="Times New Roman"/>
+          <w:sz w:val="24"/>
+          <w:szCs w:val="24"/>
+        </w:rPr>
+        <w:t>jokes from other users</w:t>
+      </w:r>
+      <w:r>
+        <w:rPr>
+          <w:rFonts w:ascii="Times New Roman" w:hAnsi="Times New Roman" w:cs="Times New Roman"/>
+          <w:sz w:val="24"/>
+          <w:szCs w:val="24"/>
+        </w:rPr>
+        <w:t>.</w:t>
+      </w:r>
+      <w:r>
+        <w:rPr>
+          <w:rFonts w:ascii="Times New Roman" w:hAnsi="Times New Roman" w:cs="Times New Roman"/>
+          <w:sz w:val="24"/>
+          <w:szCs w:val="24"/>
+        </w:rPr>
+        <w:t xml:space="preserve"> There are profile pages set up for each user who signed up and users can follow each othe</w:t>
+      </w:r>
+      <w:r>
+        <w:rPr>
+          <w:rFonts w:ascii="Times New Roman" w:hAnsi="Times New Roman" w:cs="Times New Roman"/>
+          <w:sz w:val="24"/>
+          <w:szCs w:val="24"/>
+        </w:rPr>
+        <w:t>r</w:t>
+      </w:r>
+      <w:r>
+        <w:rPr>
+          <w:rFonts w:ascii="Times New Roman" w:hAnsi="Times New Roman" w:cs="Times New Roman"/>
+          <w:sz w:val="24"/>
+          <w:szCs w:val="24"/>
+        </w:rPr>
+        <w:t xml:space="preserve"> for customized content in future</w:t>
+      </w:r>
+      <w:r>
+        <w:rPr>
+          <w:rFonts w:ascii="Times New Roman" w:hAnsi="Times New Roman" w:cs="Times New Roman"/>
+          <w:sz w:val="24"/>
+          <w:szCs w:val="24"/>
+        </w:rPr>
+        <w:t>.</w:t>
+      </w:r>
+    </w:p>
+    <w:p>
+      <w:pPr>
+        <w:spacing w:after="240"/>
+        <w:jc w:val="both"/>
+        <w:rPr>
+          <w:rFonts w:ascii="Times New Roman" w:eastAsiaTheme="majorEastAsia" w:hAnsi="Times New Roman" w:cs="Times New Roman"/>
+          <w:sz w:val="32"/>
+          <w:szCs w:val="32"/>
+        </w:rPr>
+      </w:pPr>
+      <w:r>
+        <w:rPr>
+          <w:rFonts w:ascii="Times New Roman" w:hAnsi="Times New Roman" w:cs="Times New Roman"/>
+          <w:sz w:val="24"/>
+          <w:szCs w:val="24"/>
+        </w:rPr>
+        <w:t xml:space="preserve">HumorMe! is a three-tier web application served by three individual servers: Apache serving client app, tomcat serving backend server (serving RESTful APIs), and a Postgres data server. The Apache server serves the presentation layer to this </w:t>
+      </w:r>
+      <w:r>
+        <w:rPr>
+          <w:rFonts w:ascii="Times New Roman" w:hAnsi="Times New Roman" w:cs="Times New Roman"/>
+          <w:sz w:val="24"/>
+          <w:szCs w:val="24"/>
+        </w:rPr>
+        <w:t>app and</w:t>
+      </w:r>
+      <w:r>
+        <w:rPr>
+          <w:rFonts w:ascii="Times New Roman" w:hAnsi="Times New Roman" w:cs="Times New Roman"/>
+          <w:sz w:val="24"/>
+          <w:szCs w:val="24"/>
+        </w:rPr>
+        <w:t xml:space="preserve"> is composed of both static and dynamic content delivered to the browsers. </w:t>
+      </w:r>
+      <w:r>
+        <w:rPr>
+          <w:rFonts w:ascii="Times New Roman" w:hAnsi="Times New Roman" w:cs="Times New Roman"/>
+          <w:sz w:val="24"/>
+          <w:szCs w:val="24"/>
+        </w:rPr>
+        <w:t>The client content is developed and build using NextJS framework which supports/compiles JSX into HTML content.</w:t>
+      </w:r>
+      <w:r>
+        <w:rPr>
+          <w:rFonts w:ascii="Times New Roman" w:hAnsi="Times New Roman" w:cs="Times New Roman"/>
+          <w:sz w:val="24"/>
+          <w:szCs w:val="24"/>
+        </w:rPr>
+        <w:t xml:space="preserve"> The client app is hosted at </w:t>
+      </w:r>
+      <w:hyperlink r:id="rId10" w:history="1">
+        <w:r>
+          <w:rPr>
+            <w:rStyle w:val="Hyperlink"/>
+            <w:rFonts w:ascii="Times New Roman" w:hAnsi="Times New Roman" w:cs="Times New Roman"/>
+            <w:sz w:val="24"/>
+            <w:szCs w:val="24"/>
+          </w:rPr>
+          <w:t>http://3.143.17.104:3000</w:t>
+        </w:r>
+      </w:hyperlink>
+      <w:r>
+        <w:rPr>
+          <w:rFonts w:ascii="Times New Roman" w:hAnsi="Times New Roman" w:cs="Times New Roman"/>
+          <w:sz w:val="24"/>
+          <w:szCs w:val="24"/>
+        </w:rPr>
         <w:t xml:space="preserve">. </w:t>
       </w:r>
       <w:r>
@@ -1983,7 +2038,7 @@
         </w:rPr>
         <w:t xml:space="preserve"> (check </w:t>
       </w:r>
-      <w:hyperlink r:id="rId10" w:history="1">
+      <w:hyperlink r:id="rId11" w:history="1">
         <w:r>
           <w:rPr>
             <w:rStyle w:val="Hyperlink"/>
@@ -2173,7 +2228,7 @@
           <w:color w:val="auto"/>
         </w:rPr>
       </w:pPr>
-      <w:bookmarkStart w:id="1" w:name="_Toc147494601"/>
+      <w:bookmarkStart w:id="1" w:name="_Toc147505866"/>
       <w:r>
         <w:rPr>
           <w:rFonts w:ascii="Times New Roman" w:hAnsi="Times New Roman" w:cs="Times New Roman"/>
@@ -2211,7 +2266,7 @@
           <w:color w:val="auto"/>
         </w:rPr>
       </w:pPr>
-      <w:bookmarkStart w:id="2" w:name="_Toc147494602"/>
+      <w:bookmarkStart w:id="2" w:name="_Toc147505867"/>
       <w:r>
         <w:rPr>
           <w:rFonts w:ascii="Times New Roman" w:hAnsi="Times New Roman" w:cs="Times New Roman"/>
@@ -2385,7 +2440,7 @@
         </w:rPr>
         <w:t xml:space="preserve">and can be accessed at </w:t>
       </w:r>
-      <w:hyperlink r:id="rId11" w:history="1">
+      <w:hyperlink r:id="rId12" w:history="1">
         <w:r>
           <w:rPr>
             <w:rStyle w:val="Hyperlink"/>
@@ -2492,7 +2547,7 @@
         </w:rPr>
         <w:t xml:space="preserve">The backend server is hosted at </w:t>
       </w:r>
-      <w:hyperlink r:id="rId12" w:history="1">
+      <w:hyperlink r:id="rId13" w:history="1">
         <w:r>
           <w:rPr>
             <w:rStyle w:val="Hyperlink"/>
@@ -2665,7 +2720,7 @@
         </w:rPr>
         <w:t xml:space="preserve"> (</w:t>
       </w:r>
-      <w:hyperlink r:id="rId13" w:history="1">
+      <w:hyperlink r:id="rId14" w:history="1">
         <w:r>
           <w:rPr>
             <w:rStyle w:val="Hyperlink"/>
@@ -2700,7 +2755,7 @@
         </w:rPr>
         <w:t xml:space="preserve"> (</w:t>
       </w:r>
-      <w:hyperlink r:id="rId14" w:history="1">
+      <w:hyperlink r:id="rId15" w:history="1">
         <w:r>
           <w:rPr>
             <w:rStyle w:val="Hyperlink"/>
@@ -3233,7 +3288,7 @@
           <w:color w:val="auto"/>
         </w:rPr>
       </w:pPr>
-      <w:bookmarkStart w:id="3" w:name="_Toc147494603"/>
+      <w:bookmarkStart w:id="3" w:name="_Toc147505868"/>
       <w:r>
         <w:rPr>
           <w:rFonts w:ascii="Times New Roman" w:hAnsi="Times New Roman" w:cs="Times New Roman"/>
@@ -3443,7 +3498,7 @@
           <w:color w:val="auto"/>
         </w:rPr>
       </w:pPr>
-      <w:bookmarkStart w:id="4" w:name="_Toc147494604"/>
+      <w:bookmarkStart w:id="4" w:name="_Toc147505869"/>
       <w:r>
         <w:rPr>
           <w:rFonts w:ascii="Times New Roman" w:hAnsi="Times New Roman" w:cs="Times New Roman"/>
@@ -3553,15 +3608,7 @@
           <w:sz w:val="24"/>
           <w:szCs w:val="24"/>
         </w:rPr>
-        <w:t xml:space="preserve"> </w:t>
-      </w:r>
-      <w:r>
-        <w:rPr>
-          <w:rFonts w:ascii="Times New Roman" w:hAnsi="Times New Roman" w:cs="Times New Roman"/>
-          <w:sz w:val="24"/>
-          <w:szCs w:val="24"/>
-        </w:rPr>
-        <w:t xml:space="preserve">(lame, dark, </w:t>
+        <w:t xml:space="preserve"> (lame, dark, </w:t>
       </w:r>
       <w:r>
         <w:rPr>
@@ -3663,7 +3710,7 @@
           <w:color w:val="auto"/>
         </w:rPr>
       </w:pPr>
-      <w:bookmarkStart w:id="5" w:name="_Toc147494605"/>
+      <w:bookmarkStart w:id="5" w:name="_Toc147505870"/>
       <w:r>
         <w:rPr>
           <w:rFonts w:ascii="Times New Roman" w:hAnsi="Times New Roman" w:cs="Times New Roman"/>
@@ -3715,7 +3762,7 @@
           <w:color w:val="auto"/>
         </w:rPr>
       </w:pPr>
-      <w:bookmarkStart w:id="6" w:name="_Toc147494606"/>
+      <w:bookmarkStart w:id="6" w:name="_Toc147505871"/>
       <w:r>
         <w:rPr>
           <w:rFonts w:ascii="Times New Roman" w:hAnsi="Times New Roman" w:cs="Times New Roman"/>
@@ -3753,15 +3800,7 @@
           <w:sz w:val="24"/>
           <w:szCs w:val="24"/>
         </w:rPr>
-        <w:t xml:space="preserve">Therefore, it also has a </w:t>
-      </w:r>
-      <w:r>
-        <w:rPr>
-          <w:rFonts w:ascii="Times New Roman" w:hAnsi="Times New Roman" w:cs="Times New Roman"/>
-          <w:sz w:val="24"/>
-          <w:szCs w:val="24"/>
-        </w:rPr>
-        <w:t>one-to-one mapping with a user and a joke</w:t>
+        <w:t>Therefore, it also has a one-to-one mapping with a user and a joke</w:t>
       </w:r>
       <w:r>
         <w:rPr>
@@ -3879,7 +3918,7 @@
           <w:color w:val="auto"/>
         </w:rPr>
       </w:pPr>
-      <w:bookmarkStart w:id="7" w:name="_Toc147494607"/>
+      <w:bookmarkStart w:id="7" w:name="_Toc147505872"/>
       <w:r>
         <w:rPr>
           <w:rFonts w:ascii="Times New Roman" w:hAnsi="Times New Roman" w:cs="Times New Roman"/>
@@ -3887,9 +3926,8 @@
           <w:bCs/>
           <w:color w:val="auto"/>
         </w:rPr>
-        <w:t xml:space="preserve">Table: </w:t>
-      </w:r>
-      <w:proofErr w:type="spellStart"/>
+        <w:t>Table: user_follow</w:t>
+      </w:r>
       <w:r>
         <w:rPr>
           <w:rFonts w:ascii="Times New Roman" w:hAnsi="Times New Roman" w:cs="Times New Roman"/>
@@ -3897,493 +3935,1199 @@
           <w:bCs/>
           <w:color w:val="auto"/>
         </w:rPr>
-        <w:t>user_follow</w:t>
-      </w:r>
-      <w:r>
+        <w:t>ers</w:t>
+      </w:r>
+      <w:bookmarkEnd w:id="7"/>
+    </w:p>
+    <w:p>
+      <w:pPr>
+        <w:spacing w:after="240"/>
+      </w:pPr>
+      <w:r>
+        <w:rPr>
+          <w:rFonts w:ascii="Times New Roman" w:hAnsi="Times New Roman" w:cs="Times New Roman"/>
+          <w:sz w:val="24"/>
+          <w:szCs w:val="24"/>
+        </w:rPr>
+        <w:t>The table stores</w:t>
+      </w:r>
+      <w:r>
+        <w:rPr>
+          <w:rFonts w:ascii="Times New Roman" w:hAnsi="Times New Roman" w:cs="Times New Roman"/>
+          <w:sz w:val="24"/>
+          <w:szCs w:val="24"/>
+        </w:rPr>
+        <w:t xml:space="preserve"> information about who is following whom. </w:t>
+      </w:r>
+      <w:r>
+        <w:rPr>
+          <w:rFonts w:ascii="Times New Roman" w:hAnsi="Times New Roman" w:cs="Times New Roman"/>
+          <w:sz w:val="24"/>
+          <w:szCs w:val="24"/>
+        </w:rPr>
+        <w:t xml:space="preserve">In other words, </w:t>
+      </w:r>
+      <w:r>
+        <w:rPr>
+          <w:rFonts w:ascii="Times New Roman" w:hAnsi="Times New Roman" w:cs="Times New Roman"/>
+          <w:sz w:val="24"/>
+          <w:szCs w:val="24"/>
+        </w:rPr>
+        <w:t xml:space="preserve">it stores two columns: </w:t>
+      </w:r>
+      <w:r>
+        <w:rPr>
+          <w:rFonts w:ascii="Times New Roman" w:hAnsi="Times New Roman" w:cs="Times New Roman"/>
+          <w:sz w:val="24"/>
+          <w:szCs w:val="24"/>
+        </w:rPr>
+        <w:t>“</w:t>
+      </w:r>
+      <w:r>
+        <w:rPr>
+          <w:rFonts w:ascii="Times New Roman" w:hAnsi="Times New Roman" w:cs="Times New Roman"/>
+          <w:sz w:val="24"/>
+          <w:szCs w:val="24"/>
+        </w:rPr>
+        <w:t>user_id</w:t>
+      </w:r>
+      <w:r>
+        <w:rPr>
+          <w:rFonts w:ascii="Times New Roman" w:hAnsi="Times New Roman" w:cs="Times New Roman"/>
+          <w:sz w:val="24"/>
+          <w:szCs w:val="24"/>
+        </w:rPr>
+        <w:t>”</w:t>
+      </w:r>
+      <w:r>
+        <w:rPr>
+          <w:rFonts w:ascii="Times New Roman" w:hAnsi="Times New Roman" w:cs="Times New Roman"/>
+          <w:sz w:val="24"/>
+          <w:szCs w:val="24"/>
+        </w:rPr>
+        <w:t xml:space="preserve"> and </w:t>
+      </w:r>
+      <w:r>
+        <w:rPr>
+          <w:rFonts w:ascii="Times New Roman" w:hAnsi="Times New Roman" w:cs="Times New Roman"/>
+          <w:sz w:val="24"/>
+          <w:szCs w:val="24"/>
+        </w:rPr>
+        <w:t>“</w:t>
+      </w:r>
+      <w:r>
+        <w:rPr>
+          <w:rFonts w:ascii="Times New Roman" w:hAnsi="Times New Roman" w:cs="Times New Roman"/>
+          <w:sz w:val="24"/>
+          <w:szCs w:val="24"/>
+        </w:rPr>
+        <w:t>follower_id</w:t>
+      </w:r>
+      <w:r>
+        <w:rPr>
+          <w:rFonts w:ascii="Times New Roman" w:hAnsi="Times New Roman" w:cs="Times New Roman"/>
+          <w:sz w:val="24"/>
+          <w:szCs w:val="24"/>
+        </w:rPr>
+        <w:t>”</w:t>
+      </w:r>
+      <w:r>
+        <w:rPr>
+          <w:rFonts w:ascii="Times New Roman" w:hAnsi="Times New Roman" w:cs="Times New Roman"/>
+          <w:sz w:val="24"/>
+          <w:szCs w:val="24"/>
+        </w:rPr>
+        <w:t xml:space="preserve">. </w:t>
+      </w:r>
+      <w:r>
+        <w:rPr>
+          <w:rFonts w:ascii="Times New Roman" w:hAnsi="Times New Roman" w:cs="Times New Roman"/>
+          <w:sz w:val="24"/>
+          <w:szCs w:val="24"/>
+        </w:rPr>
+        <w:t xml:space="preserve">Here, </w:t>
+      </w:r>
+      <w:r>
+        <w:rPr>
+          <w:rFonts w:ascii="Times New Roman" w:hAnsi="Times New Roman" w:cs="Times New Roman"/>
+          <w:sz w:val="24"/>
+          <w:szCs w:val="24"/>
+        </w:rPr>
+        <w:t>“</w:t>
+      </w:r>
+      <w:r>
+        <w:rPr>
+          <w:rFonts w:ascii="Times New Roman" w:hAnsi="Times New Roman" w:cs="Times New Roman"/>
+          <w:sz w:val="24"/>
+          <w:szCs w:val="24"/>
+        </w:rPr>
+        <w:t>follower_id</w:t>
+      </w:r>
+      <w:r>
+        <w:rPr>
+          <w:rFonts w:ascii="Times New Roman" w:hAnsi="Times New Roman" w:cs="Times New Roman"/>
+          <w:sz w:val="24"/>
+          <w:szCs w:val="24"/>
+        </w:rPr>
+        <w:t>”</w:t>
+      </w:r>
+      <w:r>
+        <w:rPr>
+          <w:rFonts w:ascii="Times New Roman" w:hAnsi="Times New Roman" w:cs="Times New Roman"/>
+          <w:sz w:val="24"/>
+          <w:szCs w:val="24"/>
+        </w:rPr>
+        <w:t xml:space="preserve"> indicates the users who are following </w:t>
+      </w:r>
+      <w:r>
+        <w:rPr>
+          <w:rFonts w:ascii="Times New Roman" w:hAnsi="Times New Roman" w:cs="Times New Roman"/>
+          <w:sz w:val="24"/>
+          <w:szCs w:val="24"/>
+        </w:rPr>
+        <w:lastRenderedPageBreak/>
+        <w:t xml:space="preserve">the given </w:t>
+      </w:r>
+      <w:r>
+        <w:rPr>
+          <w:rFonts w:ascii="Times New Roman" w:hAnsi="Times New Roman" w:cs="Times New Roman"/>
+          <w:sz w:val="24"/>
+          <w:szCs w:val="24"/>
+        </w:rPr>
+        <w:t>“</w:t>
+      </w:r>
+      <w:r>
+        <w:rPr>
+          <w:rFonts w:ascii="Times New Roman" w:hAnsi="Times New Roman" w:cs="Times New Roman"/>
+          <w:sz w:val="24"/>
+          <w:szCs w:val="24"/>
+        </w:rPr>
+        <w:t>user_id</w:t>
+      </w:r>
+      <w:r>
+        <w:rPr>
+          <w:rFonts w:ascii="Times New Roman" w:hAnsi="Times New Roman" w:cs="Times New Roman"/>
+          <w:sz w:val="24"/>
+          <w:szCs w:val="24"/>
+        </w:rPr>
+        <w:t>”</w:t>
+      </w:r>
+      <w:r>
+        <w:rPr>
+          <w:rFonts w:ascii="Times New Roman" w:hAnsi="Times New Roman" w:cs="Times New Roman"/>
+          <w:sz w:val="24"/>
+          <w:szCs w:val="24"/>
+        </w:rPr>
+        <w:t xml:space="preserve">. </w:t>
+      </w:r>
+      <w:r>
+        <w:rPr>
+          <w:rFonts w:ascii="Times New Roman" w:hAnsi="Times New Roman" w:cs="Times New Roman"/>
+          <w:sz w:val="24"/>
+          <w:szCs w:val="24"/>
+        </w:rPr>
+        <w:t xml:space="preserve">This way, we </w:t>
+      </w:r>
+      <w:r>
+        <w:rPr>
+          <w:rFonts w:ascii="Times New Roman" w:hAnsi="Times New Roman" w:cs="Times New Roman"/>
+          <w:sz w:val="24"/>
+          <w:szCs w:val="24"/>
+        </w:rPr>
+        <w:t>can</w:t>
+      </w:r>
+      <w:r>
+        <w:rPr>
+          <w:rFonts w:ascii="Times New Roman" w:hAnsi="Times New Roman" w:cs="Times New Roman"/>
+          <w:sz w:val="24"/>
+          <w:szCs w:val="24"/>
+        </w:rPr>
+        <w:t xml:space="preserve"> keep a track of the number of followers and the number of followings for each user. </w:t>
+      </w:r>
+      <w:r>
+        <w:rPr>
+          <w:rFonts w:ascii="Times New Roman" w:hAnsi="Times New Roman" w:cs="Times New Roman"/>
+          <w:sz w:val="24"/>
+          <w:szCs w:val="24"/>
+        </w:rPr>
+        <w:t xml:space="preserve">Followers indicate other users who are following a given user. Following indicates other users to whom a given user is following. </w:t>
+      </w:r>
+      <w:r>
+        <w:rPr>
+          <w:rFonts w:ascii="Times New Roman" w:hAnsi="Times New Roman" w:cs="Times New Roman"/>
+          <w:sz w:val="24"/>
+          <w:szCs w:val="24"/>
+        </w:rPr>
+        <w:t xml:space="preserve">Since this is a many-to-many relationship between the users, the same “user_id” is allowed to be repetitive in the table. </w:t>
+      </w:r>
+    </w:p>
+    <w:p>
+      <w:pPr>
+        <w:jc w:val="both"/>
+        <w:rPr>
+          <w:rFonts w:ascii="Times New Roman" w:hAnsi="Times New Roman" w:cs="Times New Roman"/>
+        </w:rPr>
+      </w:pPr>
+      <w:r>
+        <w:rPr>
+          <w:rFonts w:ascii="Times New Roman" w:hAnsi="Times New Roman" w:cs="Times New Roman"/>
+        </w:rPr>
+        <w:br w:type="page"/>
+      </w:r>
+    </w:p>
+    <w:p>
+      <w:pPr>
+        <w:pStyle w:val="Heading1"/>
+        <w:jc w:val="both"/>
         <w:rPr>
           <w:rFonts w:ascii="Times New Roman" w:hAnsi="Times New Roman" w:cs="Times New Roman"/>
           <w:b/>
           <w:bCs/>
           <w:color w:val="auto"/>
         </w:rPr>
-        <w:t>ers</w:t>
-      </w:r>
-      <w:bookmarkEnd w:id="7"/>
-      <w:proofErr w:type="spellEnd"/>
-    </w:p>
-    <w:p>
-      <w:pPr>
-        <w:spacing w:after="240"/>
-      </w:pPr>
-      <w:r>
-        <w:rPr>
-          <w:rFonts w:ascii="Times New Roman" w:hAnsi="Times New Roman" w:cs="Times New Roman"/>
-          <w:sz w:val="24"/>
-          <w:szCs w:val="24"/>
-        </w:rPr>
-        <w:t>The table stores</w:t>
-      </w:r>
-      <w:r>
-        <w:rPr>
-          <w:rFonts w:ascii="Times New Roman" w:hAnsi="Times New Roman" w:cs="Times New Roman"/>
-          <w:sz w:val="24"/>
-          <w:szCs w:val="24"/>
-        </w:rPr>
-        <w:t xml:space="preserve"> information about who is following whom. </w:t>
-      </w:r>
-      <w:r>
-        <w:rPr>
-          <w:rFonts w:ascii="Times New Roman" w:hAnsi="Times New Roman" w:cs="Times New Roman"/>
-          <w:sz w:val="24"/>
-          <w:szCs w:val="24"/>
-        </w:rPr>
-        <w:t xml:space="preserve">In other words, </w:t>
-      </w:r>
-      <w:r>
-        <w:rPr>
-          <w:rFonts w:ascii="Times New Roman" w:hAnsi="Times New Roman" w:cs="Times New Roman"/>
-          <w:sz w:val="24"/>
-          <w:szCs w:val="24"/>
-        </w:rPr>
-        <w:t xml:space="preserve">it stores two columns: </w:t>
-      </w:r>
-      <w:r>
-        <w:rPr>
-          <w:rFonts w:ascii="Times New Roman" w:hAnsi="Times New Roman" w:cs="Times New Roman"/>
-          <w:sz w:val="24"/>
-          <w:szCs w:val="24"/>
-        </w:rPr>
-        <w:t>“</w:t>
-      </w:r>
-      <w:proofErr w:type="spellStart"/>
-      <w:r>
-        <w:rPr>
-          <w:rFonts w:ascii="Times New Roman" w:hAnsi="Times New Roman" w:cs="Times New Roman"/>
-          <w:sz w:val="24"/>
-          <w:szCs w:val="24"/>
-        </w:rPr>
-        <w:t>user_id</w:t>
-      </w:r>
-      <w:proofErr w:type="spellEnd"/>
-      <w:r>
-        <w:rPr>
-          <w:rFonts w:ascii="Times New Roman" w:hAnsi="Times New Roman" w:cs="Times New Roman"/>
-          <w:sz w:val="24"/>
-          <w:szCs w:val="24"/>
-        </w:rPr>
-        <w:t>”</w:t>
-      </w:r>
-      <w:r>
-        <w:rPr>
-          <w:rFonts w:ascii="Times New Roman" w:hAnsi="Times New Roman" w:cs="Times New Roman"/>
-          <w:sz w:val="24"/>
-          <w:szCs w:val="24"/>
-        </w:rPr>
-        <w:t xml:space="preserve"> and </w:t>
-      </w:r>
-      <w:r>
-        <w:rPr>
-          <w:rFonts w:ascii="Times New Roman" w:hAnsi="Times New Roman" w:cs="Times New Roman"/>
-          <w:sz w:val="24"/>
-          <w:szCs w:val="24"/>
-        </w:rPr>
-        <w:t>“</w:t>
-      </w:r>
-      <w:proofErr w:type="spellStart"/>
-      <w:r>
-        <w:rPr>
-          <w:rFonts w:ascii="Times New Roman" w:hAnsi="Times New Roman" w:cs="Times New Roman"/>
-          <w:sz w:val="24"/>
-          <w:szCs w:val="24"/>
-        </w:rPr>
-        <w:t>follower_id</w:t>
-      </w:r>
-      <w:proofErr w:type="spellEnd"/>
-      <w:r>
-        <w:rPr>
-          <w:rFonts w:ascii="Times New Roman" w:hAnsi="Times New Roman" w:cs="Times New Roman"/>
-          <w:sz w:val="24"/>
-          <w:szCs w:val="24"/>
-        </w:rPr>
-        <w:t>”</w:t>
-      </w:r>
-      <w:r>
-        <w:rPr>
-          <w:rFonts w:ascii="Times New Roman" w:hAnsi="Times New Roman" w:cs="Times New Roman"/>
-          <w:sz w:val="24"/>
-          <w:szCs w:val="24"/>
-        </w:rPr>
-        <w:t xml:space="preserve">. </w:t>
-      </w:r>
-      <w:r>
-        <w:rPr>
-          <w:rFonts w:ascii="Times New Roman" w:hAnsi="Times New Roman" w:cs="Times New Roman"/>
-          <w:sz w:val="24"/>
-          <w:szCs w:val="24"/>
-        </w:rPr>
-        <w:t xml:space="preserve">Here, </w:t>
-      </w:r>
-      <w:r>
-        <w:rPr>
-          <w:rFonts w:ascii="Times New Roman" w:hAnsi="Times New Roman" w:cs="Times New Roman"/>
-          <w:sz w:val="24"/>
-          <w:szCs w:val="24"/>
-        </w:rPr>
-        <w:t>“</w:t>
-      </w:r>
-      <w:proofErr w:type="spellStart"/>
-      <w:r>
-        <w:rPr>
-          <w:rFonts w:ascii="Times New Roman" w:hAnsi="Times New Roman" w:cs="Times New Roman"/>
-          <w:sz w:val="24"/>
-          <w:szCs w:val="24"/>
-        </w:rPr>
-        <w:t>follower_id</w:t>
-      </w:r>
-      <w:proofErr w:type="spellEnd"/>
-      <w:r>
-        <w:rPr>
-          <w:rFonts w:ascii="Times New Roman" w:hAnsi="Times New Roman" w:cs="Times New Roman"/>
-          <w:sz w:val="24"/>
-          <w:szCs w:val="24"/>
-        </w:rPr>
-        <w:t>”</w:t>
-      </w:r>
-      <w:r>
-        <w:rPr>
-          <w:rFonts w:ascii="Times New Roman" w:hAnsi="Times New Roman" w:cs="Times New Roman"/>
-          <w:sz w:val="24"/>
-          <w:szCs w:val="24"/>
-        </w:rPr>
-        <w:t xml:space="preserve"> indicates the users who are following </w:t>
-      </w:r>
-      <w:r>
-        <w:rPr>
-          <w:rFonts w:ascii="Times New Roman" w:hAnsi="Times New Roman" w:cs="Times New Roman"/>
-          <w:sz w:val="24"/>
-          <w:szCs w:val="24"/>
-        </w:rPr>
-        <w:lastRenderedPageBreak/>
-        <w:t xml:space="preserve">the given </w:t>
-      </w:r>
-      <w:r>
-        <w:rPr>
-          <w:rFonts w:ascii="Times New Roman" w:hAnsi="Times New Roman" w:cs="Times New Roman"/>
-          <w:sz w:val="24"/>
-          <w:szCs w:val="24"/>
-        </w:rPr>
-        <w:t>“</w:t>
-      </w:r>
-      <w:proofErr w:type="spellStart"/>
-      <w:r>
-        <w:rPr>
-          <w:rFonts w:ascii="Times New Roman" w:hAnsi="Times New Roman" w:cs="Times New Roman"/>
-          <w:sz w:val="24"/>
-          <w:szCs w:val="24"/>
-        </w:rPr>
-        <w:t>user_id</w:t>
-      </w:r>
-      <w:proofErr w:type="spellEnd"/>
-      <w:r>
-        <w:rPr>
-          <w:rFonts w:ascii="Times New Roman" w:hAnsi="Times New Roman" w:cs="Times New Roman"/>
-          <w:sz w:val="24"/>
-          <w:szCs w:val="24"/>
-        </w:rPr>
-        <w:t>”</w:t>
-      </w:r>
-      <w:r>
-        <w:rPr>
-          <w:rFonts w:ascii="Times New Roman" w:hAnsi="Times New Roman" w:cs="Times New Roman"/>
-          <w:sz w:val="24"/>
-          <w:szCs w:val="24"/>
-        </w:rPr>
-        <w:t xml:space="preserve">. </w:t>
-      </w:r>
-      <w:r>
-        <w:rPr>
-          <w:rFonts w:ascii="Times New Roman" w:hAnsi="Times New Roman" w:cs="Times New Roman"/>
-          <w:sz w:val="24"/>
-          <w:szCs w:val="24"/>
-        </w:rPr>
-        <w:t xml:space="preserve">This way, we </w:t>
-      </w:r>
-      <w:r>
-        <w:rPr>
-          <w:rFonts w:ascii="Times New Roman" w:hAnsi="Times New Roman" w:cs="Times New Roman"/>
-          <w:sz w:val="24"/>
-          <w:szCs w:val="24"/>
-        </w:rPr>
-        <w:t>can</w:t>
-      </w:r>
-      <w:r>
-        <w:rPr>
-          <w:rFonts w:ascii="Times New Roman" w:hAnsi="Times New Roman" w:cs="Times New Roman"/>
-          <w:sz w:val="24"/>
-          <w:szCs w:val="24"/>
-        </w:rPr>
-        <w:t xml:space="preserve"> keep a track of the number of followers and the number of followings for each user. </w:t>
-      </w:r>
-      <w:r>
-        <w:rPr>
-          <w:rFonts w:ascii="Times New Roman" w:hAnsi="Times New Roman" w:cs="Times New Roman"/>
-          <w:sz w:val="24"/>
-          <w:szCs w:val="24"/>
-        </w:rPr>
-        <w:t xml:space="preserve">Followers indicate other users who are following a given user. Following indicates other users to whom a given user is following. </w:t>
-      </w:r>
-      <w:r>
-        <w:rPr>
-          <w:rFonts w:ascii="Times New Roman" w:hAnsi="Times New Roman" w:cs="Times New Roman"/>
-          <w:sz w:val="24"/>
-          <w:szCs w:val="24"/>
-        </w:rPr>
-        <w:t>Since this is a many-to-many relationship between the users, the same “</w:t>
-      </w:r>
-      <w:proofErr w:type="spellStart"/>
-      <w:r>
-        <w:rPr>
-          <w:rFonts w:ascii="Times New Roman" w:hAnsi="Times New Roman" w:cs="Times New Roman"/>
-          <w:sz w:val="24"/>
-          <w:szCs w:val="24"/>
-        </w:rPr>
-        <w:t>user_id</w:t>
-      </w:r>
-      <w:proofErr w:type="spellEnd"/>
-      <w:r>
-        <w:rPr>
-          <w:rFonts w:ascii="Times New Roman" w:hAnsi="Times New Roman" w:cs="Times New Roman"/>
-          <w:sz w:val="24"/>
-          <w:szCs w:val="24"/>
-        </w:rPr>
-        <w:t xml:space="preserve">” is allowed to be repetitive in the table. </w:t>
-      </w:r>
-    </w:p>
-    <w:p>
-      <w:pPr>
-        <w:jc w:val="both"/>
-        <w:rPr>
-          <w:rFonts w:ascii="Times New Roman" w:hAnsi="Times New Roman" w:cs="Times New Roman"/>
-        </w:rPr>
-      </w:pPr>
-      <w:r>
-        <w:rPr>
-          <w:rFonts w:ascii="Times New Roman" w:hAnsi="Times New Roman" w:cs="Times New Roman"/>
-        </w:rPr>
-        <w:br w:type="page"/>
-      </w:r>
-    </w:p>
-    <w:p>
-      <w:pPr>
-        <w:pStyle w:val="Heading1"/>
-        <w:jc w:val="both"/>
+      </w:pPr>
+      <w:bookmarkStart w:id="8" w:name="_Toc147505873"/>
+      <w:r>
         <w:rPr>
           <w:rFonts w:ascii="Times New Roman" w:hAnsi="Times New Roman" w:cs="Times New Roman"/>
           <w:b/>
           <w:bCs/>
           <w:color w:val="auto"/>
         </w:rPr>
-      </w:pPr>
-      <w:bookmarkStart w:id="8" w:name="_Toc147494608"/>
-      <w:r>
+        <w:lastRenderedPageBreak/>
+        <w:t>Detailed Description of Components</w:t>
+      </w:r>
+      <w:bookmarkEnd w:id="8"/>
+    </w:p>
+    <w:p>
+      <w:pPr>
+        <w:jc w:val="both"/>
+        <w:rPr>
+          <w:rFonts w:ascii="Times New Roman" w:hAnsi="Times New Roman" w:cs="Times New Roman"/>
+        </w:rPr>
+      </w:pPr>
+    </w:p>
+    <w:p>
+      <w:pPr>
+        <w:jc w:val="both"/>
+        <w:rPr>
+          <w:rFonts w:ascii="Times New Roman" w:hAnsi="Times New Roman" w:cs="Times New Roman"/>
+          <w:sz w:val="24"/>
+          <w:szCs w:val="24"/>
+        </w:rPr>
+      </w:pPr>
+      <w:r>
+        <w:rPr>
+          <w:rFonts w:ascii="Times New Roman" w:hAnsi="Times New Roman" w:cs="Times New Roman"/>
+          <w:sz w:val="24"/>
+          <w:szCs w:val="24"/>
+        </w:rPr>
+        <w:t xml:space="preserve">In what follows, we describe each </w:t>
+      </w:r>
+      <w:r>
+        <w:rPr>
+          <w:rFonts w:ascii="Times New Roman" w:hAnsi="Times New Roman" w:cs="Times New Roman"/>
+          <w:sz w:val="24"/>
+          <w:szCs w:val="24"/>
+        </w:rPr>
+        <w:t>component</w:t>
+      </w:r>
+      <w:r>
+        <w:rPr>
+          <w:rFonts w:ascii="Times New Roman" w:hAnsi="Times New Roman" w:cs="Times New Roman"/>
+          <w:sz w:val="24"/>
+          <w:szCs w:val="24"/>
+        </w:rPr>
+        <w:t xml:space="preserve"> of the client app the users can interact with in the platform. </w:t>
+      </w:r>
+      <w:r>
+        <w:rPr>
+          <w:rFonts w:ascii="Times New Roman" w:hAnsi="Times New Roman" w:cs="Times New Roman"/>
+          <w:sz w:val="24"/>
+          <w:szCs w:val="24"/>
+        </w:rPr>
+        <w:t>Each shown component requires at least one direct API call to the server</w:t>
+      </w:r>
+      <w:r>
+        <w:rPr>
+          <w:rFonts w:ascii="Times New Roman" w:hAnsi="Times New Roman" w:cs="Times New Roman"/>
+          <w:sz w:val="24"/>
+          <w:szCs w:val="24"/>
+        </w:rPr>
+        <w:t>.</w:t>
+      </w:r>
+      <w:r>
+        <w:rPr>
+          <w:rFonts w:ascii="Times New Roman" w:hAnsi="Times New Roman" w:cs="Times New Roman"/>
+          <w:sz w:val="24"/>
+          <w:szCs w:val="24"/>
+        </w:rPr>
+        <w:t xml:space="preserve"> </w:t>
+      </w:r>
+    </w:p>
+    <w:p>
+      <w:pPr>
+        <w:pStyle w:val="Heading2"/>
+        <w:spacing w:after="240"/>
         <w:rPr>
           <w:rFonts w:ascii="Times New Roman" w:hAnsi="Times New Roman" w:cs="Times New Roman"/>
           <w:b/>
           <w:bCs/>
           <w:color w:val="auto"/>
         </w:rPr>
-        <w:lastRenderedPageBreak/>
-        <w:t>Detailed Description of Components</w:t>
-      </w:r>
-      <w:bookmarkEnd w:id="8"/>
-    </w:p>
-    <w:p>
-      <w:pPr>
-        <w:jc w:val="both"/>
-        <w:rPr>
-          <w:rFonts w:ascii="Times New Roman" w:hAnsi="Times New Roman" w:cs="Times New Roman"/>
-        </w:rPr>
-      </w:pPr>
-    </w:p>
-    <w:p>
-      <w:pPr>
-        <w:pStyle w:val="Heading2"/>
-        <w:spacing w:after="240"/>
+      </w:pPr>
+      <w:bookmarkStart w:id="9" w:name="_Toc147505874"/>
+      <w:r>
         <w:rPr>
           <w:rFonts w:ascii="Times New Roman" w:hAnsi="Times New Roman" w:cs="Times New Roman"/>
           <w:b/>
           <w:bCs/>
           <w:color w:val="auto"/>
         </w:rPr>
-      </w:pPr>
-      <w:bookmarkStart w:id="9" w:name="_Toc147494609"/>
-      <w:r>
+        <w:t>Account Registration and Login</w:t>
+      </w:r>
+      <w:bookmarkEnd w:id="9"/>
+    </w:p>
+    <w:p>
+      <w:pPr>
+        <w:spacing w:after="240"/>
+        <w:jc w:val="both"/>
+        <w:rPr>
+          <w:rFonts w:ascii="Times New Roman" w:hAnsi="Times New Roman" w:cs="Times New Roman"/>
+          <w:sz w:val="24"/>
+          <w:szCs w:val="24"/>
+        </w:rPr>
+      </w:pPr>
+      <w:r>
+        <w:rPr>
+          <w:rFonts w:ascii="Times New Roman" w:hAnsi="Times New Roman" w:cs="Times New Roman"/>
+          <w:sz w:val="24"/>
+          <w:szCs w:val="24"/>
+        </w:rPr>
+        <w:t xml:space="preserve">There is a “Account” button at the top of the page. Users can sign up by submitting a username, their </w:t>
+      </w:r>
+      <w:r>
+        <w:rPr>
+          <w:rFonts w:ascii="Times New Roman" w:hAnsi="Times New Roman" w:cs="Times New Roman"/>
+          <w:sz w:val="24"/>
+          <w:szCs w:val="24"/>
+        </w:rPr>
+        <w:t>email,</w:t>
+      </w:r>
+      <w:r>
+        <w:rPr>
+          <w:rFonts w:ascii="Times New Roman" w:hAnsi="Times New Roman" w:cs="Times New Roman"/>
+          <w:sz w:val="24"/>
+          <w:szCs w:val="24"/>
+        </w:rPr>
+        <w:t xml:space="preserve"> and a password. </w:t>
+      </w:r>
+      <w:r>
+        <w:rPr>
+          <w:rFonts w:ascii="Times New Roman" w:hAnsi="Times New Roman" w:cs="Times New Roman"/>
+          <w:sz w:val="24"/>
+          <w:szCs w:val="24"/>
+        </w:rPr>
+        <w:t>Once</w:t>
+      </w:r>
+      <w:r>
+        <w:rPr>
+          <w:rFonts w:ascii="Times New Roman" w:hAnsi="Times New Roman" w:cs="Times New Roman"/>
+          <w:sz w:val="24"/>
+          <w:szCs w:val="24"/>
+        </w:rPr>
+        <w:t xml:space="preserve"> </w:t>
+      </w:r>
+      <w:r>
+        <w:rPr>
+          <w:rFonts w:ascii="Times New Roman" w:hAnsi="Times New Roman" w:cs="Times New Roman"/>
+          <w:sz w:val="24"/>
+          <w:szCs w:val="24"/>
+        </w:rPr>
+        <w:t xml:space="preserve">signed up, they can </w:t>
+      </w:r>
+      <w:r>
+        <w:rPr>
+          <w:rFonts w:ascii="Times New Roman" w:hAnsi="Times New Roman" w:cs="Times New Roman"/>
+          <w:sz w:val="24"/>
+          <w:szCs w:val="24"/>
+        </w:rPr>
+        <w:t>sign in</w:t>
+      </w:r>
+      <w:r>
+        <w:rPr>
+          <w:rFonts w:ascii="Times New Roman" w:hAnsi="Times New Roman" w:cs="Times New Roman"/>
+          <w:sz w:val="24"/>
+          <w:szCs w:val="24"/>
+        </w:rPr>
+        <w:t xml:space="preserve"> by going to the “Sign in” tab</w:t>
+      </w:r>
+      <w:r>
+        <w:rPr>
+          <w:rFonts w:ascii="Times New Roman" w:hAnsi="Times New Roman" w:cs="Times New Roman"/>
+          <w:sz w:val="24"/>
+          <w:szCs w:val="24"/>
+        </w:rPr>
+        <w:t xml:space="preserve">. </w:t>
+      </w:r>
+      <w:r>
+        <w:rPr>
+          <w:rFonts w:ascii="Times New Roman" w:hAnsi="Times New Roman" w:cs="Times New Roman"/>
+          <w:sz w:val="24"/>
+          <w:szCs w:val="24"/>
+        </w:rPr>
+        <w:t xml:space="preserve">Once, signed in, users can actively engage in creating, </w:t>
+      </w:r>
+      <w:r>
+        <w:rPr>
+          <w:rFonts w:ascii="Times New Roman" w:hAnsi="Times New Roman" w:cs="Times New Roman"/>
+          <w:sz w:val="24"/>
+          <w:szCs w:val="24"/>
+        </w:rPr>
+        <w:t>rating,</w:t>
+      </w:r>
+      <w:r>
+        <w:rPr>
+          <w:rFonts w:ascii="Times New Roman" w:hAnsi="Times New Roman" w:cs="Times New Roman"/>
+          <w:sz w:val="24"/>
+          <w:szCs w:val="24"/>
+        </w:rPr>
+        <w:t xml:space="preserve"> and commenting on jokes. </w:t>
+      </w:r>
+      <w:r>
+        <w:rPr>
+          <w:rFonts w:ascii="Times New Roman" w:hAnsi="Times New Roman" w:cs="Times New Roman"/>
+          <w:sz w:val="24"/>
+          <w:szCs w:val="24"/>
+        </w:rPr>
+        <w:t xml:space="preserve">There is a “Sign out” button that logs the users out of the session. </w:t>
+      </w:r>
+      <w:r>
+        <w:rPr>
+          <w:rFonts w:ascii="Times New Roman" w:hAnsi="Times New Roman" w:cs="Times New Roman"/>
+          <w:sz w:val="24"/>
+          <w:szCs w:val="24"/>
+        </w:rPr>
+        <w:t xml:space="preserve">Once signed in, users need not worry about re-sign in even after they close the browser. </w:t>
+      </w:r>
+    </w:p>
+    <w:p>
+      <w:pPr>
+        <w:spacing w:after="240"/>
+        <w:jc w:val="center"/>
+      </w:pPr>
+      <w:r>
+        <w:rPr>
+          <w:noProof/>
+        </w:rPr>
+        <w:drawing>
+          <wp:inline distT="0" distB="0" distL="0" distR="0" wp14:anchorId="5FBA1FB3" wp14:editId="190AEC37">
+            <wp:extent cx="5359520" cy="2262909"/>
+            <wp:effectExtent l="0" t="0" r="0" b="0"/>
+            <wp:docPr id="974671537" name="Picture 1" descr="A screenshot of a login form&#10;&#10;Description automatically generated"/>
+            <wp:cNvGraphicFramePr>
+              <a:graphicFrameLocks xmlns:a="http://schemas.openxmlformats.org/drawingml/2006/main" noChangeAspect="1"/>
+            </wp:cNvGraphicFramePr>
+            <a:graphic xmlns:a="http://schemas.openxmlformats.org/drawingml/2006/main">
+              <a:graphicData uri="http://schemas.openxmlformats.org/drawingml/2006/picture">
+                <pic:pic xmlns:pic="http://schemas.openxmlformats.org/drawingml/2006/picture">
+                  <pic:nvPicPr>
+                    <pic:cNvPr id="974671537" name="Picture 1" descr="A screenshot of a login form&#10;&#10;Description automatically generated"/>
+                    <pic:cNvPicPr/>
+                  </pic:nvPicPr>
+                  <pic:blipFill>
+                    <a:blip r:embed="rId16"/>
+                    <a:stretch>
+                      <a:fillRect/>
+                    </a:stretch>
+                  </pic:blipFill>
+                  <pic:spPr>
+                    <a:xfrm>
+                      <a:off x="0" y="0"/>
+                      <a:ext cx="5475904" cy="2312049"/>
+                    </a:xfrm>
+                    <a:prstGeom prst="rect">
+                      <a:avLst/>
+                    </a:prstGeom>
+                  </pic:spPr>
+                </pic:pic>
+              </a:graphicData>
+            </a:graphic>
+          </wp:inline>
+        </w:drawing>
+      </w:r>
+    </w:p>
+    <w:p>
+      <w:pPr>
+        <w:spacing w:after="240"/>
+        <w:jc w:val="center"/>
+      </w:pPr>
+      <w:r>
+        <w:rPr>
+          <w:noProof/>
+        </w:rPr>
+        <w:drawing>
+          <wp:inline distT="0" distB="0" distL="0" distR="0" wp14:anchorId="45E48878" wp14:editId="386330CA">
+            <wp:extent cx="5413575" cy="1819563"/>
+            <wp:effectExtent l="0" t="0" r="0" b="0"/>
+            <wp:docPr id="1129200444" name="Picture 1" descr="A screenshot of a login form&#10;&#10;Description automatically generated"/>
+            <wp:cNvGraphicFramePr>
+              <a:graphicFrameLocks xmlns:a="http://schemas.openxmlformats.org/drawingml/2006/main" noChangeAspect="1"/>
+            </wp:cNvGraphicFramePr>
+            <a:graphic xmlns:a="http://schemas.openxmlformats.org/drawingml/2006/main">
+              <a:graphicData uri="http://schemas.openxmlformats.org/drawingml/2006/picture">
+                <pic:pic xmlns:pic="http://schemas.openxmlformats.org/drawingml/2006/picture">
+                  <pic:nvPicPr>
+                    <pic:cNvPr id="1129200444" name="Picture 1" descr="A screenshot of a login form&#10;&#10;Description automatically generated"/>
+                    <pic:cNvPicPr/>
+                  </pic:nvPicPr>
+                  <pic:blipFill>
+                    <a:blip r:embed="rId17"/>
+                    <a:stretch>
+                      <a:fillRect/>
+                    </a:stretch>
+                  </pic:blipFill>
+                  <pic:spPr>
+                    <a:xfrm>
+                      <a:off x="0" y="0"/>
+                      <a:ext cx="5544665" cy="1863624"/>
+                    </a:xfrm>
+                    <a:prstGeom prst="rect">
+                      <a:avLst/>
+                    </a:prstGeom>
+                  </pic:spPr>
+                </pic:pic>
+              </a:graphicData>
+            </a:graphic>
+          </wp:inline>
+        </w:drawing>
+      </w:r>
+    </w:p>
+    <w:p>
+      <w:pPr>
+        <w:pStyle w:val="Heading2"/>
+        <w:spacing w:after="240"/>
         <w:rPr>
           <w:rFonts w:ascii="Times New Roman" w:hAnsi="Times New Roman" w:cs="Times New Roman"/>
           <w:b/>
           <w:bCs/>
           <w:color w:val="auto"/>
         </w:rPr>
-        <w:t>Account Registration and Login</w:t>
-      </w:r>
-      <w:bookmarkEnd w:id="9"/>
-    </w:p>
-    <w:p>
-      <w:pPr>
-        <w:spacing w:after="240"/>
-      </w:pPr>
-      <w:r>
-        <w:rPr>
-          <w:rFonts w:ascii="Times New Roman" w:hAnsi="Times New Roman" w:cs="Times New Roman"/>
-          <w:sz w:val="24"/>
-          <w:szCs w:val="24"/>
-        </w:rPr>
-        <w:t>The table stores</w:t>
-      </w:r>
-    </w:p>
-    <w:p>
-      <w:pPr>
-        <w:pStyle w:val="Heading2"/>
-        <w:spacing w:after="240"/>
+      </w:pPr>
+      <w:bookmarkStart w:id="10" w:name="_Toc147505875"/>
+      <w:r>
         <w:rPr>
           <w:rFonts w:ascii="Times New Roman" w:hAnsi="Times New Roman" w:cs="Times New Roman"/>
           <w:b/>
           <w:bCs/>
           <w:color w:val="auto"/>
         </w:rPr>
-      </w:pPr>
-      <w:bookmarkStart w:id="10" w:name="_Toc147494610"/>
-      <w:r>
+        <w:t>View and Search Joke Posts</w:t>
+      </w:r>
+      <w:bookmarkEnd w:id="10"/>
+    </w:p>
+    <w:p>
+      <w:pPr>
+        <w:spacing w:after="240"/>
+        <w:rPr>
+          <w:rFonts w:ascii="Times New Roman" w:hAnsi="Times New Roman" w:cs="Times New Roman"/>
+          <w:sz w:val="24"/>
+          <w:szCs w:val="24"/>
+        </w:rPr>
+      </w:pPr>
+      <w:r>
+        <w:rPr>
+          <w:rFonts w:ascii="Times New Roman" w:hAnsi="Times New Roman" w:cs="Times New Roman"/>
+          <w:sz w:val="24"/>
+          <w:szCs w:val="24"/>
+        </w:rPr>
+        <w:t xml:space="preserve">The </w:t>
+      </w:r>
+      <w:r>
+        <w:rPr>
+          <w:rFonts w:ascii="Times New Roman" w:hAnsi="Times New Roman" w:cs="Times New Roman"/>
+          <w:sz w:val="24"/>
+          <w:szCs w:val="24"/>
+        </w:rPr>
+        <w:t xml:space="preserve">home page shows the list of jokes sorted in recent order. </w:t>
+      </w:r>
+      <w:r>
+        <w:rPr>
+          <w:rFonts w:ascii="Times New Roman" w:hAnsi="Times New Roman" w:cs="Times New Roman"/>
+          <w:sz w:val="24"/>
+          <w:szCs w:val="24"/>
+        </w:rPr>
+        <w:t xml:space="preserve">Users can anonymously read the jokes and view the comments of the jokes. </w:t>
+      </w:r>
+      <w:r>
+        <w:rPr>
+          <w:rFonts w:ascii="Times New Roman" w:hAnsi="Times New Roman" w:cs="Times New Roman"/>
+          <w:sz w:val="24"/>
+          <w:szCs w:val="24"/>
+        </w:rPr>
+        <w:t>There is a search input at the top of the list</w:t>
+      </w:r>
+      <w:r>
+        <w:rPr>
+          <w:rFonts w:ascii="Times New Roman" w:hAnsi="Times New Roman" w:cs="Times New Roman"/>
+          <w:sz w:val="24"/>
+          <w:szCs w:val="24"/>
+        </w:rPr>
+        <w:t xml:space="preserve"> where users can search joke by typing their query. A query is a text that is used to match with jokes’ texts, users’ </w:t>
+      </w:r>
+      <w:r>
+        <w:rPr>
+          <w:rFonts w:ascii="Times New Roman" w:hAnsi="Times New Roman" w:cs="Times New Roman"/>
+          <w:sz w:val="24"/>
+          <w:szCs w:val="24"/>
+        </w:rPr>
+        <w:t>names,</w:t>
+      </w:r>
+      <w:r>
+        <w:rPr>
+          <w:rFonts w:ascii="Times New Roman" w:hAnsi="Times New Roman" w:cs="Times New Roman"/>
+          <w:sz w:val="24"/>
+          <w:szCs w:val="24"/>
+        </w:rPr>
+        <w:t xml:space="preserve"> and jokes’ labels (tags). </w:t>
+      </w:r>
+      <w:r>
+        <w:rPr>
+          <w:rFonts w:ascii="Times New Roman" w:hAnsi="Times New Roman" w:cs="Times New Roman"/>
+          <w:sz w:val="24"/>
+          <w:szCs w:val="24"/>
+        </w:rPr>
+        <w:t xml:space="preserve">The search input also allows clear which resets the jokes list. </w:t>
+      </w:r>
+      <w:r>
+        <w:rPr>
+          <w:rFonts w:ascii="Times New Roman" w:hAnsi="Times New Roman" w:cs="Times New Roman"/>
+          <w:sz w:val="24"/>
+          <w:szCs w:val="24"/>
+        </w:rPr>
+        <w:t xml:space="preserve">There is a specific page for each joke, and underneath the joke, there is a list of </w:t>
+      </w:r>
+      <w:r>
+        <w:rPr>
+          <w:rFonts w:ascii="Times New Roman" w:hAnsi="Times New Roman" w:cs="Times New Roman"/>
+          <w:sz w:val="24"/>
+          <w:szCs w:val="24"/>
+        </w:rPr>
+        <w:lastRenderedPageBreak/>
+        <w:t>comments posted by users (including the joke creator)</w:t>
+      </w:r>
+      <w:r>
+        <w:rPr>
+          <w:rFonts w:ascii="Times New Roman" w:hAnsi="Times New Roman" w:cs="Times New Roman"/>
+          <w:sz w:val="24"/>
+          <w:szCs w:val="24"/>
+        </w:rPr>
+        <w:t xml:space="preserve"> for the given </w:t>
+      </w:r>
+      <w:r>
+        <w:rPr>
+          <w:rFonts w:ascii="Times New Roman" w:hAnsi="Times New Roman" w:cs="Times New Roman"/>
+          <w:sz w:val="24"/>
+          <w:szCs w:val="24"/>
+        </w:rPr>
+        <w:t>joke</w:t>
+      </w:r>
+      <w:r>
+        <w:rPr>
+          <w:rFonts w:ascii="Times New Roman" w:hAnsi="Times New Roman" w:cs="Times New Roman"/>
+          <w:sz w:val="24"/>
+          <w:szCs w:val="24"/>
+        </w:rPr>
+        <w:t xml:space="preserve">. </w:t>
+      </w:r>
+      <w:r>
+        <w:rPr>
+          <w:rFonts w:ascii="Times New Roman" w:hAnsi="Times New Roman" w:cs="Times New Roman"/>
+          <w:sz w:val="24"/>
+          <w:szCs w:val="24"/>
+        </w:rPr>
+        <w:t>If the user is logged in, they can rate and comment on the joke as well.</w:t>
+      </w:r>
+    </w:p>
+    <w:p>
+      <w:pPr>
+        <w:spacing w:after="240"/>
+        <w:jc w:val="center"/>
+        <w:rPr>
+          <w:rFonts w:ascii="Times New Roman" w:hAnsi="Times New Roman" w:cs="Times New Roman"/>
+          <w:sz w:val="24"/>
+          <w:szCs w:val="24"/>
+        </w:rPr>
+      </w:pPr>
+      <w:r>
+        <w:rPr>
+          <w:rFonts w:ascii="Times New Roman" w:hAnsi="Times New Roman" w:cs="Times New Roman"/>
+          <w:noProof/>
+          <w:sz w:val="24"/>
+          <w:szCs w:val="24"/>
+        </w:rPr>
+        <w:drawing>
+          <wp:inline distT="0" distB="0" distL="0" distR="0" wp14:anchorId="75F0F3B7" wp14:editId="332342CE">
+            <wp:extent cx="5449455" cy="3985205"/>
+            <wp:effectExtent l="0" t="0" r="0" b="3175"/>
+            <wp:docPr id="286380085" name="Picture 1" descr="A screenshot of a computer&#10;&#10;Description automatically generated"/>
+            <wp:cNvGraphicFramePr>
+              <a:graphicFrameLocks xmlns:a="http://schemas.openxmlformats.org/drawingml/2006/main" noChangeAspect="1"/>
+            </wp:cNvGraphicFramePr>
+            <a:graphic xmlns:a="http://schemas.openxmlformats.org/drawingml/2006/main">
+              <a:graphicData uri="http://schemas.openxmlformats.org/drawingml/2006/picture">
+                <pic:pic xmlns:pic="http://schemas.openxmlformats.org/drawingml/2006/picture">
+                  <pic:nvPicPr>
+                    <pic:cNvPr id="286380085" name="Picture 1" descr="A screenshot of a computer&#10;&#10;Description automatically generated"/>
+                    <pic:cNvPicPr/>
+                  </pic:nvPicPr>
+                  <pic:blipFill>
+                    <a:blip r:embed="rId18"/>
+                    <a:stretch>
+                      <a:fillRect/>
+                    </a:stretch>
+                  </pic:blipFill>
+                  <pic:spPr>
+                    <a:xfrm>
+                      <a:off x="0" y="0"/>
+                      <a:ext cx="5474812" cy="4003749"/>
+                    </a:xfrm>
+                    <a:prstGeom prst="rect">
+                      <a:avLst/>
+                    </a:prstGeom>
+                  </pic:spPr>
+                </pic:pic>
+              </a:graphicData>
+            </a:graphic>
+          </wp:inline>
+        </w:drawing>
+      </w:r>
+    </w:p>
+    <w:p>
+      <w:pPr>
+        <w:spacing w:after="240"/>
+        <w:jc w:val="center"/>
+      </w:pPr>
+    </w:p>
+    <w:p>
+      <w:pPr>
+        <w:pStyle w:val="Heading2"/>
+        <w:spacing w:after="240"/>
         <w:rPr>
           <w:rFonts w:ascii="Times New Roman" w:hAnsi="Times New Roman" w:cs="Times New Roman"/>
           <w:b/>
           <w:bCs/>
           <w:color w:val="auto"/>
         </w:rPr>
-        <w:t>View and Search Joke Posts</w:t>
-      </w:r>
-      <w:bookmarkEnd w:id="10"/>
-    </w:p>
-    <w:p>
-      <w:pPr>
-        <w:spacing w:after="240"/>
-      </w:pPr>
-      <w:r>
-        <w:rPr>
-          <w:rFonts w:ascii="Times New Roman" w:hAnsi="Times New Roman" w:cs="Times New Roman"/>
-          <w:sz w:val="24"/>
-          <w:szCs w:val="24"/>
-        </w:rPr>
-        <w:t>The table stores</w:t>
-      </w:r>
-    </w:p>
-    <w:p>
-      <w:pPr>
-        <w:pStyle w:val="Heading2"/>
-        <w:spacing w:after="240"/>
+      </w:pPr>
+      <w:bookmarkStart w:id="11" w:name="_Toc147505876"/>
+      <w:r>
         <w:rPr>
           <w:rFonts w:ascii="Times New Roman" w:hAnsi="Times New Roman" w:cs="Times New Roman"/>
           <w:b/>
           <w:bCs/>
           <w:color w:val="auto"/>
         </w:rPr>
-      </w:pPr>
-      <w:bookmarkStart w:id="11" w:name="_Toc147494611"/>
-      <w:r>
+        <w:t>Post a Joke</w:t>
+      </w:r>
+      <w:bookmarkEnd w:id="11"/>
+    </w:p>
+    <w:p>
+      <w:pPr>
+        <w:spacing w:after="240"/>
+        <w:jc w:val="both"/>
+        <w:rPr>
+          <w:rFonts w:ascii="Times New Roman" w:hAnsi="Times New Roman" w:cs="Times New Roman"/>
+          <w:sz w:val="24"/>
+          <w:szCs w:val="24"/>
+        </w:rPr>
+      </w:pPr>
+      <w:r>
+        <w:rPr>
+          <w:rFonts w:ascii="Times New Roman" w:hAnsi="Times New Roman" w:cs="Times New Roman"/>
+          <w:sz w:val="24"/>
+          <w:szCs w:val="24"/>
+        </w:rPr>
+        <w:t xml:space="preserve">Users can create a post telling their joke by submitting a form as shown below. </w:t>
+      </w:r>
+      <w:r>
+        <w:rPr>
+          <w:rFonts w:ascii="Times New Roman" w:hAnsi="Times New Roman" w:cs="Times New Roman"/>
+          <w:sz w:val="24"/>
+          <w:szCs w:val="24"/>
+        </w:rPr>
+        <w:t xml:space="preserve">The label tags are optional and are used as a search keywords only. </w:t>
+      </w:r>
+      <w:r>
+        <w:rPr>
+          <w:rFonts w:ascii="Times New Roman" w:hAnsi="Times New Roman" w:cs="Times New Roman"/>
+          <w:sz w:val="24"/>
+          <w:szCs w:val="24"/>
+        </w:rPr>
+        <w:t>A logged user is only allowed to create a post and can write as many jokes as he/she wants.</w:t>
+      </w:r>
+      <w:r>
+        <w:rPr>
+          <w:rFonts w:ascii="Times New Roman" w:hAnsi="Times New Roman" w:cs="Times New Roman"/>
+          <w:sz w:val="24"/>
+          <w:szCs w:val="24"/>
+        </w:rPr>
+        <w:t xml:space="preserve"> All the jokes a user has created are available in their profile page as well.</w:t>
+      </w:r>
+    </w:p>
+    <w:p>
+      <w:pPr>
+        <w:spacing w:after="240"/>
+        <w:jc w:val="center"/>
+      </w:pPr>
+      <w:r>
+        <w:rPr>
+          <w:noProof/>
+        </w:rPr>
+        <w:lastRenderedPageBreak/>
+        <w:drawing>
+          <wp:inline distT="0" distB="0" distL="0" distR="0" wp14:anchorId="7F570175" wp14:editId="3E243CF5">
+            <wp:extent cx="4161802" cy="2276541"/>
+            <wp:effectExtent l="0" t="0" r="3810" b="0"/>
+            <wp:docPr id="1427635793" name="Picture 1" descr="A screenshot of a chat&#10;&#10;Description automatically generated"/>
+            <wp:cNvGraphicFramePr>
+              <a:graphicFrameLocks xmlns:a="http://schemas.openxmlformats.org/drawingml/2006/main" noChangeAspect="1"/>
+            </wp:cNvGraphicFramePr>
+            <a:graphic xmlns:a="http://schemas.openxmlformats.org/drawingml/2006/main">
+              <a:graphicData uri="http://schemas.openxmlformats.org/drawingml/2006/picture">
+                <pic:pic xmlns:pic="http://schemas.openxmlformats.org/drawingml/2006/picture">
+                  <pic:nvPicPr>
+                    <pic:cNvPr id="1427635793" name="Picture 1" descr="A screenshot of a chat&#10;&#10;Description automatically generated"/>
+                    <pic:cNvPicPr/>
+                  </pic:nvPicPr>
+                  <pic:blipFill>
+                    <a:blip r:embed="rId19"/>
+                    <a:stretch>
+                      <a:fillRect/>
+                    </a:stretch>
+                  </pic:blipFill>
+                  <pic:spPr>
+                    <a:xfrm>
+                      <a:off x="0" y="0"/>
+                      <a:ext cx="4358532" cy="2384154"/>
+                    </a:xfrm>
+                    <a:prstGeom prst="rect">
+                      <a:avLst/>
+                    </a:prstGeom>
+                  </pic:spPr>
+                </pic:pic>
+              </a:graphicData>
+            </a:graphic>
+          </wp:inline>
+        </w:drawing>
+      </w:r>
+    </w:p>
+    <w:p>
+      <w:pPr>
+        <w:pStyle w:val="Heading2"/>
+        <w:spacing w:after="240"/>
         <w:rPr>
           <w:rFonts w:ascii="Times New Roman" w:hAnsi="Times New Roman" w:cs="Times New Roman"/>
           <w:b/>
           <w:bCs/>
           <w:color w:val="auto"/>
         </w:rPr>
-        <w:t>Post a Joke</w:t>
-      </w:r>
-      <w:bookmarkEnd w:id="11"/>
-    </w:p>
-    <w:p>
-      <w:pPr>
-        <w:spacing w:after="240"/>
-      </w:pPr>
-      <w:r>
-        <w:rPr>
-          <w:rFonts w:ascii="Times New Roman" w:hAnsi="Times New Roman" w:cs="Times New Roman"/>
-          <w:sz w:val="24"/>
-          <w:szCs w:val="24"/>
-        </w:rPr>
-        <w:t>The table stores</w:t>
-      </w:r>
-    </w:p>
-    <w:p>
-      <w:pPr>
-        <w:pStyle w:val="Heading2"/>
-        <w:spacing w:after="240"/>
+      </w:pPr>
+      <w:bookmarkStart w:id="12" w:name="_Toc147505877"/>
+      <w:r>
         <w:rPr>
           <w:rFonts w:ascii="Times New Roman" w:hAnsi="Times New Roman" w:cs="Times New Roman"/>
           <w:b/>
           <w:bCs/>
           <w:color w:val="auto"/>
         </w:rPr>
-      </w:pPr>
-      <w:bookmarkStart w:id="12" w:name="_Toc147494612"/>
-      <w:r>
+        <w:t>Comment on a Joke</w:t>
+      </w:r>
+      <w:bookmarkEnd w:id="12"/>
+    </w:p>
+    <w:p>
+      <w:pPr>
+        <w:spacing w:after="240"/>
+        <w:jc w:val="center"/>
+      </w:pPr>
+      <w:r>
+        <w:rPr>
+          <w:noProof/>
+        </w:rPr>
+        <w:drawing>
+          <wp:inline distT="0" distB="0" distL="0" distR="0" wp14:anchorId="104198E4" wp14:editId="00E32618">
+            <wp:extent cx="5389680" cy="3205018"/>
+            <wp:effectExtent l="0" t="0" r="0" b="0"/>
+            <wp:docPr id="1151534274" name="Picture 1151534274" descr="A screenshot of a computer&#10;&#10;Description automatically generated"/>
+            <wp:cNvGraphicFramePr>
+              <a:graphicFrameLocks xmlns:a="http://schemas.openxmlformats.org/drawingml/2006/main" noChangeAspect="1"/>
+            </wp:cNvGraphicFramePr>
+            <a:graphic xmlns:a="http://schemas.openxmlformats.org/drawingml/2006/main">
+              <a:graphicData uri="http://schemas.openxmlformats.org/drawingml/2006/picture">
+                <pic:pic xmlns:pic="http://schemas.openxmlformats.org/drawingml/2006/picture">
+                  <pic:nvPicPr>
+                    <pic:cNvPr id="676230020" name="Picture 1" descr="A screenshot of a computer&#10;&#10;Description automatically generated"/>
+                    <pic:cNvPicPr/>
+                  </pic:nvPicPr>
+                  <pic:blipFill>
+                    <a:blip r:embed="rId20"/>
+                    <a:stretch>
+                      <a:fillRect/>
+                    </a:stretch>
+                  </pic:blipFill>
+                  <pic:spPr>
+                    <a:xfrm>
+                      <a:off x="0" y="0"/>
+                      <a:ext cx="5491162" cy="3265365"/>
+                    </a:xfrm>
+                    <a:prstGeom prst="rect">
+                      <a:avLst/>
+                    </a:prstGeom>
+                  </pic:spPr>
+                </pic:pic>
+              </a:graphicData>
+            </a:graphic>
+          </wp:inline>
+        </w:drawing>
+      </w:r>
+    </w:p>
+    <w:p>
+      <w:pPr>
+        <w:pStyle w:val="Heading2"/>
+        <w:spacing w:after="240"/>
         <w:rPr>
           <w:rFonts w:ascii="Times New Roman" w:hAnsi="Times New Roman" w:cs="Times New Roman"/>
           <w:b/>
           <w:bCs/>
           <w:color w:val="auto"/>
         </w:rPr>
-        <w:t>Comment on a Joke</w:t>
-      </w:r>
-      <w:bookmarkEnd w:id="12"/>
-    </w:p>
-    <w:p>
-      <w:pPr>
-        <w:spacing w:after="240"/>
-      </w:pPr>
-      <w:r>
-        <w:rPr>
-          <w:rFonts w:ascii="Times New Roman" w:hAnsi="Times New Roman" w:cs="Times New Roman"/>
-          <w:sz w:val="24"/>
-          <w:szCs w:val="24"/>
-        </w:rPr>
-        <w:t>The table stores</w:t>
-      </w:r>
-    </w:p>
-    <w:p>
-      <w:pPr>
-        <w:pStyle w:val="Heading2"/>
-        <w:spacing w:after="240"/>
+      </w:pPr>
+      <w:bookmarkStart w:id="13" w:name="_Toc147505878"/>
+      <w:r>
         <w:rPr>
           <w:rFonts w:ascii="Times New Roman" w:hAnsi="Times New Roman" w:cs="Times New Roman"/>
           <w:b/>
           <w:bCs/>
           <w:color w:val="auto"/>
         </w:rPr>
-      </w:pPr>
-      <w:bookmarkStart w:id="13" w:name="_Toc147494613"/>
-      <w:r>
+        <w:t>Rate a Joke</w:t>
+      </w:r>
+      <w:bookmarkEnd w:id="13"/>
+    </w:p>
+    <w:p>
+      <w:pPr>
+        <w:jc w:val="both"/>
+        <w:rPr>
+          <w:rFonts w:ascii="Times New Roman" w:hAnsi="Times New Roman" w:cs="Times New Roman"/>
+        </w:rPr>
+      </w:pPr>
+      <w:r>
+        <w:rPr>
+          <w:rFonts w:ascii="Times New Roman" w:hAnsi="Times New Roman" w:cs="Times New Roman"/>
+        </w:rPr>
+        <w:t>Rating a joke is</w:t>
+      </w:r>
+      <w:r>
+        <w:rPr>
+          <w:rFonts w:ascii="Times New Roman" w:hAnsi="Times New Roman" w:cs="Times New Roman"/>
+        </w:rPr>
+        <w:t xml:space="preserve"> an equivalent of sending likes or thumbs up in other social media platform. In here, since this is a humor space, we have defined </w:t>
+      </w:r>
+      <w:r>
+        <w:rPr>
+          <w:rFonts w:ascii="Times New Roman" w:hAnsi="Times New Roman" w:cs="Times New Roman"/>
+        </w:rPr>
+        <w:t>four custom labels</w:t>
+      </w:r>
+      <w:r>
+        <w:rPr>
+          <w:rFonts w:ascii="Times New Roman" w:hAnsi="Times New Roman" w:cs="Times New Roman"/>
+        </w:rPr>
+        <w:t xml:space="preserve"> that can be used to rate a joke. </w:t>
+      </w:r>
+      <w:r>
+        <w:rPr>
+          <w:rFonts w:ascii="Times New Roman" w:hAnsi="Times New Roman" w:cs="Times New Roman"/>
+        </w:rPr>
+        <w:t xml:space="preserve">The rating labels are lame, funny, </w:t>
+      </w:r>
+      <w:r>
+        <w:rPr>
+          <w:rFonts w:ascii="Times New Roman" w:hAnsi="Times New Roman" w:cs="Times New Roman"/>
+        </w:rPr>
+        <w:t>hilarious,</w:t>
+      </w:r>
+      <w:r>
+        <w:rPr>
+          <w:rFonts w:ascii="Times New Roman" w:hAnsi="Times New Roman" w:cs="Times New Roman"/>
+        </w:rPr>
+        <w:t xml:space="preserve"> and dark. </w:t>
+      </w:r>
+      <w:r>
+        <w:rPr>
+          <w:rFonts w:ascii="Times New Roman" w:hAnsi="Times New Roman" w:cs="Times New Roman"/>
+        </w:rPr>
+        <w:t xml:space="preserve">In the </w:t>
+      </w:r>
+      <w:r>
+        <w:rPr>
+          <w:rFonts w:ascii="Times New Roman" w:hAnsi="Times New Roman" w:cs="Times New Roman"/>
+        </w:rPr>
+        <w:t>F</w:t>
+      </w:r>
+      <w:r>
+        <w:rPr>
+          <w:rFonts w:ascii="Times New Roman" w:hAnsi="Times New Roman" w:cs="Times New Roman"/>
+        </w:rPr>
+        <w:t xml:space="preserve">igure below, </w:t>
+      </w:r>
+      <w:r>
+        <w:rPr>
+          <w:rFonts w:ascii="Times New Roman" w:hAnsi="Times New Roman" w:cs="Times New Roman"/>
+        </w:rPr>
+        <w:t xml:space="preserve">the left and the right side show the before and after effect of rating a joke. </w:t>
+      </w:r>
+      <w:r>
+        <w:rPr>
+          <w:rFonts w:ascii="Times New Roman" w:hAnsi="Times New Roman" w:cs="Times New Roman"/>
+        </w:rPr>
+        <w:t xml:space="preserve">Only </w:t>
+      </w:r>
+      <w:r>
+        <w:rPr>
+          <w:rFonts w:ascii="Times New Roman" w:hAnsi="Times New Roman" w:cs="Times New Roman"/>
+        </w:rPr>
+        <w:t xml:space="preserve">the </w:t>
+      </w:r>
+      <w:r>
+        <w:rPr>
+          <w:rFonts w:ascii="Times New Roman" w:hAnsi="Times New Roman" w:cs="Times New Roman"/>
+        </w:rPr>
+        <w:t xml:space="preserve">users who are logged in can </w:t>
+      </w:r>
+      <w:r>
+        <w:rPr>
+          <w:rFonts w:ascii="Times New Roman" w:hAnsi="Times New Roman" w:cs="Times New Roman"/>
+        </w:rPr>
+        <w:t>rate</w:t>
+      </w:r>
+      <w:r>
+        <w:rPr>
+          <w:rFonts w:ascii="Times New Roman" w:hAnsi="Times New Roman" w:cs="Times New Roman"/>
+        </w:rPr>
+        <w:t xml:space="preserve"> a joke. </w:t>
+      </w:r>
+      <w:r>
+        <w:rPr>
+          <w:rFonts w:ascii="Times New Roman" w:hAnsi="Times New Roman" w:cs="Times New Roman"/>
+        </w:rPr>
+        <w:t xml:space="preserve">Also, the creator is not allowed to rate their own jokes. </w:t>
+      </w:r>
+    </w:p>
+    <w:p/>
+    <w:p>
+      <w:pPr>
+        <w:jc w:val="center"/>
+      </w:pPr>
+      <w:r>
+        <w:rPr>
+          <w:noProof/>
+        </w:rPr>
+        <w:lastRenderedPageBreak/>
+        <w:drawing>
+          <wp:inline distT="0" distB="0" distL="0" distR="0" wp14:anchorId="2656764F" wp14:editId="5FBDB643">
+            <wp:extent cx="1998617" cy="1572127"/>
+            <wp:effectExtent l="0" t="0" r="0" b="3175"/>
+            <wp:docPr id="1566312231" name="Picture 1" descr="A screenshot of a social media post&#10;&#10;Description automatically generated"/>
+            <wp:cNvGraphicFramePr>
+              <a:graphicFrameLocks xmlns:a="http://schemas.openxmlformats.org/drawingml/2006/main" noChangeAspect="1"/>
+            </wp:cNvGraphicFramePr>
+            <a:graphic xmlns:a="http://schemas.openxmlformats.org/drawingml/2006/main">
+              <a:graphicData uri="http://schemas.openxmlformats.org/drawingml/2006/picture">
+                <pic:pic xmlns:pic="http://schemas.openxmlformats.org/drawingml/2006/picture">
+                  <pic:nvPicPr>
+                    <pic:cNvPr id="1566312231" name="Picture 1" descr="A screenshot of a social media post&#10;&#10;Description automatically generated"/>
+                    <pic:cNvPicPr/>
+                  </pic:nvPicPr>
+                  <pic:blipFill>
+                    <a:blip r:embed="rId21"/>
+                    <a:stretch>
+                      <a:fillRect/>
+                    </a:stretch>
+                  </pic:blipFill>
+                  <pic:spPr>
+                    <a:xfrm>
+                      <a:off x="0" y="0"/>
+                      <a:ext cx="2059203" cy="1619784"/>
+                    </a:xfrm>
+                    <a:prstGeom prst="rect">
+                      <a:avLst/>
+                    </a:prstGeom>
+                  </pic:spPr>
+                </pic:pic>
+              </a:graphicData>
+            </a:graphic>
+          </wp:inline>
+        </w:drawing>
+      </w:r>
+      <w:r>
+        <w:rPr>
+          <w:noProof/>
+        </w:rPr>
+        <w:drawing>
+          <wp:inline distT="0" distB="0" distL="0" distR="0" wp14:anchorId="3CF74A43" wp14:editId="04EC30C0">
+            <wp:extent cx="2396330" cy="1391194"/>
+            <wp:effectExtent l="0" t="0" r="4445" b="6350"/>
+            <wp:docPr id="912085260" name="Picture 1" descr="A screenshot of a joke&#10;&#10;Description automatically generated"/>
+            <wp:cNvGraphicFramePr>
+              <a:graphicFrameLocks xmlns:a="http://schemas.openxmlformats.org/drawingml/2006/main" noChangeAspect="1"/>
+            </wp:cNvGraphicFramePr>
+            <a:graphic xmlns:a="http://schemas.openxmlformats.org/drawingml/2006/main">
+              <a:graphicData uri="http://schemas.openxmlformats.org/drawingml/2006/picture">
+                <pic:pic xmlns:pic="http://schemas.openxmlformats.org/drawingml/2006/picture">
+                  <pic:nvPicPr>
+                    <pic:cNvPr id="912085260" name="Picture 1" descr="A screenshot of a joke&#10;&#10;Description automatically generated"/>
+                    <pic:cNvPicPr/>
+                  </pic:nvPicPr>
+                  <pic:blipFill>
+                    <a:blip r:embed="rId22">
+                      <a:extLst>
+                        <a:ext uri="{28A0092B-C50C-407E-A947-70E740481C1C}">
+                          <a14:useLocalDpi xmlns:a14="http://schemas.microsoft.com/office/drawing/2010/main" val="0"/>
+                        </a:ext>
+                      </a:extLst>
+                    </a:blip>
+                    <a:stretch>
+                      <a:fillRect/>
+                    </a:stretch>
+                  </pic:blipFill>
+                  <pic:spPr>
+                    <a:xfrm>
+                      <a:off x="0" y="0"/>
+                      <a:ext cx="2447055" cy="1420643"/>
+                    </a:xfrm>
+                    <a:prstGeom prst="rect">
+                      <a:avLst/>
+                    </a:prstGeom>
+                  </pic:spPr>
+                </pic:pic>
+              </a:graphicData>
+            </a:graphic>
+          </wp:inline>
+        </w:drawing>
+      </w:r>
+    </w:p>
+    <w:p>
+      <w:pPr>
+        <w:pStyle w:val="Heading2"/>
+        <w:spacing w:after="240"/>
         <w:rPr>
           <w:rFonts w:ascii="Times New Roman" w:hAnsi="Times New Roman" w:cs="Times New Roman"/>
           <w:b/>
           <w:bCs/>
           <w:color w:val="auto"/>
         </w:rPr>
-        <w:t>Rate a Joke</w:t>
-      </w:r>
-      <w:bookmarkEnd w:id="13"/>
-    </w:p>
-    <w:p>
-      <w:pPr>
-        <w:spacing w:after="240"/>
-      </w:pPr>
-      <w:r>
-        <w:rPr>
-          <w:rFonts w:ascii="Times New Roman" w:hAnsi="Times New Roman" w:cs="Times New Roman"/>
-          <w:sz w:val="24"/>
-          <w:szCs w:val="24"/>
-        </w:rPr>
-        <w:t>The table stores</w:t>
-      </w:r>
+      </w:pPr>
     </w:p>
     <w:p>
       <w:pPr>
@@ -4396,7 +5140,7 @@
           <w:color w:val="auto"/>
         </w:rPr>
       </w:pPr>
-      <w:bookmarkStart w:id="14" w:name="_Toc147494614"/>
+      <w:bookmarkStart w:id="14" w:name="_Toc147505879"/>
       <w:r>
         <w:rPr>
           <w:rFonts w:ascii="Times New Roman" w:hAnsi="Times New Roman" w:cs="Times New Roman"/>
@@ -4411,14 +5155,98 @@
     <w:p>
       <w:pPr>
         <w:spacing w:after="240"/>
-      </w:pPr>
-      <w:r>
-        <w:rPr>
-          <w:rFonts w:ascii="Times New Roman" w:hAnsi="Times New Roman" w:cs="Times New Roman"/>
-          <w:sz w:val="24"/>
-          <w:szCs w:val="24"/>
-        </w:rPr>
-        <w:t>The table stores</w:t>
+        <w:jc w:val="both"/>
+        <w:rPr>
+          <w:rFonts w:ascii="Times New Roman" w:hAnsi="Times New Roman" w:cs="Times New Roman"/>
+          <w:sz w:val="24"/>
+          <w:szCs w:val="24"/>
+        </w:rPr>
+      </w:pPr>
+      <w:r>
+        <w:rPr>
+          <w:rFonts w:ascii="Times New Roman" w:hAnsi="Times New Roman" w:cs="Times New Roman"/>
+          <w:sz w:val="24"/>
+          <w:szCs w:val="24"/>
+        </w:rPr>
+        <w:t>Users can delete their own joke by clicking the delete button and confirming their delete action.</w:t>
+      </w:r>
+      <w:r>
+        <w:rPr>
+          <w:rFonts w:ascii="Times New Roman" w:hAnsi="Times New Roman" w:cs="Times New Roman"/>
+          <w:sz w:val="24"/>
+          <w:szCs w:val="24"/>
+        </w:rPr>
+        <w:t xml:space="preserve"> Once a joke is deleted, all the comments and ratings associated with the joke are also removed.</w:t>
+      </w:r>
+      <w:r>
+        <w:rPr>
+          <w:rFonts w:ascii="Times New Roman" w:hAnsi="Times New Roman" w:cs="Times New Roman"/>
+          <w:sz w:val="24"/>
+          <w:szCs w:val="24"/>
+        </w:rPr>
+        <w:t xml:space="preserve"> The delete </w:t>
+      </w:r>
+      <w:r>
+        <w:rPr>
+          <w:rFonts w:ascii="Times New Roman" w:hAnsi="Times New Roman" w:cs="Times New Roman"/>
+          <w:sz w:val="24"/>
+          <w:szCs w:val="24"/>
+        </w:rPr>
+        <w:t>action</w:t>
+      </w:r>
+      <w:r>
+        <w:rPr>
+          <w:rFonts w:ascii="Times New Roman" w:hAnsi="Times New Roman" w:cs="Times New Roman"/>
+          <w:sz w:val="24"/>
+          <w:szCs w:val="24"/>
+        </w:rPr>
+        <w:t xml:space="preserve"> in a joke post is only available when the user visit their own profile. </w:t>
+      </w:r>
+    </w:p>
+    <w:p>
+      <w:pPr>
+        <w:spacing w:after="240"/>
+        <w:jc w:val="center"/>
+      </w:pPr>
+      <w:r>
+        <w:rPr>
+          <w:noProof/>
+        </w:rPr>
+        <w:drawing>
+          <wp:inline distT="0" distB="0" distL="0" distR="0" wp14:anchorId="678D1B4E" wp14:editId="3FF5EDF2">
+            <wp:extent cx="5972445" cy="3392680"/>
+            <wp:effectExtent l="0" t="0" r="0" b="0"/>
+            <wp:docPr id="2052737263" name="Picture 1" descr="A screenshot of a computer&#10;&#10;Description automatically generated"/>
+            <wp:cNvGraphicFramePr>
+              <a:graphicFrameLocks xmlns:a="http://schemas.openxmlformats.org/drawingml/2006/main" noChangeAspect="1"/>
+            </wp:cNvGraphicFramePr>
+            <a:graphic xmlns:a="http://schemas.openxmlformats.org/drawingml/2006/main">
+              <a:graphicData uri="http://schemas.openxmlformats.org/drawingml/2006/picture">
+                <pic:pic xmlns:pic="http://schemas.openxmlformats.org/drawingml/2006/picture">
+                  <pic:nvPicPr>
+                    <pic:cNvPr id="2052737263" name="Picture 1" descr="A screenshot of a computer&#10;&#10;Description automatically generated"/>
+                    <pic:cNvPicPr/>
+                  </pic:nvPicPr>
+                  <pic:blipFill>
+                    <a:blip r:embed="rId23"/>
+                    <a:stretch>
+                      <a:fillRect/>
+                    </a:stretch>
+                  </pic:blipFill>
+                  <pic:spPr>
+                    <a:xfrm>
+                      <a:off x="0" y="0"/>
+                      <a:ext cx="6054625" cy="3439363"/>
+                    </a:xfrm>
+                    <a:prstGeom prst="rect">
+                      <a:avLst/>
+                    </a:prstGeom>
+                  </pic:spPr>
+                </pic:pic>
+              </a:graphicData>
+            </a:graphic>
+          </wp:inline>
+        </w:drawing>
       </w:r>
     </w:p>
     <w:p>
@@ -4432,7 +5260,7 @@
           <w:color w:val="auto"/>
         </w:rPr>
       </w:pPr>
-      <w:bookmarkStart w:id="15" w:name="_Toc147494615"/>
+      <w:bookmarkStart w:id="15" w:name="_Toc147505880"/>
       <w:r>
         <w:rPr>
           <w:rFonts w:ascii="Times New Roman" w:hAnsi="Times New Roman" w:cs="Times New Roman"/>
@@ -4440,30 +5268,295 @@
           <w:bCs/>
           <w:color w:val="auto"/>
         </w:rPr>
-        <w:t>Visit User Profile</w:t>
+        <w:t>User Profile</w:t>
       </w:r>
       <w:bookmarkEnd w:id="15"/>
     </w:p>
     <w:p>
       <w:pPr>
         <w:spacing w:after="240"/>
-      </w:pPr>
-      <w:r>
-        <w:rPr>
-          <w:rFonts w:ascii="Times New Roman" w:hAnsi="Times New Roman" w:cs="Times New Roman"/>
-          <w:sz w:val="24"/>
-          <w:szCs w:val="24"/>
-        </w:rPr>
-        <w:t>The table stores</w:t>
-      </w:r>
-    </w:p>
-    <w:p>
-      <w:pPr>
         <w:jc w:val="both"/>
         <w:rPr>
           <w:rFonts w:ascii="Times New Roman" w:hAnsi="Times New Roman" w:cs="Times New Roman"/>
-        </w:rPr>
-      </w:pPr>
+          <w:sz w:val="24"/>
+          <w:szCs w:val="24"/>
+        </w:rPr>
+      </w:pPr>
+      <w:r>
+        <w:rPr>
+          <w:rFonts w:ascii="Times New Roman" w:hAnsi="Times New Roman" w:cs="Times New Roman"/>
+          <w:sz w:val="24"/>
+          <w:szCs w:val="24"/>
+        </w:rPr>
+        <w:t xml:space="preserve">Users can visit other </w:t>
+      </w:r>
+      <w:r>
+        <w:rPr>
+          <w:rFonts w:ascii="Times New Roman" w:hAnsi="Times New Roman" w:cs="Times New Roman"/>
+          <w:sz w:val="24"/>
+          <w:szCs w:val="24"/>
+        </w:rPr>
+        <w:t>users’</w:t>
+      </w:r>
+      <w:r>
+        <w:rPr>
+          <w:rFonts w:ascii="Times New Roman" w:hAnsi="Times New Roman" w:cs="Times New Roman"/>
+          <w:sz w:val="24"/>
+          <w:szCs w:val="24"/>
+        </w:rPr>
+        <w:t xml:space="preserve"> profile by clicking the username shown at the top of the joke. </w:t>
+      </w:r>
+      <w:r>
+        <w:rPr>
+          <w:rFonts w:ascii="Times New Roman" w:hAnsi="Times New Roman" w:cs="Times New Roman"/>
+          <w:sz w:val="24"/>
+          <w:szCs w:val="24"/>
+        </w:rPr>
+        <w:t xml:space="preserve">In other user’s profile, a user can see the jokes created by </w:t>
+      </w:r>
+      <w:r>
+        <w:rPr>
+          <w:rFonts w:ascii="Times New Roman" w:hAnsi="Times New Roman" w:cs="Times New Roman"/>
+          <w:sz w:val="24"/>
+          <w:szCs w:val="24"/>
+        </w:rPr>
+        <w:t>that</w:t>
+      </w:r>
+      <w:r>
+        <w:rPr>
+          <w:rFonts w:ascii="Times New Roman" w:hAnsi="Times New Roman" w:cs="Times New Roman"/>
+          <w:sz w:val="24"/>
+          <w:szCs w:val="24"/>
+        </w:rPr>
+        <w:t xml:space="preserve"> user, as well as follow/unfollow them. </w:t>
+      </w:r>
+      <w:r>
+        <w:rPr>
+          <w:rFonts w:ascii="Times New Roman" w:hAnsi="Times New Roman" w:cs="Times New Roman"/>
+          <w:sz w:val="24"/>
+          <w:szCs w:val="24"/>
+        </w:rPr>
+        <w:t xml:space="preserve">A user can also visit their own profile by clicking their username shown at the top right side of the page. </w:t>
+      </w:r>
+      <w:r>
+        <w:rPr>
+          <w:rFonts w:ascii="Times New Roman" w:hAnsi="Times New Roman" w:cs="Times New Roman"/>
+          <w:sz w:val="24"/>
+          <w:szCs w:val="24"/>
+        </w:rPr>
+        <w:t>In their own profile, they can edit their username and bio information</w:t>
+      </w:r>
+      <w:r>
+        <w:rPr>
+          <w:rFonts w:ascii="Times New Roman" w:hAnsi="Times New Roman" w:cs="Times New Roman"/>
+          <w:sz w:val="24"/>
+          <w:szCs w:val="24"/>
+        </w:rPr>
+        <w:t xml:space="preserve">, </w:t>
+      </w:r>
+      <w:r>
+        <w:rPr>
+          <w:rFonts w:ascii="Times New Roman" w:hAnsi="Times New Roman" w:cs="Times New Roman"/>
+          <w:sz w:val="24"/>
+          <w:szCs w:val="24"/>
+        </w:rPr>
+        <w:t>as well as</w:t>
+      </w:r>
+      <w:r>
+        <w:rPr>
+          <w:rFonts w:ascii="Times New Roman" w:hAnsi="Times New Roman" w:cs="Times New Roman"/>
+          <w:sz w:val="24"/>
+          <w:szCs w:val="24"/>
+        </w:rPr>
+        <w:t xml:space="preserve"> see the total number of their followers and followings.</w:t>
+      </w:r>
+      <w:r>
+        <w:rPr>
+          <w:rFonts w:ascii="Times New Roman" w:hAnsi="Times New Roman" w:cs="Times New Roman"/>
+          <w:sz w:val="24"/>
+          <w:szCs w:val="24"/>
+        </w:rPr>
+        <w:t xml:space="preserve"> The following three figures show the profile visit anonymously, visit other user’s </w:t>
+      </w:r>
+      <w:r>
+        <w:rPr>
+          <w:rFonts w:ascii="Times New Roman" w:hAnsi="Times New Roman" w:cs="Times New Roman"/>
+          <w:sz w:val="24"/>
+          <w:szCs w:val="24"/>
+        </w:rPr>
+        <w:t>profile,</w:t>
+      </w:r>
+      <w:r>
+        <w:rPr>
+          <w:rFonts w:ascii="Times New Roman" w:hAnsi="Times New Roman" w:cs="Times New Roman"/>
+          <w:sz w:val="24"/>
+          <w:szCs w:val="24"/>
+        </w:rPr>
+        <w:t xml:space="preserve"> and visit own profile</w:t>
+      </w:r>
+      <w:r>
+        <w:rPr>
+          <w:rFonts w:ascii="Times New Roman" w:hAnsi="Times New Roman" w:cs="Times New Roman"/>
+          <w:sz w:val="24"/>
+          <w:szCs w:val="24"/>
+        </w:rPr>
+        <w:t xml:space="preserve"> respectively.</w:t>
+      </w:r>
+    </w:p>
+    <w:p>
+      <w:pPr>
+        <w:spacing w:after="240"/>
+        <w:jc w:val="center"/>
+        <w:rPr>
+          <w:rFonts w:ascii="Times New Roman" w:hAnsi="Times New Roman" w:cs="Times New Roman"/>
+          <w:sz w:val="24"/>
+          <w:szCs w:val="24"/>
+        </w:rPr>
+      </w:pPr>
+      <w:r>
+        <w:rPr>
+          <w:rFonts w:ascii="Times New Roman" w:hAnsi="Times New Roman" w:cs="Times New Roman"/>
+          <w:noProof/>
+          <w:sz w:val="24"/>
+          <w:szCs w:val="24"/>
+        </w:rPr>
+        <w:lastRenderedPageBreak/>
+        <w:drawing>
+          <wp:inline distT="0" distB="0" distL="0" distR="0" wp14:anchorId="1C0B99BE" wp14:editId="246CF582">
+            <wp:extent cx="4580546" cy="3195127"/>
+            <wp:effectExtent l="0" t="0" r="4445" b="5715"/>
+            <wp:docPr id="331656527" name="Picture 1" descr="A screenshot of a social media account&#10;&#10;Description automatically generated"/>
+            <wp:cNvGraphicFramePr>
+              <a:graphicFrameLocks xmlns:a="http://schemas.openxmlformats.org/drawingml/2006/main" noChangeAspect="1"/>
+            </wp:cNvGraphicFramePr>
+            <a:graphic xmlns:a="http://schemas.openxmlformats.org/drawingml/2006/main">
+              <a:graphicData uri="http://schemas.openxmlformats.org/drawingml/2006/picture">
+                <pic:pic xmlns:pic="http://schemas.openxmlformats.org/drawingml/2006/picture">
+                  <pic:nvPicPr>
+                    <pic:cNvPr id="331656527" name="Picture 1" descr="A screenshot of a social media account&#10;&#10;Description automatically generated"/>
+                    <pic:cNvPicPr/>
+                  </pic:nvPicPr>
+                  <pic:blipFill>
+                    <a:blip r:embed="rId24"/>
+                    <a:stretch>
+                      <a:fillRect/>
+                    </a:stretch>
+                  </pic:blipFill>
+                  <pic:spPr>
+                    <a:xfrm>
+                      <a:off x="0" y="0"/>
+                      <a:ext cx="4614480" cy="3218797"/>
+                    </a:xfrm>
+                    <a:prstGeom prst="rect">
+                      <a:avLst/>
+                    </a:prstGeom>
+                  </pic:spPr>
+                </pic:pic>
+              </a:graphicData>
+            </a:graphic>
+          </wp:inline>
+        </w:drawing>
+      </w:r>
+    </w:p>
+    <w:p>
+      <w:pPr>
+        <w:spacing w:after="240"/>
+        <w:jc w:val="center"/>
+        <w:rPr>
+          <w:rFonts w:ascii="Times New Roman" w:hAnsi="Times New Roman" w:cs="Times New Roman"/>
+          <w:sz w:val="24"/>
+          <w:szCs w:val="24"/>
+        </w:rPr>
+      </w:pPr>
+      <w:r>
+        <w:rPr>
+          <w:rFonts w:ascii="Times New Roman" w:hAnsi="Times New Roman" w:cs="Times New Roman"/>
+          <w:noProof/>
+          <w:sz w:val="24"/>
+          <w:szCs w:val="24"/>
+        </w:rPr>
+        <w:drawing>
+          <wp:inline distT="0" distB="0" distL="0" distR="0" wp14:anchorId="3047DCBE" wp14:editId="0DF950C4">
+            <wp:extent cx="4948015" cy="3933566"/>
+            <wp:effectExtent l="0" t="0" r="5080" b="3810"/>
+            <wp:docPr id="699820836" name="Picture 1" descr="A screenshot of a social media post&#10;&#10;Description automatically generated"/>
+            <wp:cNvGraphicFramePr>
+              <a:graphicFrameLocks xmlns:a="http://schemas.openxmlformats.org/drawingml/2006/main" noChangeAspect="1"/>
+            </wp:cNvGraphicFramePr>
+            <a:graphic xmlns:a="http://schemas.openxmlformats.org/drawingml/2006/main">
+              <a:graphicData uri="http://schemas.openxmlformats.org/drawingml/2006/picture">
+                <pic:pic xmlns:pic="http://schemas.openxmlformats.org/drawingml/2006/picture">
+                  <pic:nvPicPr>
+                    <pic:cNvPr id="699820836" name="Picture 1" descr="A screenshot of a social media post&#10;&#10;Description automatically generated"/>
+                    <pic:cNvPicPr/>
+                  </pic:nvPicPr>
+                  <pic:blipFill>
+                    <a:blip r:embed="rId25"/>
+                    <a:stretch>
+                      <a:fillRect/>
+                    </a:stretch>
+                  </pic:blipFill>
+                  <pic:spPr>
+                    <a:xfrm>
+                      <a:off x="0" y="0"/>
+                      <a:ext cx="4985494" cy="3963361"/>
+                    </a:xfrm>
+                    <a:prstGeom prst="rect">
+                      <a:avLst/>
+                    </a:prstGeom>
+                  </pic:spPr>
+                </pic:pic>
+              </a:graphicData>
+            </a:graphic>
+          </wp:inline>
+        </w:drawing>
+      </w:r>
+    </w:p>
+    <w:p>
+      <w:pPr>
+        <w:spacing w:after="240"/>
+        <w:jc w:val="center"/>
+      </w:pPr>
+      <w:r>
+        <w:rPr>
+          <w:noProof/>
+        </w:rPr>
+        <w:drawing>
+          <wp:inline distT="0" distB="0" distL="0" distR="0" wp14:anchorId="6DA29DC1" wp14:editId="6EE28BD3">
+            <wp:extent cx="4999290" cy="3541164"/>
+            <wp:effectExtent l="0" t="0" r="5080" b="2540"/>
+            <wp:docPr id="1795310336" name="Picture 1" descr="A screenshot of a social media post&#10;&#10;Description automatically generated"/>
+            <wp:cNvGraphicFramePr>
+              <a:graphicFrameLocks xmlns:a="http://schemas.openxmlformats.org/drawingml/2006/main" noChangeAspect="1"/>
+            </wp:cNvGraphicFramePr>
+            <a:graphic xmlns:a="http://schemas.openxmlformats.org/drawingml/2006/main">
+              <a:graphicData uri="http://schemas.openxmlformats.org/drawingml/2006/picture">
+                <pic:pic xmlns:pic="http://schemas.openxmlformats.org/drawingml/2006/picture">
+                  <pic:nvPicPr>
+                    <pic:cNvPr id="1795310336" name="Picture 1" descr="A screenshot of a social media post&#10;&#10;Description automatically generated"/>
+                    <pic:cNvPicPr/>
+                  </pic:nvPicPr>
+                  <pic:blipFill>
+                    <a:blip r:embed="rId26"/>
+                    <a:stretch>
+                      <a:fillRect/>
+                    </a:stretch>
+                  </pic:blipFill>
+                  <pic:spPr>
+                    <a:xfrm>
+                      <a:off x="0" y="0"/>
+                      <a:ext cx="5042502" cy="3571772"/>
+                    </a:xfrm>
+                    <a:prstGeom prst="rect">
+                      <a:avLst/>
+                    </a:prstGeom>
+                  </pic:spPr>
+                </pic:pic>
+              </a:graphicData>
+            </a:graphic>
+          </wp:inline>
+        </w:drawing>
+      </w:r>
     </w:p>
     <w:p>
       <w:pPr>
@@ -4475,14 +5568,19 @@
     </w:p>
     <w:p>
       <w:pPr>
-        <w:jc w:val="both"/>
-        <w:rPr>
-          <w:rFonts w:ascii="Times New Roman" w:hAnsi="Times New Roman" w:cs="Times New Roman"/>
-        </w:rPr>
-      </w:pPr>
-      <w:r>
-        <w:rPr>
-          <w:rFonts w:ascii="Times New Roman" w:hAnsi="Times New Roman" w:cs="Times New Roman"/>
+        <w:rPr>
+          <w:rFonts w:ascii="Times New Roman" w:eastAsiaTheme="majorEastAsia" w:hAnsi="Times New Roman" w:cs="Times New Roman"/>
+          <w:b/>
+          <w:bCs/>
+          <w:sz w:val="32"/>
+          <w:szCs w:val="32"/>
+        </w:rPr>
+      </w:pPr>
+      <w:r>
+        <w:rPr>
+          <w:rFonts w:ascii="Times New Roman" w:hAnsi="Times New Roman" w:cs="Times New Roman"/>
+          <w:b/>
+          <w:bCs/>
         </w:rPr>
         <w:br w:type="page"/>
       </w:r>
@@ -4498,7 +5596,7 @@
           <w:color w:val="auto"/>
         </w:rPr>
       </w:pPr>
-      <w:bookmarkStart w:id="16" w:name="_Toc147494616"/>
+      <w:bookmarkStart w:id="16" w:name="_Toc147505881"/>
       <w:r>
         <w:rPr>
           <w:rFonts w:ascii="Times New Roman" w:hAnsi="Times New Roman" w:cs="Times New Roman"/>
@@ -4506,7 +5604,6 @@
           <w:bCs/>
           <w:color w:val="auto"/>
         </w:rPr>
-        <w:lastRenderedPageBreak/>
         <w:t>Conclusion</w:t>
       </w:r>
       <w:bookmarkEnd w:id="16"/>
@@ -4524,12 +5621,226 @@
         <w:jc w:val="both"/>
         <w:rPr>
           <w:rFonts w:ascii="Times New Roman" w:hAnsi="Times New Roman" w:cs="Times New Roman"/>
-        </w:rPr>
-      </w:pPr>
+          <w:sz w:val="24"/>
+          <w:szCs w:val="24"/>
+        </w:rPr>
+      </w:pPr>
+      <w:r>
+        <w:rPr>
+          <w:rFonts w:ascii="Times New Roman" w:hAnsi="Times New Roman" w:cs="Times New Roman"/>
+          <w:sz w:val="24"/>
+          <w:szCs w:val="24"/>
+        </w:rPr>
+        <w:t xml:space="preserve">The current implementation of HumorMe! app delivers a fully functional three-tier web application hosted at </w:t>
+      </w:r>
+      <w:hyperlink r:id="rId27" w:history="1">
+        <w:r>
+          <w:rPr>
+            <w:rStyle w:val="Hyperlink"/>
+            <w:rFonts w:ascii="Times New Roman" w:hAnsi="Times New Roman" w:cs="Times New Roman"/>
+            <w:sz w:val="24"/>
+            <w:szCs w:val="24"/>
+          </w:rPr>
+          <w:t>http://3.143.17.104:3000</w:t>
+        </w:r>
+      </w:hyperlink>
+      <w:r>
+        <w:rPr>
+          <w:rFonts w:ascii="Times New Roman" w:hAnsi="Times New Roman" w:cs="Times New Roman"/>
+          <w:sz w:val="24"/>
+          <w:szCs w:val="24"/>
+        </w:rPr>
+        <w:t xml:space="preserve"> </w:t>
+      </w:r>
+      <w:r>
+        <w:rPr>
+          <w:rFonts w:ascii="Times New Roman" w:hAnsi="Times New Roman" w:cs="Times New Roman"/>
+          <w:sz w:val="24"/>
+          <w:szCs w:val="24"/>
+        </w:rPr>
+        <w:t>that creates a fun community space for people to share their sense of humo</w:t>
+      </w:r>
+      <w:r>
+        <w:rPr>
+          <w:rFonts w:ascii="Times New Roman" w:hAnsi="Times New Roman" w:cs="Times New Roman"/>
+          <w:sz w:val="24"/>
+          <w:szCs w:val="24"/>
+        </w:rPr>
+        <w:t xml:space="preserve">r. </w:t>
+      </w:r>
+      <w:r>
+        <w:rPr>
+          <w:rFonts w:ascii="Times New Roman" w:hAnsi="Times New Roman" w:cs="Times New Roman"/>
+          <w:sz w:val="24"/>
+          <w:szCs w:val="24"/>
+        </w:rPr>
+        <w:t xml:space="preserve">The service is relatively free of bugs with no observable errors under normal usage and is responsive with mobile browsers as well. </w:t>
+      </w:r>
+      <w:r>
+        <w:rPr>
+          <w:rFonts w:ascii="Times New Roman" w:hAnsi="Times New Roman" w:cs="Times New Roman"/>
+          <w:sz w:val="24"/>
+          <w:szCs w:val="24"/>
+        </w:rPr>
+        <w:t xml:space="preserve">The main area for future improvement is the content moderation </w:t>
+      </w:r>
+      <w:r>
+        <w:rPr>
+          <w:rFonts w:ascii="Times New Roman" w:hAnsi="Times New Roman" w:cs="Times New Roman"/>
+          <w:sz w:val="24"/>
+          <w:szCs w:val="24"/>
+        </w:rPr>
+        <w:t>to</w:t>
+      </w:r>
+      <w:r>
+        <w:rPr>
+          <w:rFonts w:ascii="Times New Roman" w:hAnsi="Times New Roman" w:cs="Times New Roman"/>
+          <w:sz w:val="24"/>
+          <w:szCs w:val="24"/>
+        </w:rPr>
+        <w:t xml:space="preserve"> prevent people from posting offensive content to communities, </w:t>
+      </w:r>
+      <w:r>
+        <w:rPr>
+          <w:rFonts w:ascii="Times New Roman" w:hAnsi="Times New Roman" w:cs="Times New Roman"/>
+          <w:sz w:val="24"/>
+          <w:szCs w:val="24"/>
+        </w:rPr>
+        <w:t>gender,</w:t>
+      </w:r>
+      <w:r>
+        <w:rPr>
+          <w:rFonts w:ascii="Times New Roman" w:hAnsi="Times New Roman" w:cs="Times New Roman"/>
+          <w:sz w:val="24"/>
+          <w:szCs w:val="24"/>
+        </w:rPr>
+        <w:t xml:space="preserve"> or specific race. </w:t>
+      </w:r>
+      <w:r>
+        <w:rPr>
+          <w:rFonts w:ascii="Times New Roman" w:hAnsi="Times New Roman" w:cs="Times New Roman"/>
+          <w:sz w:val="24"/>
+          <w:szCs w:val="24"/>
+        </w:rPr>
+        <w:t>There are other features that could also boost this platform use cases, such as</w:t>
+      </w:r>
+      <w:r>
+        <w:rPr>
+          <w:rFonts w:ascii="Times New Roman" w:hAnsi="Times New Roman" w:cs="Times New Roman"/>
+          <w:sz w:val="24"/>
+          <w:szCs w:val="24"/>
+        </w:rPr>
+        <w:t xml:space="preserve"> </w:t>
+      </w:r>
+      <w:r>
+        <w:rPr>
+          <w:rFonts w:ascii="Times New Roman" w:hAnsi="Times New Roman" w:cs="Times New Roman"/>
+          <w:sz w:val="24"/>
+          <w:szCs w:val="24"/>
+        </w:rPr>
+        <w:t xml:space="preserve">creating space of aspiring comics </w:t>
+      </w:r>
+      <w:r>
+        <w:rPr>
+          <w:rFonts w:ascii="Times New Roman" w:hAnsi="Times New Roman" w:cs="Times New Roman"/>
+          <w:sz w:val="24"/>
+          <w:szCs w:val="24"/>
+        </w:rPr>
+        <w:t xml:space="preserve">and allowing them to inform others about their upcoming events. </w:t>
+      </w:r>
+      <w:r>
+        <w:rPr>
+          <w:rFonts w:ascii="Times New Roman" w:hAnsi="Times New Roman" w:cs="Times New Roman"/>
+          <w:sz w:val="24"/>
+          <w:szCs w:val="24"/>
+        </w:rPr>
+        <w:t xml:space="preserve">For now, </w:t>
+      </w:r>
+      <w:r>
+        <w:rPr>
+          <w:rFonts w:ascii="Times New Roman" w:hAnsi="Times New Roman" w:cs="Times New Roman"/>
+          <w:sz w:val="24"/>
+          <w:szCs w:val="24"/>
+        </w:rPr>
+        <w:t xml:space="preserve">the current deployed version is </w:t>
+      </w:r>
+      <w:r>
+        <w:rPr>
+          <w:rFonts w:ascii="Times New Roman" w:hAnsi="Times New Roman" w:cs="Times New Roman"/>
+          <w:sz w:val="24"/>
+          <w:szCs w:val="24"/>
+        </w:rPr>
+        <w:t xml:space="preserve">just </w:t>
+      </w:r>
+      <w:r>
+        <w:rPr>
+          <w:rFonts w:ascii="Times New Roman" w:hAnsi="Times New Roman" w:cs="Times New Roman"/>
+          <w:sz w:val="24"/>
+          <w:szCs w:val="24"/>
+        </w:rPr>
+        <w:t>enough</w:t>
+      </w:r>
+      <w:r>
+        <w:rPr>
+          <w:rFonts w:ascii="Times New Roman" w:hAnsi="Times New Roman" w:cs="Times New Roman"/>
+          <w:sz w:val="24"/>
+          <w:szCs w:val="24"/>
+        </w:rPr>
+        <w:t xml:space="preserve"> to present </w:t>
+      </w:r>
+      <w:r>
+        <w:rPr>
+          <w:rFonts w:ascii="Times New Roman" w:hAnsi="Times New Roman" w:cs="Times New Roman"/>
+          <w:sz w:val="24"/>
+          <w:szCs w:val="24"/>
+        </w:rPr>
+        <w:t>the core</w:t>
+      </w:r>
+      <w:r>
+        <w:rPr>
+          <w:rFonts w:ascii="Times New Roman" w:hAnsi="Times New Roman" w:cs="Times New Roman"/>
+          <w:sz w:val="24"/>
+          <w:szCs w:val="24"/>
+        </w:rPr>
+        <w:t xml:space="preserve"> idea</w:t>
+      </w:r>
+      <w:r>
+        <w:rPr>
+          <w:rFonts w:ascii="Times New Roman" w:hAnsi="Times New Roman" w:cs="Times New Roman"/>
+          <w:sz w:val="24"/>
+          <w:szCs w:val="24"/>
+        </w:rPr>
+        <w:t xml:space="preserve"> (minimal viable product or MVP)</w:t>
+      </w:r>
+      <w:r>
+        <w:rPr>
+          <w:rFonts w:ascii="Times New Roman" w:hAnsi="Times New Roman" w:cs="Times New Roman"/>
+          <w:sz w:val="24"/>
+          <w:szCs w:val="24"/>
+        </w:rPr>
+        <w:t xml:space="preserve"> of </w:t>
+      </w:r>
+      <w:r>
+        <w:rPr>
+          <w:rFonts w:ascii="Times New Roman" w:hAnsi="Times New Roman" w:cs="Times New Roman"/>
+          <w:sz w:val="24"/>
+          <w:szCs w:val="24"/>
+        </w:rPr>
+        <w:t xml:space="preserve">HumorMe! vision and </w:t>
+      </w:r>
+      <w:r>
+        <w:rPr>
+          <w:rFonts w:ascii="Times New Roman" w:hAnsi="Times New Roman" w:cs="Times New Roman"/>
+          <w:sz w:val="24"/>
+          <w:szCs w:val="24"/>
+        </w:rPr>
+        <w:t xml:space="preserve">what the future holds for this platform. </w:t>
+      </w:r>
     </w:p>
     <w:sectPr>
-      <w:headerReference w:type="default" r:id="rId15"/>
-      <w:footerReference w:type="default" r:id="rId16"/>
+      <w:headerReference w:type="even" r:id="rId28"/>
+      <w:headerReference w:type="default" r:id="rId29"/>
+      <w:footerReference w:type="default" r:id="rId30"/>
       <w:pgSz w:w="12240" w:h="15840"/>
       <w:pgMar w:top="1440" w:right="1440" w:bottom="1440" w:left="1440" w:header="720" w:footer="720" w:gutter="0"/>
       <w:cols w:space="720"/>
@@ -4608,50 +5919,81 @@
 <w:hdr xmlns:wpc="http://schemas.microsoft.com/office/word/2010/wordprocessingCanvas" xmlns:cx="http://schemas.microsoft.com/office/drawing/2014/chartex" xmlns:cx1="http://schemas.microsoft.com/office/drawing/2015/9/8/chartex" xmlns:cx2="http://schemas.microsoft.com/office/drawing/2015/10/21/chartex" xmlns:cx3="http://schemas.microsoft.com/office/drawing/2016/5/9/chartex" xmlns:cx4="http://schemas.microsoft.com/office/drawing/2016/5/10/chartex" xmlns:cx5="http://schemas.microsoft.com/office/drawing/2016/5/11/chartex" xmlns:cx6="http://schemas.microsoft.com/office/drawing/2016/5/12/chartex" xmlns:cx7="http://schemas.microsoft.com/office/drawing/2016/5/13/chartex" xmlns:cx8="http://schemas.microsoft.com/office/drawing/2016/5/14/chartex" xmlns:mc="http://schemas.openxmlformats.org/markup-compatibility/2006" xmlns:aink="http://schemas.microsoft.com/office/drawing/2016/ink" xmlns:am3d="http://schemas.microsoft.com/office/drawing/2017/model3d" xmlns:o="urn:schemas-microsoft-com:office:office" xmlns:oel="http://schemas.microsoft.com/office/2019/extlst" xmlns:r="http://schemas.openxmlformats.org/officeDocument/2006/relationships" xmlns:m="http://schemas.openxmlformats.org/officeDocument/2006/math" xmlns:v="urn:schemas-microsoft-com:vml" xmlns:wp14="http://schemas.microsoft.com/office/word/2010/wordprocessingDrawing" xmlns:wp="http://schemas.openxmlformats.org/drawingml/2006/wordprocessingDrawing" xmlns:w10="urn:schemas-microsoft-com:office:word" xmlns:w="http://schemas.openxmlformats.org/wordprocessingml/2006/main" xmlns:w14="http://schemas.microsoft.com/office/word/2010/wordml" xmlns:w15="http://schemas.microsoft.com/office/word/2012/wordml" xmlns:w16cex="http://schemas.microsoft.com/office/word/2018/wordml/cex" xmlns:w16cid="http://schemas.microsoft.com/office/word/2016/wordml/cid" xmlns:w16="http://schemas.microsoft.com/office/word/2018/wordml" xmlns:w16sdtdh="http://schemas.microsoft.com/office/word/2020/wordml/sdtdatahash" xmlns:w16se="http://schemas.microsoft.com/office/word/2015/wordml/symex" xmlns:wpg="http://schemas.microsoft.com/office/word/2010/wordprocessingGroup" xmlns:wpi="http://schemas.microsoft.com/office/word/2010/wordprocessingInk" xmlns:wne="http://schemas.microsoft.com/office/word/2006/wordml" xmlns:wps="http://schemas.microsoft.com/office/word/2010/wordprocessingShape" mc:Ignorable="w14 w15 w16se w16cid w16 w16cex w16sdtdh wp14">
   <w:sdt>
     <w:sdtPr>
-      <w:id w:val="-1910684671"/>
+      <w:rPr>
+        <w:rStyle w:val="PageNumber"/>
+      </w:rPr>
+      <w:id w:val="921309160"/>
       <w:docPartObj>
         <w:docPartGallery w:val="Page Numbers (Top of Page)"/>
         <w:docPartUnique/>
       </w:docPartObj>
     </w:sdtPr>
-    <w:sdtEndPr>
-      <w:rPr>
-        <w:noProof/>
-      </w:rPr>
-    </w:sdtEndPr>
     <w:sdtContent>
       <w:p>
         <w:pPr>
           <w:pStyle w:val="Header"/>
-          <w:jc w:val="right"/>
+          <w:framePr w:wrap="none" w:vAnchor="text" w:hAnchor="margin" w:xAlign="right" w:y="1"/>
+          <w:rPr>
+            <w:rStyle w:val="PageNumber"/>
+          </w:rPr>
         </w:pPr>
         <w:r>
-          <w:ptab w:relativeTo="margin" w:alignment="left" w:leader="none"/>
-        </w:r>
-        <w:r>
-          <w:ptab w:relativeTo="margin" w:alignment="left" w:leader="dot"/>
-        </w:r>
-        <w:r>
-          <w:t xml:space="preserve">CSC 7510 PROJECT REPORT                                                                                                                                         </w:t>
-        </w:r>
-        <w:r>
+          <w:rPr>
+            <w:rStyle w:val="PageNumber"/>
+          </w:rPr>
           <w:fldChar w:fldCharType="begin"/>
         </w:r>
         <w:r>
-          <w:instrText xml:space="preserve"> PAGE   \* MERGEFORMAT </w:instrText>
-        </w:r>
-        <w:r>
-          <w:fldChar w:fldCharType="separate"/>
+          <w:rPr>
+            <w:rStyle w:val="PageNumber"/>
+          </w:rPr>
+          <w:instrText xml:space="preserve"> PAGE </w:instrText>
         </w:r>
         <w:r>
           <w:rPr>
-            <w:noProof/>
+            <w:rStyle w:val="PageNumber"/>
           </w:rPr>
-          <w:t>2</w:t>
+          <w:fldChar w:fldCharType="end"/>
+        </w:r>
+      </w:p>
+    </w:sdtContent>
+  </w:sdt>
+  <w:sdt>
+    <w:sdtPr>
+      <w:rPr>
+        <w:rStyle w:val="PageNumber"/>
+      </w:rPr>
+      <w:id w:val="-722908303"/>
+      <w:docPartObj>
+        <w:docPartGallery w:val="Page Numbers (Top of Page)"/>
+        <w:docPartUnique/>
+      </w:docPartObj>
+    </w:sdtPr>
+    <w:sdtContent>
+      <w:p>
+        <w:pPr>
+          <w:pStyle w:val="Header"/>
+          <w:framePr w:wrap="none" w:vAnchor="text" w:hAnchor="margin" w:xAlign="right" w:y="1"/>
+          <w:ind w:right="360"/>
+          <w:rPr>
+            <w:rStyle w:val="PageNumber"/>
+          </w:rPr>
+        </w:pPr>
+        <w:r>
+          <w:rPr>
+            <w:rStyle w:val="PageNumber"/>
+          </w:rPr>
+          <w:fldChar w:fldCharType="begin"/>
         </w:r>
         <w:r>
           <w:rPr>
-            <w:noProof/>
+            <w:rStyle w:val="PageNumber"/>
+          </w:rPr>
+          <w:instrText xml:space="preserve"> PAGE </w:instrText>
+        </w:r>
+        <w:r>
+          <w:rPr>
+            <w:rStyle w:val="PageNumber"/>
           </w:rPr>
           <w:fldChar w:fldCharType="end"/>
         </w:r>
@@ -4661,7 +6003,82 @@
   <w:p>
     <w:pPr>
       <w:pStyle w:val="Header"/>
+      <w:ind w:right="360"/>
     </w:pPr>
+  </w:p>
+</w:hdr>
+</file>
+
+<file path=word/header2.xml><?xml version="1.0" encoding="utf-8"?>
+<w:hdr xmlns:wpc="http://schemas.microsoft.com/office/word/2010/wordprocessingCanvas" xmlns:cx="http://schemas.microsoft.com/office/drawing/2014/chartex" xmlns:cx1="http://schemas.microsoft.com/office/drawing/2015/9/8/chartex" xmlns:cx2="http://schemas.microsoft.com/office/drawing/2015/10/21/chartex" xmlns:cx3="http://schemas.microsoft.com/office/drawing/2016/5/9/chartex" xmlns:cx4="http://schemas.microsoft.com/office/drawing/2016/5/10/chartex" xmlns:cx5="http://schemas.microsoft.com/office/drawing/2016/5/11/chartex" xmlns:cx6="http://schemas.microsoft.com/office/drawing/2016/5/12/chartex" xmlns:cx7="http://schemas.microsoft.com/office/drawing/2016/5/13/chartex" xmlns:cx8="http://schemas.microsoft.com/office/drawing/2016/5/14/chartex" xmlns:mc="http://schemas.openxmlformats.org/markup-compatibility/2006" xmlns:aink="http://schemas.microsoft.com/office/drawing/2016/ink" xmlns:am3d="http://schemas.microsoft.com/office/drawing/2017/model3d" xmlns:o="urn:schemas-microsoft-com:office:office" xmlns:oel="http://schemas.microsoft.com/office/2019/extlst" xmlns:r="http://schemas.openxmlformats.org/officeDocument/2006/relationships" xmlns:m="http://schemas.openxmlformats.org/officeDocument/2006/math" xmlns:v="urn:schemas-microsoft-com:vml" xmlns:wp14="http://schemas.microsoft.com/office/word/2010/wordprocessingDrawing" xmlns:wp="http://schemas.openxmlformats.org/drawingml/2006/wordprocessingDrawing" xmlns:w10="urn:schemas-microsoft-com:office:word" xmlns:w="http://schemas.openxmlformats.org/wordprocessingml/2006/main" xmlns:w14="http://schemas.microsoft.com/office/word/2010/wordml" xmlns:w15="http://schemas.microsoft.com/office/word/2012/wordml" xmlns:w16cex="http://schemas.microsoft.com/office/word/2018/wordml/cex" xmlns:w16cid="http://schemas.microsoft.com/office/word/2016/wordml/cid" xmlns:w16="http://schemas.microsoft.com/office/word/2018/wordml" xmlns:w16sdtdh="http://schemas.microsoft.com/office/word/2020/wordml/sdtdatahash" xmlns:w16se="http://schemas.microsoft.com/office/word/2015/wordml/symex" xmlns:wpg="http://schemas.microsoft.com/office/word/2010/wordprocessingGroup" xmlns:wpi="http://schemas.microsoft.com/office/word/2010/wordprocessingInk" xmlns:wne="http://schemas.microsoft.com/office/word/2006/wordml" xmlns:wps="http://schemas.microsoft.com/office/word/2010/wordprocessingShape" mc:Ignorable="w14 w15 w16se w16cid w16 w16cex w16sdtdh wp14">
+  <w:sdt>
+    <w:sdtPr>
+      <w:rPr>
+        <w:rStyle w:val="PageNumber"/>
+      </w:rPr>
+      <w:id w:val="691263978"/>
+      <w:docPartObj>
+        <w:docPartGallery w:val="Page Numbers (Top of Page)"/>
+        <w:docPartUnique/>
+      </w:docPartObj>
+    </w:sdtPr>
+    <w:sdtContent>
+      <w:p>
+        <w:pPr>
+          <w:pStyle w:val="Header"/>
+          <w:framePr w:wrap="none" w:vAnchor="text" w:hAnchor="margin" w:xAlign="right" w:y="1"/>
+          <w:rPr>
+            <w:rStyle w:val="PageNumber"/>
+          </w:rPr>
+        </w:pPr>
+        <w:r>
+          <w:rPr>
+            <w:rStyle w:val="PageNumber"/>
+          </w:rPr>
+          <w:fldChar w:fldCharType="begin"/>
+        </w:r>
+        <w:r>
+          <w:rPr>
+            <w:rStyle w:val="PageNumber"/>
+          </w:rPr>
+          <w:instrText xml:space="preserve"> PAGE </w:instrText>
+        </w:r>
+        <w:r>
+          <w:rPr>
+            <w:rStyle w:val="PageNumber"/>
+          </w:rPr>
+          <w:fldChar w:fldCharType="separate"/>
+        </w:r>
+        <w:r>
+          <w:rPr>
+            <w:rStyle w:val="PageNumber"/>
+            <w:noProof/>
+          </w:rPr>
+          <w:t>5</w:t>
+        </w:r>
+        <w:r>
+          <w:rPr>
+            <w:rStyle w:val="PageNumber"/>
+          </w:rPr>
+          <w:fldChar w:fldCharType="end"/>
+        </w:r>
+      </w:p>
+    </w:sdtContent>
+  </w:sdt>
+  <w:p>
+    <w:pPr>
+      <w:pStyle w:val="Header"/>
+      <w:ind w:right="360"/>
+    </w:pPr>
+    <w:r>
+      <w:t xml:space="preserve">CSC 7510 PROJECT REPORT </w:t>
+    </w:r>
+    <w:r>
+      <w:ptab w:relativeTo="margin" w:alignment="center" w:leader="none"/>
+    </w:r>
+    <w:r>
+      <w:ptab w:relativeTo="margin" w:alignment="right" w:leader="none"/>
+    </w:r>
   </w:p>
 </w:hdr>
 </file>
@@ -5406,6 +6823,14 @@
       <w:ind w:left="220"/>
     </w:pPr>
   </w:style>
+  <w:style w:type="character" w:styleId="PageNumber">
+    <w:name w:val="page number"/>
+    <w:basedOn w:val="DefaultParagraphFont"/>
+    <w:uiPriority w:val="99"/>
+    <w:semiHidden/>
+    <w:unhideWhenUsed/>
+    <w:rsid w:val="00095ADA"/>
+  </w:style>
 </w:styles>
 </file>
 

</xml_diff>

<commit_message>
adds er diagram in report
</commit_message>
<xml_diff>
--- a/final project/Shrestha_CSC7510_Final_Project_Report.docx
+++ b/final project/Shrestha_CSC7510_Final_Project_Report.docx
@@ -276,7 +276,7 @@
             </w:rPr>
             <w:fldChar w:fldCharType="separate"/>
           </w:r>
-          <w:hyperlink w:anchor="_Toc147505865" w:history="1">
+          <w:hyperlink w:anchor="_Toc147508898" w:history="1">
             <w:r>
               <w:rPr>
                 <w:rStyle w:val="Hyperlink"/>
@@ -306,7 +306,7 @@
                 <w:noProof/>
                 <w:webHidden/>
               </w:rPr>
-              <w:instrText xml:space="preserve"> PAGEREF _Toc147505865 \h </w:instrText>
+              <w:instrText xml:space="preserve"> PAGEREF _Toc147508898 \h </w:instrText>
             </w:r>
             <w:r>
               <w:rPr>
@@ -352,7 +352,7 @@
               <w14:ligatures w14:val="standardContextual"/>
             </w:rPr>
           </w:pPr>
-          <w:hyperlink w:anchor="_Toc147505866" w:history="1">
+          <w:hyperlink w:anchor="_Toc147508899" w:history="1">
             <w:r>
               <w:rPr>
                 <w:rStyle w:val="Hyperlink"/>
@@ -382,7 +382,7 @@
                 <w:noProof/>
                 <w:webHidden/>
               </w:rPr>
-              <w:instrText xml:space="preserve"> PAGEREF _Toc147505866 \h </w:instrText>
+              <w:instrText xml:space="preserve"> PAGEREF _Toc147508899 \h </w:instrText>
             </w:r>
             <w:r>
               <w:rPr>
@@ -428,7 +428,7 @@
               <w14:ligatures w14:val="standardContextual"/>
             </w:rPr>
           </w:pPr>
-          <w:hyperlink w:anchor="_Toc147505867" w:history="1">
+          <w:hyperlink w:anchor="_Toc147508900" w:history="1">
             <w:r>
               <w:rPr>
                 <w:rStyle w:val="Hyperlink"/>
@@ -458,7 +458,7 @@
                 <w:noProof/>
                 <w:webHidden/>
               </w:rPr>
-              <w:instrText xml:space="preserve"> PAGEREF _Toc147505867 \h </w:instrText>
+              <w:instrText xml:space="preserve"> PAGEREF _Toc147508900 \h </w:instrText>
             </w:r>
             <w:r>
               <w:rPr>
@@ -504,7 +504,7 @@
               <w14:ligatures w14:val="standardContextual"/>
             </w:rPr>
           </w:pPr>
-          <w:hyperlink w:anchor="_Toc147505868" w:history="1">
+          <w:hyperlink w:anchor="_Toc147508901" w:history="1">
             <w:r>
               <w:rPr>
                 <w:rStyle w:val="Hyperlink"/>
@@ -534,7 +534,7 @@
                 <w:noProof/>
                 <w:webHidden/>
               </w:rPr>
-              <w:instrText xml:space="preserve"> PAGEREF _Toc147505868 \h </w:instrText>
+              <w:instrText xml:space="preserve"> PAGEREF _Toc147508901 \h </w:instrText>
             </w:r>
             <w:r>
               <w:rPr>
@@ -580,7 +580,7 @@
               <w14:ligatures w14:val="standardContextual"/>
             </w:rPr>
           </w:pPr>
-          <w:hyperlink w:anchor="_Toc147505869" w:history="1">
+          <w:hyperlink w:anchor="_Toc147508902" w:history="1">
             <w:r>
               <w:rPr>
                 <w:rStyle w:val="Hyperlink"/>
@@ -610,7 +610,7 @@
                 <w:noProof/>
                 <w:webHidden/>
               </w:rPr>
-              <w:instrText xml:space="preserve"> PAGEREF _Toc147505869 \h </w:instrText>
+              <w:instrText xml:space="preserve"> PAGEREF _Toc147508902 \h </w:instrText>
             </w:r>
             <w:r>
               <w:rPr>
@@ -656,7 +656,7 @@
               <w14:ligatures w14:val="standardContextual"/>
             </w:rPr>
           </w:pPr>
-          <w:hyperlink w:anchor="_Toc147505870" w:history="1">
+          <w:hyperlink w:anchor="_Toc147508903" w:history="1">
             <w:r>
               <w:rPr>
                 <w:rStyle w:val="Hyperlink"/>
@@ -686,7 +686,7 @@
                 <w:noProof/>
                 <w:webHidden/>
               </w:rPr>
-              <w:instrText xml:space="preserve"> PAGEREF _Toc147505870 \h </w:instrText>
+              <w:instrText xml:space="preserve"> PAGEREF _Toc147508903 \h </w:instrText>
             </w:r>
             <w:r>
               <w:rPr>
@@ -706,7 +706,7 @@
                 <w:noProof/>
                 <w:webHidden/>
               </w:rPr>
-              <w:t>6</w:t>
+              <w:t>7</w:t>
             </w:r>
             <w:r>
               <w:rPr>
@@ -732,7 +732,7 @@
               <w14:ligatures w14:val="standardContextual"/>
             </w:rPr>
           </w:pPr>
-          <w:hyperlink w:anchor="_Toc147505871" w:history="1">
+          <w:hyperlink w:anchor="_Toc147508904" w:history="1">
             <w:r>
               <w:rPr>
                 <w:rStyle w:val="Hyperlink"/>
@@ -762,7 +762,7 @@
                 <w:noProof/>
                 <w:webHidden/>
               </w:rPr>
-              <w:instrText xml:space="preserve"> PAGEREF _Toc147505871 \h </w:instrText>
+              <w:instrText xml:space="preserve"> PAGEREF _Toc147508904 \h </w:instrText>
             </w:r>
             <w:r>
               <w:rPr>
@@ -782,7 +782,7 @@
                 <w:noProof/>
                 <w:webHidden/>
               </w:rPr>
-              <w:t>6</w:t>
+              <w:t>7</w:t>
             </w:r>
             <w:r>
               <w:rPr>
@@ -808,7 +808,7 @@
               <w14:ligatures w14:val="standardContextual"/>
             </w:rPr>
           </w:pPr>
-          <w:hyperlink w:anchor="_Toc147505872" w:history="1">
+          <w:hyperlink w:anchor="_Toc147508905" w:history="1">
             <w:r>
               <w:rPr>
                 <w:rStyle w:val="Hyperlink"/>
@@ -838,7 +838,7 @@
                 <w:noProof/>
                 <w:webHidden/>
               </w:rPr>
-              <w:instrText xml:space="preserve"> PAGEREF _Toc147505872 \h </w:instrText>
+              <w:instrText xml:space="preserve"> PAGEREF _Toc147508905 \h </w:instrText>
             </w:r>
             <w:r>
               <w:rPr>
@@ -858,7 +858,7 @@
                 <w:noProof/>
                 <w:webHidden/>
               </w:rPr>
-              <w:t>6</w:t>
+              <w:t>7</w:t>
             </w:r>
             <w:r>
               <w:rPr>
@@ -884,7 +884,7 @@
               <w14:ligatures w14:val="standardContextual"/>
             </w:rPr>
           </w:pPr>
-          <w:hyperlink w:anchor="_Toc147505873" w:history="1">
+          <w:hyperlink w:anchor="_Toc147508906" w:history="1">
             <w:r>
               <w:rPr>
                 <w:rStyle w:val="Hyperlink"/>
@@ -914,7 +914,7 @@
                 <w:noProof/>
                 <w:webHidden/>
               </w:rPr>
-              <w:instrText xml:space="preserve"> PAGEREF _Toc147505873 \h </w:instrText>
+              <w:instrText xml:space="preserve"> PAGEREF _Toc147508906 \h </w:instrText>
             </w:r>
             <w:r>
               <w:rPr>
@@ -960,7 +960,7 @@
               <w14:ligatures w14:val="standardContextual"/>
             </w:rPr>
           </w:pPr>
-          <w:hyperlink w:anchor="_Toc147505874" w:history="1">
+          <w:hyperlink w:anchor="_Toc147508907" w:history="1">
             <w:r>
               <w:rPr>
                 <w:rStyle w:val="Hyperlink"/>
@@ -990,7 +990,7 @@
                 <w:noProof/>
                 <w:webHidden/>
               </w:rPr>
-              <w:instrText xml:space="preserve"> PAGEREF _Toc147505874 \h </w:instrText>
+              <w:instrText xml:space="preserve"> PAGEREF _Toc147508907 \h </w:instrText>
             </w:r>
             <w:r>
               <w:rPr>
@@ -1036,7 +1036,7 @@
               <w14:ligatures w14:val="standardContextual"/>
             </w:rPr>
           </w:pPr>
-          <w:hyperlink w:anchor="_Toc147505875" w:history="1">
+          <w:hyperlink w:anchor="_Toc147508908" w:history="1">
             <w:r>
               <w:rPr>
                 <w:rStyle w:val="Hyperlink"/>
@@ -1066,7 +1066,7 @@
                 <w:noProof/>
                 <w:webHidden/>
               </w:rPr>
-              <w:instrText xml:space="preserve"> PAGEREF _Toc147505875 \h </w:instrText>
+              <w:instrText xml:space="preserve"> PAGEREF _Toc147508908 \h </w:instrText>
             </w:r>
             <w:r>
               <w:rPr>
@@ -1112,7 +1112,7 @@
               <w14:ligatures w14:val="standardContextual"/>
             </w:rPr>
           </w:pPr>
-          <w:hyperlink w:anchor="_Toc147505876" w:history="1">
+          <w:hyperlink w:anchor="_Toc147508909" w:history="1">
             <w:r>
               <w:rPr>
                 <w:rStyle w:val="Hyperlink"/>
@@ -1142,7 +1142,7 @@
                 <w:noProof/>
                 <w:webHidden/>
               </w:rPr>
-              <w:instrText xml:space="preserve"> PAGEREF _Toc147505876 \h </w:instrText>
+              <w:instrText xml:space="preserve"> PAGEREF _Toc147508909 \h </w:instrText>
             </w:r>
             <w:r>
               <w:rPr>
@@ -1188,7 +1188,7 @@
               <w14:ligatures w14:val="standardContextual"/>
             </w:rPr>
           </w:pPr>
-          <w:hyperlink w:anchor="_Toc147505877" w:history="1">
+          <w:hyperlink w:anchor="_Toc147508910" w:history="1">
             <w:r>
               <w:rPr>
                 <w:rStyle w:val="Hyperlink"/>
@@ -1218,7 +1218,7 @@
                 <w:noProof/>
                 <w:webHidden/>
               </w:rPr>
-              <w:instrText xml:space="preserve"> PAGEREF _Toc147505877 \h </w:instrText>
+              <w:instrText xml:space="preserve"> PAGEREF _Toc147508910 \h </w:instrText>
             </w:r>
             <w:r>
               <w:rPr>
@@ -1264,7 +1264,7 @@
               <w14:ligatures w14:val="standardContextual"/>
             </w:rPr>
           </w:pPr>
-          <w:hyperlink w:anchor="_Toc147505878" w:history="1">
+          <w:hyperlink w:anchor="_Toc147508911" w:history="1">
             <w:r>
               <w:rPr>
                 <w:rStyle w:val="Hyperlink"/>
@@ -1294,7 +1294,7 @@
                 <w:noProof/>
                 <w:webHidden/>
               </w:rPr>
-              <w:instrText xml:space="preserve"> PAGEREF _Toc147505878 \h </w:instrText>
+              <w:instrText xml:space="preserve"> PAGEREF _Toc147508911 \h </w:instrText>
             </w:r>
             <w:r>
               <w:rPr>
@@ -1340,7 +1340,7 @@
               <w14:ligatures w14:val="standardContextual"/>
             </w:rPr>
           </w:pPr>
-          <w:hyperlink w:anchor="_Toc147505879" w:history="1">
+          <w:hyperlink w:anchor="_Toc147508912" w:history="1">
             <w:r>
               <w:rPr>
                 <w:rStyle w:val="Hyperlink"/>
@@ -1370,7 +1370,7 @@
                 <w:noProof/>
                 <w:webHidden/>
               </w:rPr>
-              <w:instrText xml:space="preserve"> PAGEREF _Toc147505879 \h </w:instrText>
+              <w:instrText xml:space="preserve"> PAGEREF _Toc147508912 \h </w:instrText>
             </w:r>
             <w:r>
               <w:rPr>
@@ -1416,7 +1416,7 @@
               <w14:ligatures w14:val="standardContextual"/>
             </w:rPr>
           </w:pPr>
-          <w:hyperlink w:anchor="_Toc147505880" w:history="1">
+          <w:hyperlink w:anchor="_Toc147508913" w:history="1">
             <w:r>
               <w:rPr>
                 <w:rStyle w:val="Hyperlink"/>
@@ -1446,7 +1446,7 @@
                 <w:noProof/>
                 <w:webHidden/>
               </w:rPr>
-              <w:instrText xml:space="preserve"> PAGEREF _Toc147505880 \h </w:instrText>
+              <w:instrText xml:space="preserve"> PAGEREF _Toc147508913 \h </w:instrText>
             </w:r>
             <w:r>
               <w:rPr>
@@ -1492,7 +1492,7 @@
               <w14:ligatures w14:val="standardContextual"/>
             </w:rPr>
           </w:pPr>
-          <w:hyperlink w:anchor="_Toc147505881" w:history="1">
+          <w:hyperlink w:anchor="_Toc147508914" w:history="1">
             <w:r>
               <w:rPr>
                 <w:rStyle w:val="Hyperlink"/>
@@ -1522,7 +1522,7 @@
                 <w:noProof/>
                 <w:webHidden/>
               </w:rPr>
-              <w:instrText xml:space="preserve"> PAGEREF _Toc147505881 \h </w:instrText>
+              <w:instrText xml:space="preserve"> PAGEREF _Toc147508914 \h </w:instrText>
             </w:r>
             <w:r>
               <w:rPr>
@@ -1598,7 +1598,7 @@
           <w:color w:val="auto"/>
         </w:rPr>
       </w:pPr>
-      <w:bookmarkStart w:id="0" w:name="_Toc147505865"/>
+      <w:bookmarkStart w:id="0" w:name="_Toc147508898"/>
       <w:r>
         <w:rPr>
           <w:rFonts w:ascii="Times New Roman" w:hAnsi="Times New Roman" w:cs="Times New Roman"/>
@@ -1763,7 +1763,25 @@
           <w:sz w:val="24"/>
           <w:szCs w:val="24"/>
         </w:rPr>
-        <w:t xml:space="preserve"> at </w:t>
+        <w:t xml:space="preserve"> </w:t>
+      </w:r>
+      <w:proofErr w:type="spellStart"/>
+      <w:r>
+        <w:rPr>
+          <w:rFonts w:ascii="Times New Roman" w:hAnsi="Times New Roman" w:cs="Times New Roman"/>
+          <w:sz w:val="24"/>
+          <w:szCs w:val="24"/>
+        </w:rPr>
+        <w:t>at</w:t>
+      </w:r>
+      <w:proofErr w:type="spellEnd"/>
+      <w:r>
+        <w:rPr>
+          <w:rFonts w:ascii="Times New Roman" w:hAnsi="Times New Roman" w:cs="Times New Roman"/>
+          <w:sz w:val="24"/>
+          <w:szCs w:val="24"/>
+        </w:rPr>
+        <w:t xml:space="preserve"> </w:t>
       </w:r>
       <w:hyperlink r:id="rId9" w:history="1">
         <w:r>
@@ -2228,7 +2246,7 @@
           <w:color w:val="auto"/>
         </w:rPr>
       </w:pPr>
-      <w:bookmarkStart w:id="1" w:name="_Toc147505866"/>
+      <w:bookmarkStart w:id="1" w:name="_Toc147508899"/>
       <w:r>
         <w:rPr>
           <w:rFonts w:ascii="Times New Roman" w:hAnsi="Times New Roman" w:cs="Times New Roman"/>
@@ -2266,7 +2284,7 @@
           <w:color w:val="auto"/>
         </w:rPr>
       </w:pPr>
-      <w:bookmarkStart w:id="2" w:name="_Toc147505867"/>
+      <w:bookmarkStart w:id="2" w:name="_Toc147508900"/>
       <w:r>
         <w:rPr>
           <w:rFonts w:ascii="Times New Roman" w:hAnsi="Times New Roman" w:cs="Times New Roman"/>
@@ -3092,21 +3110,117 @@
     </w:p>
     <w:p>
       <w:pPr>
+        <w:keepNext/>
         <w:jc w:val="both"/>
-        <w:rPr>
-          <w:rFonts w:ascii="Times New Roman" w:hAnsi="Times New Roman" w:cs="Times New Roman"/>
-          <w:sz w:val="24"/>
-          <w:szCs w:val="24"/>
-        </w:rPr>
-      </w:pPr>
-      <w:r>
-        <w:rPr>
-          <w:rFonts w:ascii="Times New Roman" w:hAnsi="Times New Roman" w:cs="Times New Roman"/>
+      </w:pPr>
+      <w:r>
+        <w:rPr>
+          <w:rFonts w:ascii="Times New Roman" w:hAnsi="Times New Roman" w:cs="Times New Roman"/>
+          <w:noProof/>
           <w:sz w:val="24"/>
           <w:szCs w:val="24"/>
         </w:rPr>
         <w:lastRenderedPageBreak/>
-        <w:t xml:space="preserve">The models presented in the Figure 1 above are represented by entities in SpringBoot. </w:t>
+        <w:drawing>
+          <wp:inline distT="0" distB="0" distL="0" distR="0" wp14:anchorId="38C358D4" wp14:editId="799E9ACA">
+            <wp:extent cx="5943600" cy="3841750"/>
+            <wp:effectExtent l="0" t="0" r="0" b="6350"/>
+            <wp:docPr id="1237776910" name="Picture 1" descr="A diagram of a user flow&#10;&#10;Description automatically generated"/>
+            <wp:cNvGraphicFramePr>
+              <a:graphicFrameLocks xmlns:a="http://schemas.openxmlformats.org/drawingml/2006/main" noChangeAspect="1"/>
+            </wp:cNvGraphicFramePr>
+            <a:graphic xmlns:a="http://schemas.openxmlformats.org/drawingml/2006/main">
+              <a:graphicData uri="http://schemas.openxmlformats.org/drawingml/2006/picture">
+                <pic:pic xmlns:pic="http://schemas.openxmlformats.org/drawingml/2006/picture">
+                  <pic:nvPicPr>
+                    <pic:cNvPr id="1237776910" name="Picture 1" descr="A diagram of a user flow&#10;&#10;Description automatically generated"/>
+                    <pic:cNvPicPr/>
+                  </pic:nvPicPr>
+                  <pic:blipFill>
+                    <a:blip r:embed="rId16">
+                      <a:extLst>
+                        <a:ext uri="{28A0092B-C50C-407E-A947-70E740481C1C}">
+                          <a14:useLocalDpi xmlns:a14="http://schemas.microsoft.com/office/drawing/2010/main" val="0"/>
+                        </a:ext>
+                      </a:extLst>
+                    </a:blip>
+                    <a:stretch>
+                      <a:fillRect/>
+                    </a:stretch>
+                  </pic:blipFill>
+                  <pic:spPr>
+                    <a:xfrm>
+                      <a:off x="0" y="0"/>
+                      <a:ext cx="5943600" cy="3841750"/>
+                    </a:xfrm>
+                    <a:prstGeom prst="rect">
+                      <a:avLst/>
+                    </a:prstGeom>
+                  </pic:spPr>
+                </pic:pic>
+              </a:graphicData>
+            </a:graphic>
+          </wp:inline>
+        </w:drawing>
+      </w:r>
+    </w:p>
+    <w:p>
+      <w:pPr>
+        <w:pStyle w:val="Caption"/>
+        <w:jc w:val="center"/>
+        <w:rPr>
+          <w:rFonts w:ascii="Times New Roman" w:hAnsi="Times New Roman" w:cs="Times New Roman"/>
+          <w:sz w:val="24"/>
+          <w:szCs w:val="24"/>
+        </w:rPr>
+      </w:pPr>
+      <w:r>
+        <w:t xml:space="preserve">Figure </w:t>
+      </w:r>
+      <w:fldSimple w:instr=" SEQ Figure \* ARABIC ">
+        <w:r>
+          <w:rPr>
+            <w:noProof/>
+          </w:rPr>
+          <w:t>1</w:t>
+        </w:r>
+      </w:fldSimple>
+      <w:r>
+        <w:t xml:space="preserve"> Entity Relationship diagram</w:t>
+      </w:r>
+    </w:p>
+    <w:p>
+      <w:pPr>
+        <w:jc w:val="both"/>
+        <w:rPr>
+          <w:rFonts w:ascii="Times New Roman" w:hAnsi="Times New Roman" w:cs="Times New Roman"/>
+          <w:sz w:val="24"/>
+          <w:szCs w:val="24"/>
+        </w:rPr>
+      </w:pPr>
+      <w:r>
+        <w:rPr>
+          <w:rFonts w:ascii="Times New Roman" w:hAnsi="Times New Roman" w:cs="Times New Roman"/>
+          <w:sz w:val="24"/>
+          <w:szCs w:val="24"/>
+        </w:rPr>
+        <w:t xml:space="preserve">The </w:t>
+      </w:r>
+      <w:r>
+        <w:rPr>
+          <w:rFonts w:ascii="Times New Roman" w:hAnsi="Times New Roman" w:cs="Times New Roman"/>
+          <w:sz w:val="24"/>
+          <w:szCs w:val="24"/>
+        </w:rPr>
+        <w:t>entities</w:t>
+      </w:r>
+      <w:r>
+        <w:rPr>
+          <w:rFonts w:ascii="Times New Roman" w:hAnsi="Times New Roman" w:cs="Times New Roman"/>
+          <w:sz w:val="24"/>
+          <w:szCs w:val="24"/>
+        </w:rPr>
+        <w:t xml:space="preserve"> presented in the Figure 1 above are represented by entities in SpringBoot. </w:t>
       </w:r>
       <w:r>
         <w:rPr>
@@ -3288,7 +3402,7 @@
           <w:color w:val="auto"/>
         </w:rPr>
       </w:pPr>
-      <w:bookmarkStart w:id="3" w:name="_Toc147505868"/>
+      <w:bookmarkStart w:id="3" w:name="_Toc147508901"/>
       <w:r>
         <w:rPr>
           <w:rFonts w:ascii="Times New Roman" w:hAnsi="Times New Roman" w:cs="Times New Roman"/>
@@ -3498,7 +3612,7 @@
           <w:color w:val="auto"/>
         </w:rPr>
       </w:pPr>
-      <w:bookmarkStart w:id="4" w:name="_Toc147505869"/>
+      <w:bookmarkStart w:id="4" w:name="_Toc147508902"/>
       <w:r>
         <w:rPr>
           <w:rFonts w:ascii="Times New Roman" w:hAnsi="Times New Roman" w:cs="Times New Roman"/>
@@ -3632,7 +3746,16 @@
           <w:sz w:val="24"/>
           <w:szCs w:val="24"/>
         </w:rPr>
-        <w:t xml:space="preserve"> inside column “ratings”</w:t>
+        <w:t xml:space="preserve"> </w:t>
+      </w:r>
+      <w:r>
+        <w:rPr>
+          <w:rFonts w:ascii="Times New Roman" w:hAnsi="Times New Roman" w:cs="Times New Roman"/>
+          <w:sz w:val="24"/>
+          <w:szCs w:val="24"/>
+        </w:rPr>
+        <w:lastRenderedPageBreak/>
+        <w:t>inside column “ratings”</w:t>
       </w:r>
       <w:r>
         <w:rPr>
@@ -3710,7 +3833,7 @@
           <w:color w:val="auto"/>
         </w:rPr>
       </w:pPr>
-      <w:bookmarkStart w:id="5" w:name="_Toc147505870"/>
+      <w:bookmarkStart w:id="5" w:name="_Toc147508903"/>
       <w:r>
         <w:rPr>
           <w:rFonts w:ascii="Times New Roman" w:hAnsi="Times New Roman" w:cs="Times New Roman"/>
@@ -3762,7 +3885,7 @@
           <w:color w:val="auto"/>
         </w:rPr>
       </w:pPr>
-      <w:bookmarkStart w:id="6" w:name="_Toc147505871"/>
+      <w:bookmarkStart w:id="6" w:name="_Toc147508904"/>
       <w:r>
         <w:rPr>
           <w:rFonts w:ascii="Times New Roman" w:hAnsi="Times New Roman" w:cs="Times New Roman"/>
@@ -3918,7 +4041,7 @@
           <w:color w:val="auto"/>
         </w:rPr>
       </w:pPr>
-      <w:bookmarkStart w:id="7" w:name="_Toc147505872"/>
+      <w:bookmarkStart w:id="7" w:name="_Toc147508905"/>
       <w:r>
         <w:rPr>
           <w:rFonts w:ascii="Times New Roman" w:hAnsi="Times New Roman" w:cs="Times New Roman"/>
@@ -3926,8 +4049,9 @@
           <w:bCs/>
           <w:color w:val="auto"/>
         </w:rPr>
-        <w:t>Table: user_follow</w:t>
-      </w:r>
+        <w:t xml:space="preserve">Table: </w:t>
+      </w:r>
+      <w:proofErr w:type="spellStart"/>
       <w:r>
         <w:rPr>
           <w:rFonts w:ascii="Times New Roman" w:hAnsi="Times New Roman" w:cs="Times New Roman"/>
@@ -3935,348 +4059,375 @@
           <w:bCs/>
           <w:color w:val="auto"/>
         </w:rPr>
-        <w:t>ers</w:t>
-      </w:r>
-      <w:bookmarkEnd w:id="7"/>
-    </w:p>
-    <w:p>
-      <w:pPr>
-        <w:spacing w:after="240"/>
-      </w:pPr>
-      <w:r>
-        <w:rPr>
-          <w:rFonts w:ascii="Times New Roman" w:hAnsi="Times New Roman" w:cs="Times New Roman"/>
-          <w:sz w:val="24"/>
-          <w:szCs w:val="24"/>
-        </w:rPr>
-        <w:t>The table stores</w:t>
-      </w:r>
-      <w:r>
-        <w:rPr>
-          <w:rFonts w:ascii="Times New Roman" w:hAnsi="Times New Roman" w:cs="Times New Roman"/>
-          <w:sz w:val="24"/>
-          <w:szCs w:val="24"/>
-        </w:rPr>
-        <w:t xml:space="preserve"> information about who is following whom. </w:t>
-      </w:r>
-      <w:r>
-        <w:rPr>
-          <w:rFonts w:ascii="Times New Roman" w:hAnsi="Times New Roman" w:cs="Times New Roman"/>
-          <w:sz w:val="24"/>
-          <w:szCs w:val="24"/>
-        </w:rPr>
-        <w:t xml:space="preserve">In other words, </w:t>
-      </w:r>
-      <w:r>
-        <w:rPr>
-          <w:rFonts w:ascii="Times New Roman" w:hAnsi="Times New Roman" w:cs="Times New Roman"/>
-          <w:sz w:val="24"/>
-          <w:szCs w:val="24"/>
-        </w:rPr>
-        <w:t xml:space="preserve">it stores two columns: </w:t>
-      </w:r>
-      <w:r>
-        <w:rPr>
-          <w:rFonts w:ascii="Times New Roman" w:hAnsi="Times New Roman" w:cs="Times New Roman"/>
-          <w:sz w:val="24"/>
-          <w:szCs w:val="24"/>
-        </w:rPr>
-        <w:t>“</w:t>
-      </w:r>
-      <w:r>
-        <w:rPr>
-          <w:rFonts w:ascii="Times New Roman" w:hAnsi="Times New Roman" w:cs="Times New Roman"/>
-          <w:sz w:val="24"/>
-          <w:szCs w:val="24"/>
-        </w:rPr>
-        <w:t>user_id</w:t>
-      </w:r>
-      <w:r>
-        <w:rPr>
-          <w:rFonts w:ascii="Times New Roman" w:hAnsi="Times New Roman" w:cs="Times New Roman"/>
-          <w:sz w:val="24"/>
-          <w:szCs w:val="24"/>
-        </w:rPr>
-        <w:t>”</w:t>
-      </w:r>
-      <w:r>
-        <w:rPr>
-          <w:rFonts w:ascii="Times New Roman" w:hAnsi="Times New Roman" w:cs="Times New Roman"/>
-          <w:sz w:val="24"/>
-          <w:szCs w:val="24"/>
-        </w:rPr>
-        <w:t xml:space="preserve"> and </w:t>
-      </w:r>
-      <w:r>
-        <w:rPr>
-          <w:rFonts w:ascii="Times New Roman" w:hAnsi="Times New Roman" w:cs="Times New Roman"/>
-          <w:sz w:val="24"/>
-          <w:szCs w:val="24"/>
-        </w:rPr>
-        <w:t>“</w:t>
-      </w:r>
-      <w:r>
-        <w:rPr>
-          <w:rFonts w:ascii="Times New Roman" w:hAnsi="Times New Roman" w:cs="Times New Roman"/>
-          <w:sz w:val="24"/>
-          <w:szCs w:val="24"/>
-        </w:rPr>
-        <w:t>follower_id</w:t>
-      </w:r>
-      <w:r>
-        <w:rPr>
-          <w:rFonts w:ascii="Times New Roman" w:hAnsi="Times New Roman" w:cs="Times New Roman"/>
-          <w:sz w:val="24"/>
-          <w:szCs w:val="24"/>
-        </w:rPr>
-        <w:t>”</w:t>
-      </w:r>
-      <w:r>
-        <w:rPr>
-          <w:rFonts w:ascii="Times New Roman" w:hAnsi="Times New Roman" w:cs="Times New Roman"/>
-          <w:sz w:val="24"/>
-          <w:szCs w:val="24"/>
-        </w:rPr>
-        <w:t xml:space="preserve">. </w:t>
-      </w:r>
-      <w:r>
-        <w:rPr>
-          <w:rFonts w:ascii="Times New Roman" w:hAnsi="Times New Roman" w:cs="Times New Roman"/>
-          <w:sz w:val="24"/>
-          <w:szCs w:val="24"/>
-        </w:rPr>
-        <w:t xml:space="preserve">Here, </w:t>
-      </w:r>
-      <w:r>
-        <w:rPr>
-          <w:rFonts w:ascii="Times New Roman" w:hAnsi="Times New Roman" w:cs="Times New Roman"/>
-          <w:sz w:val="24"/>
-          <w:szCs w:val="24"/>
-        </w:rPr>
-        <w:t>“</w:t>
-      </w:r>
-      <w:r>
-        <w:rPr>
-          <w:rFonts w:ascii="Times New Roman" w:hAnsi="Times New Roman" w:cs="Times New Roman"/>
-          <w:sz w:val="24"/>
-          <w:szCs w:val="24"/>
-        </w:rPr>
-        <w:t>follower_id</w:t>
-      </w:r>
-      <w:r>
-        <w:rPr>
-          <w:rFonts w:ascii="Times New Roman" w:hAnsi="Times New Roman" w:cs="Times New Roman"/>
-          <w:sz w:val="24"/>
-          <w:szCs w:val="24"/>
-        </w:rPr>
-        <w:t>”</w:t>
-      </w:r>
-      <w:r>
-        <w:rPr>
-          <w:rFonts w:ascii="Times New Roman" w:hAnsi="Times New Roman" w:cs="Times New Roman"/>
-          <w:sz w:val="24"/>
-          <w:szCs w:val="24"/>
-        </w:rPr>
-        <w:t xml:space="preserve"> indicates the users who are following </w:t>
-      </w:r>
-      <w:r>
-        <w:rPr>
-          <w:rFonts w:ascii="Times New Roman" w:hAnsi="Times New Roman" w:cs="Times New Roman"/>
-          <w:sz w:val="24"/>
-          <w:szCs w:val="24"/>
-        </w:rPr>
-        <w:lastRenderedPageBreak/>
-        <w:t xml:space="preserve">the given </w:t>
-      </w:r>
-      <w:r>
-        <w:rPr>
-          <w:rFonts w:ascii="Times New Roman" w:hAnsi="Times New Roman" w:cs="Times New Roman"/>
-          <w:sz w:val="24"/>
-          <w:szCs w:val="24"/>
-        </w:rPr>
-        <w:t>“</w:t>
-      </w:r>
-      <w:r>
-        <w:rPr>
-          <w:rFonts w:ascii="Times New Roman" w:hAnsi="Times New Roman" w:cs="Times New Roman"/>
-          <w:sz w:val="24"/>
-          <w:szCs w:val="24"/>
-        </w:rPr>
-        <w:t>user_id</w:t>
-      </w:r>
-      <w:r>
-        <w:rPr>
-          <w:rFonts w:ascii="Times New Roman" w:hAnsi="Times New Roman" w:cs="Times New Roman"/>
-          <w:sz w:val="24"/>
-          <w:szCs w:val="24"/>
-        </w:rPr>
-        <w:t>”</w:t>
-      </w:r>
-      <w:r>
-        <w:rPr>
-          <w:rFonts w:ascii="Times New Roman" w:hAnsi="Times New Roman" w:cs="Times New Roman"/>
-          <w:sz w:val="24"/>
-          <w:szCs w:val="24"/>
-        </w:rPr>
-        <w:t xml:space="preserve">. </w:t>
-      </w:r>
-      <w:r>
-        <w:rPr>
-          <w:rFonts w:ascii="Times New Roman" w:hAnsi="Times New Roman" w:cs="Times New Roman"/>
-          <w:sz w:val="24"/>
-          <w:szCs w:val="24"/>
-        </w:rPr>
-        <w:t xml:space="preserve">This way, we </w:t>
-      </w:r>
-      <w:r>
-        <w:rPr>
-          <w:rFonts w:ascii="Times New Roman" w:hAnsi="Times New Roman" w:cs="Times New Roman"/>
-          <w:sz w:val="24"/>
-          <w:szCs w:val="24"/>
-        </w:rPr>
-        <w:t>can</w:t>
-      </w:r>
-      <w:r>
-        <w:rPr>
-          <w:rFonts w:ascii="Times New Roman" w:hAnsi="Times New Roman" w:cs="Times New Roman"/>
-          <w:sz w:val="24"/>
-          <w:szCs w:val="24"/>
-        </w:rPr>
-        <w:t xml:space="preserve"> keep a track of the number of followers and the number of followings for each user. </w:t>
-      </w:r>
-      <w:r>
-        <w:rPr>
-          <w:rFonts w:ascii="Times New Roman" w:hAnsi="Times New Roman" w:cs="Times New Roman"/>
-          <w:sz w:val="24"/>
-          <w:szCs w:val="24"/>
-        </w:rPr>
-        <w:t xml:space="preserve">Followers indicate other users who are following a given user. Following indicates other users to whom a given user is following. </w:t>
-      </w:r>
-      <w:r>
-        <w:rPr>
-          <w:rFonts w:ascii="Times New Roman" w:hAnsi="Times New Roman" w:cs="Times New Roman"/>
-          <w:sz w:val="24"/>
-          <w:szCs w:val="24"/>
-        </w:rPr>
-        <w:t xml:space="preserve">Since this is a many-to-many relationship between the users, the same “user_id” is allowed to be repetitive in the table. </w:t>
-      </w:r>
-    </w:p>
-    <w:p>
-      <w:pPr>
-        <w:jc w:val="both"/>
-        <w:rPr>
-          <w:rFonts w:ascii="Times New Roman" w:hAnsi="Times New Roman" w:cs="Times New Roman"/>
-        </w:rPr>
-      </w:pPr>
-      <w:r>
-        <w:rPr>
-          <w:rFonts w:ascii="Times New Roman" w:hAnsi="Times New Roman" w:cs="Times New Roman"/>
-        </w:rPr>
-        <w:br w:type="page"/>
-      </w:r>
-    </w:p>
-    <w:p>
-      <w:pPr>
-        <w:pStyle w:val="Heading1"/>
-        <w:jc w:val="both"/>
+        <w:t>user_follow</w:t>
+      </w:r>
+      <w:r>
         <w:rPr>
           <w:rFonts w:ascii="Times New Roman" w:hAnsi="Times New Roman" w:cs="Times New Roman"/>
           <w:b/>
           <w:bCs/>
           <w:color w:val="auto"/>
         </w:rPr>
-      </w:pPr>
-      <w:bookmarkStart w:id="8" w:name="_Toc147505873"/>
-      <w:r>
+        <w:t>ers</w:t>
+      </w:r>
+      <w:bookmarkEnd w:id="7"/>
+      <w:proofErr w:type="spellEnd"/>
+    </w:p>
+    <w:p>
+      <w:pPr>
+        <w:spacing w:after="240"/>
+      </w:pPr>
+      <w:r>
+        <w:rPr>
+          <w:rFonts w:ascii="Times New Roman" w:hAnsi="Times New Roman" w:cs="Times New Roman"/>
+          <w:sz w:val="24"/>
+          <w:szCs w:val="24"/>
+        </w:rPr>
+        <w:t>The table stores</w:t>
+      </w:r>
+      <w:r>
+        <w:rPr>
+          <w:rFonts w:ascii="Times New Roman" w:hAnsi="Times New Roman" w:cs="Times New Roman"/>
+          <w:sz w:val="24"/>
+          <w:szCs w:val="24"/>
+        </w:rPr>
+        <w:t xml:space="preserve"> information about who is following whom. </w:t>
+      </w:r>
+      <w:r>
+        <w:rPr>
+          <w:rFonts w:ascii="Times New Roman" w:hAnsi="Times New Roman" w:cs="Times New Roman"/>
+          <w:sz w:val="24"/>
+          <w:szCs w:val="24"/>
+        </w:rPr>
+        <w:t xml:space="preserve">In other words, </w:t>
+      </w:r>
+      <w:r>
+        <w:rPr>
+          <w:rFonts w:ascii="Times New Roman" w:hAnsi="Times New Roman" w:cs="Times New Roman"/>
+          <w:sz w:val="24"/>
+          <w:szCs w:val="24"/>
+        </w:rPr>
+        <w:t xml:space="preserve">it stores two columns: </w:t>
+      </w:r>
+      <w:r>
+        <w:rPr>
+          <w:rFonts w:ascii="Times New Roman" w:hAnsi="Times New Roman" w:cs="Times New Roman"/>
+          <w:sz w:val="24"/>
+          <w:szCs w:val="24"/>
+        </w:rPr>
+        <w:t>“</w:t>
+      </w:r>
+      <w:proofErr w:type="spellStart"/>
+      <w:r>
+        <w:rPr>
+          <w:rFonts w:ascii="Times New Roman" w:hAnsi="Times New Roman" w:cs="Times New Roman"/>
+          <w:sz w:val="24"/>
+          <w:szCs w:val="24"/>
+        </w:rPr>
+        <w:t>user_id</w:t>
+      </w:r>
+      <w:proofErr w:type="spellEnd"/>
+      <w:r>
+        <w:rPr>
+          <w:rFonts w:ascii="Times New Roman" w:hAnsi="Times New Roman" w:cs="Times New Roman"/>
+          <w:sz w:val="24"/>
+          <w:szCs w:val="24"/>
+        </w:rPr>
+        <w:t>”</w:t>
+      </w:r>
+      <w:r>
+        <w:rPr>
+          <w:rFonts w:ascii="Times New Roman" w:hAnsi="Times New Roman" w:cs="Times New Roman"/>
+          <w:sz w:val="24"/>
+          <w:szCs w:val="24"/>
+        </w:rPr>
+        <w:t xml:space="preserve"> and </w:t>
+      </w:r>
+      <w:r>
+        <w:rPr>
+          <w:rFonts w:ascii="Times New Roman" w:hAnsi="Times New Roman" w:cs="Times New Roman"/>
+          <w:sz w:val="24"/>
+          <w:szCs w:val="24"/>
+        </w:rPr>
+        <w:t>“</w:t>
+      </w:r>
+      <w:proofErr w:type="spellStart"/>
+      <w:r>
+        <w:rPr>
+          <w:rFonts w:ascii="Times New Roman" w:hAnsi="Times New Roman" w:cs="Times New Roman"/>
+          <w:sz w:val="24"/>
+          <w:szCs w:val="24"/>
+        </w:rPr>
+        <w:t>follower_id</w:t>
+      </w:r>
+      <w:proofErr w:type="spellEnd"/>
+      <w:r>
+        <w:rPr>
+          <w:rFonts w:ascii="Times New Roman" w:hAnsi="Times New Roman" w:cs="Times New Roman"/>
+          <w:sz w:val="24"/>
+          <w:szCs w:val="24"/>
+        </w:rPr>
+        <w:t>”</w:t>
+      </w:r>
+      <w:r>
+        <w:rPr>
+          <w:rFonts w:ascii="Times New Roman" w:hAnsi="Times New Roman" w:cs="Times New Roman"/>
+          <w:sz w:val="24"/>
+          <w:szCs w:val="24"/>
+        </w:rPr>
+        <w:t xml:space="preserve">. </w:t>
+      </w:r>
+      <w:r>
+        <w:rPr>
+          <w:rFonts w:ascii="Times New Roman" w:hAnsi="Times New Roman" w:cs="Times New Roman"/>
+          <w:sz w:val="24"/>
+          <w:szCs w:val="24"/>
+        </w:rPr>
+        <w:t xml:space="preserve">Here, </w:t>
+      </w:r>
+      <w:r>
+        <w:rPr>
+          <w:rFonts w:ascii="Times New Roman" w:hAnsi="Times New Roman" w:cs="Times New Roman"/>
+          <w:sz w:val="24"/>
+          <w:szCs w:val="24"/>
+        </w:rPr>
+        <w:t>“</w:t>
+      </w:r>
+      <w:proofErr w:type="spellStart"/>
+      <w:r>
+        <w:rPr>
+          <w:rFonts w:ascii="Times New Roman" w:hAnsi="Times New Roman" w:cs="Times New Roman"/>
+          <w:sz w:val="24"/>
+          <w:szCs w:val="24"/>
+        </w:rPr>
+        <w:t>follower_id</w:t>
+      </w:r>
+      <w:proofErr w:type="spellEnd"/>
+      <w:r>
+        <w:rPr>
+          <w:rFonts w:ascii="Times New Roman" w:hAnsi="Times New Roman" w:cs="Times New Roman"/>
+          <w:sz w:val="24"/>
+          <w:szCs w:val="24"/>
+        </w:rPr>
+        <w:t>”</w:t>
+      </w:r>
+      <w:r>
+        <w:rPr>
+          <w:rFonts w:ascii="Times New Roman" w:hAnsi="Times New Roman" w:cs="Times New Roman"/>
+          <w:sz w:val="24"/>
+          <w:szCs w:val="24"/>
+        </w:rPr>
+        <w:t xml:space="preserve"> indicates the users who are following the given </w:t>
+      </w:r>
+      <w:r>
+        <w:rPr>
+          <w:rFonts w:ascii="Times New Roman" w:hAnsi="Times New Roman" w:cs="Times New Roman"/>
+          <w:sz w:val="24"/>
+          <w:szCs w:val="24"/>
+        </w:rPr>
+        <w:t>“</w:t>
+      </w:r>
+      <w:proofErr w:type="spellStart"/>
+      <w:r>
+        <w:rPr>
+          <w:rFonts w:ascii="Times New Roman" w:hAnsi="Times New Roman" w:cs="Times New Roman"/>
+          <w:sz w:val="24"/>
+          <w:szCs w:val="24"/>
+        </w:rPr>
+        <w:t>user_id</w:t>
+      </w:r>
+      <w:proofErr w:type="spellEnd"/>
+      <w:r>
+        <w:rPr>
+          <w:rFonts w:ascii="Times New Roman" w:hAnsi="Times New Roman" w:cs="Times New Roman"/>
+          <w:sz w:val="24"/>
+          <w:szCs w:val="24"/>
+        </w:rPr>
+        <w:t>”</w:t>
+      </w:r>
+      <w:r>
+        <w:rPr>
+          <w:rFonts w:ascii="Times New Roman" w:hAnsi="Times New Roman" w:cs="Times New Roman"/>
+          <w:sz w:val="24"/>
+          <w:szCs w:val="24"/>
+        </w:rPr>
+        <w:t xml:space="preserve">. </w:t>
+      </w:r>
+      <w:r>
+        <w:rPr>
+          <w:rFonts w:ascii="Times New Roman" w:hAnsi="Times New Roman" w:cs="Times New Roman"/>
+          <w:sz w:val="24"/>
+          <w:szCs w:val="24"/>
+        </w:rPr>
+        <w:t xml:space="preserve">This way, we </w:t>
+      </w:r>
+      <w:r>
+        <w:rPr>
+          <w:rFonts w:ascii="Times New Roman" w:hAnsi="Times New Roman" w:cs="Times New Roman"/>
+          <w:sz w:val="24"/>
+          <w:szCs w:val="24"/>
+        </w:rPr>
+        <w:t>can</w:t>
+      </w:r>
+      <w:r>
+        <w:rPr>
+          <w:rFonts w:ascii="Times New Roman" w:hAnsi="Times New Roman" w:cs="Times New Roman"/>
+          <w:sz w:val="24"/>
+          <w:szCs w:val="24"/>
+        </w:rPr>
+        <w:t xml:space="preserve"> keep a track of the number of followers and the number of followings for each user. </w:t>
+      </w:r>
+      <w:r>
+        <w:rPr>
+          <w:rFonts w:ascii="Times New Roman" w:hAnsi="Times New Roman" w:cs="Times New Roman"/>
+          <w:sz w:val="24"/>
+          <w:szCs w:val="24"/>
+        </w:rPr>
+        <w:t xml:space="preserve">Followers indicate other users who are following a given user. Following indicates other users to whom a given user is following. </w:t>
+      </w:r>
+      <w:r>
+        <w:rPr>
+          <w:rFonts w:ascii="Times New Roman" w:hAnsi="Times New Roman" w:cs="Times New Roman"/>
+          <w:sz w:val="24"/>
+          <w:szCs w:val="24"/>
+        </w:rPr>
+        <w:t>Since this is a many-to-many relationship between the users, the same “</w:t>
+      </w:r>
+      <w:proofErr w:type="spellStart"/>
+      <w:r>
+        <w:rPr>
+          <w:rFonts w:ascii="Times New Roman" w:hAnsi="Times New Roman" w:cs="Times New Roman"/>
+          <w:sz w:val="24"/>
+          <w:szCs w:val="24"/>
+        </w:rPr>
+        <w:t>user_id</w:t>
+      </w:r>
+      <w:proofErr w:type="spellEnd"/>
+      <w:r>
+        <w:rPr>
+          <w:rFonts w:ascii="Times New Roman" w:hAnsi="Times New Roman" w:cs="Times New Roman"/>
+          <w:sz w:val="24"/>
+          <w:szCs w:val="24"/>
+        </w:rPr>
+        <w:t xml:space="preserve">” is allowed to be repetitive in the table. </w:t>
+      </w:r>
+    </w:p>
+    <w:p>
+      <w:pPr>
+        <w:jc w:val="both"/>
+        <w:rPr>
+          <w:rFonts w:ascii="Times New Roman" w:hAnsi="Times New Roman" w:cs="Times New Roman"/>
+        </w:rPr>
+      </w:pPr>
+      <w:r>
+        <w:rPr>
+          <w:rFonts w:ascii="Times New Roman" w:hAnsi="Times New Roman" w:cs="Times New Roman"/>
+        </w:rPr>
+        <w:br w:type="page"/>
+      </w:r>
+    </w:p>
+    <w:p>
+      <w:pPr>
+        <w:pStyle w:val="Heading1"/>
+        <w:jc w:val="both"/>
         <w:rPr>
           <w:rFonts w:ascii="Times New Roman" w:hAnsi="Times New Roman" w:cs="Times New Roman"/>
           <w:b/>
           <w:bCs/>
           <w:color w:val="auto"/>
         </w:rPr>
-        <w:lastRenderedPageBreak/>
-        <w:t>Detailed Description of Components</w:t>
-      </w:r>
-      <w:bookmarkEnd w:id="8"/>
-    </w:p>
-    <w:p>
-      <w:pPr>
-        <w:jc w:val="both"/>
-        <w:rPr>
-          <w:rFonts w:ascii="Times New Roman" w:hAnsi="Times New Roman" w:cs="Times New Roman"/>
-        </w:rPr>
-      </w:pPr>
-    </w:p>
-    <w:p>
-      <w:pPr>
-        <w:jc w:val="both"/>
-        <w:rPr>
-          <w:rFonts w:ascii="Times New Roman" w:hAnsi="Times New Roman" w:cs="Times New Roman"/>
-          <w:sz w:val="24"/>
-          <w:szCs w:val="24"/>
-        </w:rPr>
-      </w:pPr>
-      <w:r>
-        <w:rPr>
-          <w:rFonts w:ascii="Times New Roman" w:hAnsi="Times New Roman" w:cs="Times New Roman"/>
-          <w:sz w:val="24"/>
-          <w:szCs w:val="24"/>
-        </w:rPr>
-        <w:t xml:space="preserve">In what follows, we describe each </w:t>
-      </w:r>
-      <w:r>
-        <w:rPr>
-          <w:rFonts w:ascii="Times New Roman" w:hAnsi="Times New Roman" w:cs="Times New Roman"/>
-          <w:sz w:val="24"/>
-          <w:szCs w:val="24"/>
-        </w:rPr>
-        <w:t>component</w:t>
-      </w:r>
-      <w:r>
-        <w:rPr>
-          <w:rFonts w:ascii="Times New Roman" w:hAnsi="Times New Roman" w:cs="Times New Roman"/>
-          <w:sz w:val="24"/>
-          <w:szCs w:val="24"/>
-        </w:rPr>
-        <w:t xml:space="preserve"> of the client app the users can interact with in the platform. </w:t>
-      </w:r>
-      <w:r>
-        <w:rPr>
-          <w:rFonts w:ascii="Times New Roman" w:hAnsi="Times New Roman" w:cs="Times New Roman"/>
-          <w:sz w:val="24"/>
-          <w:szCs w:val="24"/>
-        </w:rPr>
-        <w:t>Each shown component requires at least one direct API call to the server</w:t>
-      </w:r>
-      <w:r>
-        <w:rPr>
-          <w:rFonts w:ascii="Times New Roman" w:hAnsi="Times New Roman" w:cs="Times New Roman"/>
-          <w:sz w:val="24"/>
-          <w:szCs w:val="24"/>
-        </w:rPr>
-        <w:t>.</w:t>
-      </w:r>
-      <w:r>
-        <w:rPr>
-          <w:rFonts w:ascii="Times New Roman" w:hAnsi="Times New Roman" w:cs="Times New Roman"/>
-          <w:sz w:val="24"/>
-          <w:szCs w:val="24"/>
-        </w:rPr>
-        <w:t xml:space="preserve"> </w:t>
-      </w:r>
-    </w:p>
-    <w:p>
-      <w:pPr>
-        <w:pStyle w:val="Heading2"/>
-        <w:spacing w:after="240"/>
+      </w:pPr>
+      <w:bookmarkStart w:id="8" w:name="_Toc147508906"/>
+      <w:r>
         <w:rPr>
           <w:rFonts w:ascii="Times New Roman" w:hAnsi="Times New Roman" w:cs="Times New Roman"/>
           <w:b/>
           <w:bCs/>
           <w:color w:val="auto"/>
         </w:rPr>
-      </w:pPr>
-      <w:bookmarkStart w:id="9" w:name="_Toc147505874"/>
+        <w:lastRenderedPageBreak/>
+        <w:t>Detailed Description of Components</w:t>
+      </w:r>
+      <w:bookmarkEnd w:id="8"/>
+    </w:p>
+    <w:p>
+      <w:pPr>
+        <w:jc w:val="both"/>
+        <w:rPr>
+          <w:rFonts w:ascii="Times New Roman" w:hAnsi="Times New Roman" w:cs="Times New Roman"/>
+        </w:rPr>
+      </w:pPr>
+    </w:p>
+    <w:p>
+      <w:pPr>
+        <w:jc w:val="both"/>
+        <w:rPr>
+          <w:rFonts w:ascii="Times New Roman" w:hAnsi="Times New Roman" w:cs="Times New Roman"/>
+          <w:sz w:val="24"/>
+          <w:szCs w:val="24"/>
+        </w:rPr>
+      </w:pPr>
+      <w:r>
+        <w:rPr>
+          <w:rFonts w:ascii="Times New Roman" w:hAnsi="Times New Roman" w:cs="Times New Roman"/>
+          <w:sz w:val="24"/>
+          <w:szCs w:val="24"/>
+        </w:rPr>
+        <w:t xml:space="preserve">In what follows, we describe each </w:t>
+      </w:r>
+      <w:r>
+        <w:rPr>
+          <w:rFonts w:ascii="Times New Roman" w:hAnsi="Times New Roman" w:cs="Times New Roman"/>
+          <w:sz w:val="24"/>
+          <w:szCs w:val="24"/>
+        </w:rPr>
+        <w:t>component</w:t>
+      </w:r>
+      <w:r>
+        <w:rPr>
+          <w:rFonts w:ascii="Times New Roman" w:hAnsi="Times New Roman" w:cs="Times New Roman"/>
+          <w:sz w:val="24"/>
+          <w:szCs w:val="24"/>
+        </w:rPr>
+        <w:t xml:space="preserve"> of the client app the users can interact with in the platform. </w:t>
+      </w:r>
+      <w:r>
+        <w:rPr>
+          <w:rFonts w:ascii="Times New Roman" w:hAnsi="Times New Roman" w:cs="Times New Roman"/>
+          <w:sz w:val="24"/>
+          <w:szCs w:val="24"/>
+        </w:rPr>
+        <w:t>Each shown component requires at least one direct API call to the server</w:t>
+      </w:r>
+      <w:r>
+        <w:rPr>
+          <w:rFonts w:ascii="Times New Roman" w:hAnsi="Times New Roman" w:cs="Times New Roman"/>
+          <w:sz w:val="24"/>
+          <w:szCs w:val="24"/>
+        </w:rPr>
+        <w:t>.</w:t>
+      </w:r>
+      <w:r>
+        <w:rPr>
+          <w:rFonts w:ascii="Times New Roman" w:hAnsi="Times New Roman" w:cs="Times New Roman"/>
+          <w:sz w:val="24"/>
+          <w:szCs w:val="24"/>
+        </w:rPr>
+        <w:t xml:space="preserve"> </w:t>
+      </w:r>
+    </w:p>
+    <w:p>
+      <w:pPr>
+        <w:pStyle w:val="Heading2"/>
+        <w:spacing w:after="240"/>
+        <w:rPr>
+          <w:rFonts w:ascii="Times New Roman" w:hAnsi="Times New Roman" w:cs="Times New Roman"/>
+          <w:b/>
+          <w:bCs/>
+          <w:color w:val="auto"/>
+        </w:rPr>
+      </w:pPr>
+      <w:bookmarkStart w:id="9" w:name="_Toc147508907"/>
       <w:r>
         <w:rPr>
           <w:rFonts w:ascii="Times New Roman" w:hAnsi="Times New Roman" w:cs="Times New Roman"/>
@@ -4436,7 +4587,7 @@
                     <pic:cNvPicPr/>
                   </pic:nvPicPr>
                   <pic:blipFill>
-                    <a:blip r:embed="rId16"/>
+                    <a:blip r:embed="rId17"/>
                     <a:stretch>
                       <a:fillRect/>
                     </a:stretch>
@@ -4482,7 +4633,7 @@
                     <pic:cNvPicPr/>
                   </pic:nvPicPr>
                   <pic:blipFill>
-                    <a:blip r:embed="rId17"/>
+                    <a:blip r:embed="rId18"/>
                     <a:stretch>
                       <a:fillRect/>
                     </a:stretch>
@@ -4514,7 +4665,7 @@
           <w:color w:val="auto"/>
         </w:rPr>
       </w:pPr>
-      <w:bookmarkStart w:id="10" w:name="_Toc147505875"/>
+      <w:bookmarkStart w:id="10" w:name="_Toc147508908"/>
       <w:r>
         <w:rPr>
           <w:rFonts w:ascii="Times New Roman" w:hAnsi="Times New Roman" w:cs="Times New Roman"/>
@@ -4682,7 +4833,7 @@
                     <pic:cNvPicPr/>
                   </pic:nvPicPr>
                   <pic:blipFill>
-                    <a:blip r:embed="rId18"/>
+                    <a:blip r:embed="rId19"/>
                     <a:stretch>
                       <a:fillRect/>
                     </a:stretch>
@@ -4720,7 +4871,7 @@
           <w:color w:val="auto"/>
         </w:rPr>
       </w:pPr>
-      <w:bookmarkStart w:id="11" w:name="_Toc147505876"/>
+      <w:bookmarkStart w:id="11" w:name="_Toc147508909"/>
       <w:r>
         <w:rPr>
           <w:rFonts w:ascii="Times New Roman" w:hAnsi="Times New Roman" w:cs="Times New Roman"/>
@@ -4801,7 +4952,7 @@
                     <pic:cNvPicPr/>
                   </pic:nvPicPr>
                   <pic:blipFill>
-                    <a:blip r:embed="rId19"/>
+                    <a:blip r:embed="rId20"/>
                     <a:stretch>
                       <a:fillRect/>
                     </a:stretch>
@@ -4833,7 +4984,7 @@
           <w:color w:val="auto"/>
         </w:rPr>
       </w:pPr>
-      <w:bookmarkStart w:id="12" w:name="_Toc147505877"/>
+      <w:bookmarkStart w:id="12" w:name="_Toc147508910"/>
       <w:r>
         <w:rPr>
           <w:rFonts w:ascii="Times New Roman" w:hAnsi="Times New Roman" w:cs="Times New Roman"/>
@@ -4870,7 +5021,7 @@
                     <pic:cNvPicPr/>
                   </pic:nvPicPr>
                   <pic:blipFill>
-                    <a:blip r:embed="rId20"/>
+                    <a:blip r:embed="rId21"/>
                     <a:stretch>
                       <a:fillRect/>
                     </a:stretch>
@@ -4902,7 +5053,7 @@
           <w:color w:val="auto"/>
         </w:rPr>
       </w:pPr>
-      <w:bookmarkStart w:id="13" w:name="_Toc147505878"/>
+      <w:bookmarkStart w:id="13" w:name="_Toc147508911"/>
       <w:r>
         <w:rPr>
           <w:rFonts w:ascii="Times New Roman" w:hAnsi="Times New Roman" w:cs="Times New Roman"/>
@@ -5050,7 +5201,7 @@
                     <pic:cNvPicPr/>
                   </pic:nvPicPr>
                   <pic:blipFill>
-                    <a:blip r:embed="rId21"/>
+                    <a:blip r:embed="rId22"/>
                     <a:stretch>
                       <a:fillRect/>
                     </a:stretch>
@@ -5090,7 +5241,7 @@
                     <pic:cNvPicPr/>
                   </pic:nvPicPr>
                   <pic:blipFill>
-                    <a:blip r:embed="rId22">
+                    <a:blip r:embed="rId23">
                       <a:extLst>
                         <a:ext uri="{28A0092B-C50C-407E-A947-70E740481C1C}">
                           <a14:useLocalDpi xmlns:a14="http://schemas.microsoft.com/office/drawing/2010/main" val="0"/>
@@ -5140,7 +5291,7 @@
           <w:color w:val="auto"/>
         </w:rPr>
       </w:pPr>
-      <w:bookmarkStart w:id="14" w:name="_Toc147505879"/>
+      <w:bookmarkStart w:id="14" w:name="_Toc147508912"/>
       <w:r>
         <w:rPr>
           <w:rFonts w:ascii="Times New Roman" w:hAnsi="Times New Roman" w:cs="Times New Roman"/>
@@ -5228,7 +5379,7 @@
                     <pic:cNvPicPr/>
                   </pic:nvPicPr>
                   <pic:blipFill>
-                    <a:blip r:embed="rId23"/>
+                    <a:blip r:embed="rId24"/>
                     <a:stretch>
                       <a:fillRect/>
                     </a:stretch>
@@ -5260,7 +5411,7 @@
           <w:color w:val="auto"/>
         </w:rPr>
       </w:pPr>
-      <w:bookmarkStart w:id="15" w:name="_Toc147505880"/>
+      <w:bookmarkStart w:id="15" w:name="_Toc147508913"/>
       <w:r>
         <w:rPr>
           <w:rFonts w:ascii="Times New Roman" w:hAnsi="Times New Roman" w:cs="Times New Roman"/>
@@ -5437,7 +5588,7 @@
                     <pic:cNvPicPr/>
                   </pic:nvPicPr>
                   <pic:blipFill>
-                    <a:blip r:embed="rId24"/>
+                    <a:blip r:embed="rId25"/>
                     <a:stretch>
                       <a:fillRect/>
                     </a:stretch>
@@ -5491,7 +5642,7 @@
                     <pic:cNvPicPr/>
                   </pic:nvPicPr>
                   <pic:blipFill>
-                    <a:blip r:embed="rId25"/>
+                    <a:blip r:embed="rId26"/>
                     <a:stretch>
                       <a:fillRect/>
                     </a:stretch>
@@ -5521,6 +5672,7 @@
         <w:rPr>
           <w:noProof/>
         </w:rPr>
+        <w:lastRenderedPageBreak/>
         <w:drawing>
           <wp:inline distT="0" distB="0" distL="0" distR="0" wp14:anchorId="6DA29DC1" wp14:editId="6EE28BD3">
             <wp:extent cx="4999290" cy="3541164"/>
@@ -5537,7 +5689,7 @@
                     <pic:cNvPicPr/>
                   </pic:nvPicPr>
                   <pic:blipFill>
-                    <a:blip r:embed="rId26"/>
+                    <a:blip r:embed="rId27"/>
                     <a:stretch>
                       <a:fillRect/>
                     </a:stretch>
@@ -5596,7 +5748,7 @@
           <w:color w:val="auto"/>
         </w:rPr>
       </w:pPr>
-      <w:bookmarkStart w:id="16" w:name="_Toc147505881"/>
+      <w:bookmarkStart w:id="16" w:name="_Toc147508914"/>
       <w:r>
         <w:rPr>
           <w:rFonts w:ascii="Times New Roman" w:hAnsi="Times New Roman" w:cs="Times New Roman"/>
@@ -5604,6 +5756,7 @@
           <w:bCs/>
           <w:color w:val="auto"/>
         </w:rPr>
+        <w:lastRenderedPageBreak/>
         <w:t>Conclusion</w:t>
       </w:r>
       <w:bookmarkEnd w:id="16"/>
@@ -5633,7 +5786,7 @@
         </w:rPr>
         <w:t xml:space="preserve">The current implementation of HumorMe! app delivers a fully functional three-tier web application hosted at </w:t>
       </w:r>
-      <w:hyperlink r:id="rId27" w:history="1">
+      <w:hyperlink r:id="rId28" w:history="1">
         <w:r>
           <w:rPr>
             <w:rStyle w:val="Hyperlink"/>
@@ -5838,9 +5991,9 @@
       </w:r>
     </w:p>
     <w:sectPr>
-      <w:headerReference w:type="even" r:id="rId28"/>
-      <w:headerReference w:type="default" r:id="rId29"/>
-      <w:footerReference w:type="default" r:id="rId30"/>
+      <w:headerReference w:type="even" r:id="rId29"/>
+      <w:headerReference w:type="default" r:id="rId30"/>
+      <w:footerReference w:type="default" r:id="rId31"/>
       <w:pgSz w:w="12240" w:h="15840"/>
       <w:pgMar w:top="1440" w:right="1440" w:bottom="1440" w:left="1440" w:header="720" w:footer="720" w:gutter="0"/>
       <w:cols w:space="720"/>
@@ -6831,6 +6984,25 @@
     <w:unhideWhenUsed/>
     <w:rsid w:val="00095ADA"/>
   </w:style>
+  <w:style w:type="paragraph" w:styleId="Caption">
+    <w:name w:val="caption"/>
+    <w:basedOn w:val="Normal"/>
+    <w:next w:val="Normal"/>
+    <w:uiPriority w:val="35"/>
+    <w:unhideWhenUsed/>
+    <w:qFormat/>
+    <w:rsid w:val="00B61ACF"/>
+    <w:pPr>
+      <w:spacing w:after="200" w:line="240" w:lineRule="auto"/>
+    </w:pPr>
+    <w:rPr>
+      <w:i/>
+      <w:iCs/>
+      <w:color w:val="44546A" w:themeColor="text2"/>
+      <w:sz w:val="18"/>
+      <w:szCs w:val="18"/>
+    </w:rPr>
+  </w:style>
 </w:styles>
 </file>
 

</xml_diff>